<commit_message>
fixing proposal, wrting pom, proto
Added the form of the templete, proto rpcs. Wrote pom and proto file.
</commit_message>
<xml_diff>
--- a/proposal.docx
+++ b/proposal.docx
@@ -2,50 +2,1606 @@
 <file path=word/document.xml><?xml version="1.0" encoding="utf-8"?>
 <w:document xmlns:wpc="http://schemas.microsoft.com/office/word/2010/wordprocessingCanvas" xmlns:cx="http://schemas.microsoft.com/office/drawing/2014/chartex" xmlns:cx1="http://schemas.microsoft.com/office/drawing/2015/9/8/chartex" xmlns:cx2="http://schemas.microsoft.com/office/drawing/2015/10/21/chartex" xmlns:cx3="http://schemas.microsoft.com/office/drawing/2016/5/9/chartex" xmlns:cx4="http://schemas.microsoft.com/office/drawing/2016/5/10/chartex" xmlns:cx5="http://schemas.microsoft.com/office/drawing/2016/5/11/chartex" xmlns:cx6="http://schemas.microsoft.com/office/drawing/2016/5/12/chartex" xmlns:cx7="http://schemas.microsoft.com/office/drawing/2016/5/13/chartex" xmlns:cx8="http://schemas.microsoft.com/office/drawing/2016/5/14/chartex" xmlns:mc="http://schemas.openxmlformats.org/markup-compatibility/2006" xmlns:aink="http://schemas.microsoft.com/office/drawing/2016/ink" xmlns:am3d="http://schemas.microsoft.com/office/drawing/2017/model3d" xmlns:o="urn:schemas-microsoft-com:office:office" xmlns:oel="http://schemas.microsoft.com/office/2019/extlst" xmlns:r="http://schemas.openxmlformats.org/officeDocument/2006/relationships" xmlns:m="http://schemas.openxmlformats.org/officeDocument/2006/math" xmlns:v="urn:schemas-microsoft-com:vml" xmlns:wp14="http://schemas.microsoft.com/office/word/2010/wordprocessingDrawing" xmlns:wp="http://schemas.openxmlformats.org/drawingml/2006/wordprocessingDrawing" xmlns:w10="urn:schemas-microsoft-com:office:word" xmlns:w="http://schemas.openxmlformats.org/wordprocessingml/2006/main" xmlns:w14="http://schemas.microsoft.com/office/word/2010/wordml" xmlns:w15="http://schemas.microsoft.com/office/word/2012/wordml" xmlns:w16cex="http://schemas.microsoft.com/office/word/2018/wordml/cex" xmlns:w16cid="http://schemas.microsoft.com/office/word/2016/wordml/cid" xmlns:w16="http://schemas.microsoft.com/office/word/2018/wordml" xmlns:w16sdtdh="http://schemas.microsoft.com/office/word/2020/wordml/sdtdatahash" xmlns:w16se="http://schemas.microsoft.com/office/word/2015/wordml/symex" xmlns:wpg="http://schemas.microsoft.com/office/word/2010/wordprocessingGroup" xmlns:wpi="http://schemas.microsoft.com/office/word/2010/wordprocessingInk" xmlns:wne="http://schemas.microsoft.com/office/word/2006/wordml" xmlns:wps="http://schemas.microsoft.com/office/word/2010/wordprocessingShape" mc:Ignorable="w14 w15 w16se w16cid w16 w16cex w16sdtdh wp14">
   <w:body>
-    <w:p>
-      <w:pPr>
-        <w:jc w:val="center"/>
-      </w:pPr>
-      <w:r>
-        <w:t>Smart Water/Air Pollution Tracking System</w:t>
-      </w:r>
-    </w:p>
-    <w:p>
-      <w:pPr>
-        <w:jc w:val="right"/>
-      </w:pPr>
-    </w:p>
-    <w:p>
-      <w:pPr>
-        <w:jc w:val="right"/>
-      </w:pPr>
-      <w:r>
+    <w:bookmarkStart w:id="0" w:name="_Hlk58006159" w:displacedByCustomXml="next"/>
+    <w:sdt>
+      <w:sdtPr>
+        <w:rPr>
+          <w:rFonts w:ascii="Times New Roman" w:hAnsi="Times New Roman" w:cs="Times New Roman"/>
+          <w:sz w:val="24"/>
+          <w:szCs w:val="24"/>
+        </w:rPr>
+        <w:id w:val="486444343"/>
+        <w:docPartObj>
+          <w:docPartGallery w:val="Cover Pages"/>
+          <w:docPartUnique/>
+        </w:docPartObj>
+      </w:sdtPr>
+      <w:sdtContent>
+        <w:p>
+          <w:pPr>
+            <w:rPr>
+              <w:rFonts w:ascii="Times New Roman" w:hAnsi="Times New Roman" w:cs="Times New Roman"/>
+              <w:sz w:val="24"/>
+              <w:szCs w:val="24"/>
+            </w:rPr>
+          </w:pPr>
+        </w:p>
+        <w:p>
+          <w:pPr>
+            <w:rPr>
+              <w:rFonts w:ascii="Times New Roman" w:hAnsi="Times New Roman" w:cs="Times New Roman"/>
+              <w:sz w:val="24"/>
+              <w:szCs w:val="24"/>
+            </w:rPr>
+          </w:pPr>
+        </w:p>
+      </w:sdtContent>
+    </w:sdt>
+    <w:bookmarkEnd w:id="0" w:displacedByCustomXml="next"/>
+    <w:sdt>
+      <w:sdtPr>
+        <w:id w:val="-1483768138"/>
+        <w:docPartObj>
+          <w:docPartGallery w:val="Cover Pages"/>
+          <w:docPartUnique/>
+        </w:docPartObj>
+      </w:sdtPr>
+      <w:sdtContent>
+        <w:p>
+          <w:r>
+            <w:rPr>
+              <w:rFonts w:ascii="Times New Roman" w:hAnsi="Times New Roman" w:cs="Times New Roman"/>
+              <w:noProof/>
+              <w:sz w:val="24"/>
+              <w:szCs w:val="24"/>
+            </w:rPr>
+            <w:drawing>
+              <wp:inline distT="0" distB="0" distL="0" distR="0" wp14:anchorId="7F89ACAB" wp14:editId="5FB217C0">
+                <wp:extent cx="1477387" cy="923925"/>
+                <wp:effectExtent l="0" t="0" r="8890" b="0"/>
+                <wp:docPr id="3" name="Picture 3" descr="C:\Users\x01417383\AppData\Local\Microsoft\Windows\INetCache\Content.Word\nciLogo.png"/>
+                <wp:cNvGraphicFramePr>
+                  <a:graphicFrameLocks xmlns:a="http://schemas.openxmlformats.org/drawingml/2006/main" noChangeAspect="1"/>
+                </wp:cNvGraphicFramePr>
+                <a:graphic xmlns:a="http://schemas.openxmlformats.org/drawingml/2006/main">
+                  <a:graphicData uri="http://schemas.openxmlformats.org/drawingml/2006/picture">
+                    <pic:pic xmlns:pic="http://schemas.openxmlformats.org/drawingml/2006/picture">
+                      <pic:nvPicPr>
+                        <pic:cNvPr id="0" name="Picture 3" descr="C:\Users\x01417383\AppData\Local\Microsoft\Windows\INetCache\Content.Word\nciLogo.png"/>
+                        <pic:cNvPicPr>
+                          <a:picLocks noChangeAspect="1" noChangeArrowheads="1"/>
+                        </pic:cNvPicPr>
+                      </pic:nvPicPr>
+                      <pic:blipFill>
+                        <a:blip r:embed="rId7">
+                          <a:extLst>
+                            <a:ext uri="{28A0092B-C50C-407E-A947-70E740481C1C}">
+                              <a14:useLocalDpi xmlns:a14="http://schemas.microsoft.com/office/drawing/2010/main" val="0"/>
+                            </a:ext>
+                          </a:extLst>
+                        </a:blip>
+                        <a:srcRect/>
+                        <a:stretch>
+                          <a:fillRect/>
+                        </a:stretch>
+                      </pic:blipFill>
+                      <pic:spPr bwMode="auto">
+                        <a:xfrm>
+                          <a:off x="0" y="0"/>
+                          <a:ext cx="1541921" cy="964283"/>
+                        </a:xfrm>
+                        <a:prstGeom prst="rect">
+                          <a:avLst/>
+                        </a:prstGeom>
+                        <a:noFill/>
+                        <a:ln>
+                          <a:noFill/>
+                        </a:ln>
+                      </pic:spPr>
+                    </pic:pic>
+                  </a:graphicData>
+                </a:graphic>
+              </wp:inline>
+            </w:drawing>
+          </w:r>
+          <w:r>
+            <w:rPr>
+              <w:noProof/>
+            </w:rPr>
+            <mc:AlternateContent>
+              <mc:Choice Requires="wpg">
+                <w:drawing>
+                  <wp:anchor distT="0" distB="0" distL="114300" distR="114300" simplePos="0" relativeHeight="251662336" behindDoc="0" locked="0" layoutInCell="1" allowOverlap="1" wp14:anchorId="4E4615DD" wp14:editId="71C19573">
+                    <wp:simplePos x="0" y="0"/>
+                    <wp:positionH relativeFrom="page">
+                      <wp:align>center</wp:align>
+                    </wp:positionH>
+                    <mc:AlternateContent>
+                      <mc:Choice Requires="wp14">
+                        <wp:positionV relativeFrom="page">
+                          <wp14:pctPosVOffset>2300</wp14:pctPosVOffset>
+                        </wp:positionV>
+                      </mc:Choice>
+                      <mc:Fallback>
+                        <wp:positionV relativeFrom="page">
+                          <wp:posOffset>245745</wp:posOffset>
+                        </wp:positionV>
+                      </mc:Fallback>
+                    </mc:AlternateContent>
+                    <wp:extent cx="7315200" cy="1215391"/>
+                    <wp:effectExtent l="0" t="0" r="1270" b="1905"/>
+                    <wp:wrapNone/>
+                    <wp:docPr id="149" name="Group 149"/>
+                    <wp:cNvGraphicFramePr/>
+                    <a:graphic xmlns:a="http://schemas.openxmlformats.org/drawingml/2006/main">
+                      <a:graphicData uri="http://schemas.microsoft.com/office/word/2010/wordprocessingGroup">
+                        <wpg:wgp>
+                          <wpg:cNvGrpSpPr/>
+                          <wpg:grpSpPr>
+                            <a:xfrm>
+                              <a:off x="0" y="0"/>
+                              <a:ext cx="7315200" cy="1215391"/>
+                              <a:chOff x="0" y="-1"/>
+                              <a:chExt cx="7315200" cy="1216153"/>
+                            </a:xfrm>
+                          </wpg:grpSpPr>
+                          <wps:wsp>
+                            <wps:cNvPr id="150" name="Rectangle 51"/>
+                            <wps:cNvSpPr/>
+                            <wps:spPr>
+                              <a:xfrm>
+                                <a:off x="0" y="-1"/>
+                                <a:ext cx="7315200" cy="1130373"/>
+                              </a:xfrm>
+                              <a:custGeom>
+                                <a:avLst/>
+                                <a:gdLst>
+                                  <a:gd name="connsiteX0" fmla="*/ 0 w 7312660"/>
+                                  <a:gd name="connsiteY0" fmla="*/ 0 h 1215390"/>
+                                  <a:gd name="connsiteX1" fmla="*/ 7312660 w 7312660"/>
+                                  <a:gd name="connsiteY1" fmla="*/ 0 h 1215390"/>
+                                  <a:gd name="connsiteX2" fmla="*/ 7312660 w 7312660"/>
+                                  <a:gd name="connsiteY2" fmla="*/ 1215390 h 1215390"/>
+                                  <a:gd name="connsiteX3" fmla="*/ 0 w 7312660"/>
+                                  <a:gd name="connsiteY3" fmla="*/ 1215390 h 1215390"/>
+                                  <a:gd name="connsiteX4" fmla="*/ 0 w 7312660"/>
+                                  <a:gd name="connsiteY4" fmla="*/ 0 h 1215390"/>
+                                  <a:gd name="connsiteX0" fmla="*/ 0 w 7312660"/>
+                                  <a:gd name="connsiteY0" fmla="*/ 0 h 1215390"/>
+                                  <a:gd name="connsiteX1" fmla="*/ 7312660 w 7312660"/>
+                                  <a:gd name="connsiteY1" fmla="*/ 0 h 1215390"/>
+                                  <a:gd name="connsiteX2" fmla="*/ 7312660 w 7312660"/>
+                                  <a:gd name="connsiteY2" fmla="*/ 1215390 h 1215390"/>
+                                  <a:gd name="connsiteX3" fmla="*/ 3667125 w 7312660"/>
+                                  <a:gd name="connsiteY3" fmla="*/ 1209675 h 1215390"/>
+                                  <a:gd name="connsiteX4" fmla="*/ 0 w 7312660"/>
+                                  <a:gd name="connsiteY4" fmla="*/ 1215390 h 1215390"/>
+                                  <a:gd name="connsiteX5" fmla="*/ 0 w 7312660"/>
+                                  <a:gd name="connsiteY5" fmla="*/ 0 h 1215390"/>
+                                  <a:gd name="connsiteX0" fmla="*/ 0 w 7312660"/>
+                                  <a:gd name="connsiteY0" fmla="*/ 0 h 1215390"/>
+                                  <a:gd name="connsiteX1" fmla="*/ 7312660 w 7312660"/>
+                                  <a:gd name="connsiteY1" fmla="*/ 0 h 1215390"/>
+                                  <a:gd name="connsiteX2" fmla="*/ 7312660 w 7312660"/>
+                                  <a:gd name="connsiteY2" fmla="*/ 1215390 h 1215390"/>
+                                  <a:gd name="connsiteX3" fmla="*/ 3619500 w 7312660"/>
+                                  <a:gd name="connsiteY3" fmla="*/ 733425 h 1215390"/>
+                                  <a:gd name="connsiteX4" fmla="*/ 0 w 7312660"/>
+                                  <a:gd name="connsiteY4" fmla="*/ 1215390 h 1215390"/>
+                                  <a:gd name="connsiteX5" fmla="*/ 0 w 7312660"/>
+                                  <a:gd name="connsiteY5" fmla="*/ 0 h 1215390"/>
+                                  <a:gd name="connsiteX0" fmla="*/ 0 w 7312660"/>
+                                  <a:gd name="connsiteY0" fmla="*/ 0 h 1215390"/>
+                                  <a:gd name="connsiteX1" fmla="*/ 7312660 w 7312660"/>
+                                  <a:gd name="connsiteY1" fmla="*/ 0 h 1215390"/>
+                                  <a:gd name="connsiteX2" fmla="*/ 7312660 w 7312660"/>
+                                  <a:gd name="connsiteY2" fmla="*/ 1129665 h 1215390"/>
+                                  <a:gd name="connsiteX3" fmla="*/ 3619500 w 7312660"/>
+                                  <a:gd name="connsiteY3" fmla="*/ 733425 h 1215390"/>
+                                  <a:gd name="connsiteX4" fmla="*/ 0 w 7312660"/>
+                                  <a:gd name="connsiteY4" fmla="*/ 1215390 h 1215390"/>
+                                  <a:gd name="connsiteX5" fmla="*/ 0 w 7312660"/>
+                                  <a:gd name="connsiteY5" fmla="*/ 0 h 1215390"/>
+                                  <a:gd name="connsiteX0" fmla="*/ 9525 w 7322185"/>
+                                  <a:gd name="connsiteY0" fmla="*/ 0 h 1129665"/>
+                                  <a:gd name="connsiteX1" fmla="*/ 7322185 w 7322185"/>
+                                  <a:gd name="connsiteY1" fmla="*/ 0 h 1129665"/>
+                                  <a:gd name="connsiteX2" fmla="*/ 7322185 w 7322185"/>
+                                  <a:gd name="connsiteY2" fmla="*/ 1129665 h 1129665"/>
+                                  <a:gd name="connsiteX3" fmla="*/ 3629025 w 7322185"/>
+                                  <a:gd name="connsiteY3" fmla="*/ 733425 h 1129665"/>
+                                  <a:gd name="connsiteX4" fmla="*/ 0 w 7322185"/>
+                                  <a:gd name="connsiteY4" fmla="*/ 1091565 h 1129665"/>
+                                  <a:gd name="connsiteX5" fmla="*/ 9525 w 7322185"/>
+                                  <a:gd name="connsiteY5" fmla="*/ 0 h 1129665"/>
+                                  <a:gd name="connsiteX0" fmla="*/ 0 w 7312660"/>
+                                  <a:gd name="connsiteY0" fmla="*/ 0 h 1129665"/>
+                                  <a:gd name="connsiteX1" fmla="*/ 7312660 w 7312660"/>
+                                  <a:gd name="connsiteY1" fmla="*/ 0 h 1129665"/>
+                                  <a:gd name="connsiteX2" fmla="*/ 7312660 w 7312660"/>
+                                  <a:gd name="connsiteY2" fmla="*/ 1129665 h 1129665"/>
+                                  <a:gd name="connsiteX3" fmla="*/ 3619500 w 7312660"/>
+                                  <a:gd name="connsiteY3" fmla="*/ 733425 h 1129665"/>
+                                  <a:gd name="connsiteX4" fmla="*/ 0 w 7312660"/>
+                                  <a:gd name="connsiteY4" fmla="*/ 1091565 h 1129665"/>
+                                  <a:gd name="connsiteX5" fmla="*/ 0 w 7312660"/>
+                                  <a:gd name="connsiteY5" fmla="*/ 0 h 1129665"/>
+                                </a:gdLst>
+                                <a:ahLst/>
+                                <a:cxnLst>
+                                  <a:cxn ang="0">
+                                    <a:pos x="connsiteX0" y="connsiteY0"/>
+                                  </a:cxn>
+                                  <a:cxn ang="0">
+                                    <a:pos x="connsiteX1" y="connsiteY1"/>
+                                  </a:cxn>
+                                  <a:cxn ang="0">
+                                    <a:pos x="connsiteX2" y="connsiteY2"/>
+                                  </a:cxn>
+                                  <a:cxn ang="0">
+                                    <a:pos x="connsiteX3" y="connsiteY3"/>
+                                  </a:cxn>
+                                  <a:cxn ang="0">
+                                    <a:pos x="connsiteX4" y="connsiteY4"/>
+                                  </a:cxn>
+                                  <a:cxn ang="0">
+                                    <a:pos x="connsiteX5" y="connsiteY5"/>
+                                  </a:cxn>
+                                </a:cxnLst>
+                                <a:rect l="l" t="t" r="r" b="b"/>
+                                <a:pathLst>
+                                  <a:path w="7312660" h="1129665">
+                                    <a:moveTo>
+                                      <a:pt x="0" y="0"/>
+                                    </a:moveTo>
+                                    <a:lnTo>
+                                      <a:pt x="7312660" y="0"/>
+                                    </a:lnTo>
+                                    <a:lnTo>
+                                      <a:pt x="7312660" y="1129665"/>
+                                    </a:lnTo>
+                                    <a:lnTo>
+                                      <a:pt x="3619500" y="733425"/>
+                                    </a:lnTo>
+                                    <a:lnTo>
+                                      <a:pt x="0" y="1091565"/>
+                                    </a:lnTo>
+                                    <a:lnTo>
+                                      <a:pt x="0" y="0"/>
+                                    </a:lnTo>
+                                    <a:close/>
+                                  </a:path>
+                                </a:pathLst>
+                              </a:custGeom>
+                              <a:ln>
+                                <a:noFill/>
+                              </a:ln>
+                            </wps:spPr>
+                            <wps:style>
+                              <a:lnRef idx="2">
+                                <a:schemeClr val="accent1">
+                                  <a:shade val="50000"/>
+                                </a:schemeClr>
+                              </a:lnRef>
+                              <a:fillRef idx="1">
+                                <a:schemeClr val="accent1"/>
+                              </a:fillRef>
+                              <a:effectRef idx="0">
+                                <a:schemeClr val="accent1"/>
+                              </a:effectRef>
+                              <a:fontRef idx="minor">
+                                <a:schemeClr val="lt1"/>
+                              </a:fontRef>
+                            </wps:style>
+                            <wps:bodyPr rot="0" spcFirstLastPara="0" vertOverflow="overflow" horzOverflow="overflow" vert="horz" wrap="square" lIns="91440" tIns="45720" rIns="91440" bIns="45720" numCol="1" spcCol="0" rtlCol="0" fromWordArt="0" anchor="ctr" anchorCtr="0" forceAA="0" compatLnSpc="1">
+                              <a:prstTxWarp prst="textNoShape">
+                                <a:avLst/>
+                              </a:prstTxWarp>
+                              <a:noAutofit/>
+                            </wps:bodyPr>
+                          </wps:wsp>
+                          <wps:wsp>
+                            <wps:cNvPr id="151" name="Rectangle 151"/>
+                            <wps:cNvSpPr/>
+                            <wps:spPr>
+                              <a:xfrm>
+                                <a:off x="0" y="0"/>
+                                <a:ext cx="7315200" cy="1216152"/>
+                              </a:xfrm>
+                              <a:prstGeom prst="rect">
+                                <a:avLst/>
+                              </a:prstGeom>
+                              <a:blipFill>
+                                <a:blip r:embed="rId8"/>
+                                <a:stretch>
+                                  <a:fillRect r="-7574"/>
+                                </a:stretch>
+                              </a:blipFill>
+                              <a:ln>
+                                <a:noFill/>
+                              </a:ln>
+                            </wps:spPr>
+                            <wps:style>
+                              <a:lnRef idx="2">
+                                <a:schemeClr val="accent1">
+                                  <a:shade val="50000"/>
+                                </a:schemeClr>
+                              </a:lnRef>
+                              <a:fillRef idx="1">
+                                <a:schemeClr val="accent1"/>
+                              </a:fillRef>
+                              <a:effectRef idx="0">
+                                <a:schemeClr val="accent1"/>
+                              </a:effectRef>
+                              <a:fontRef idx="minor">
+                                <a:schemeClr val="lt1"/>
+                              </a:fontRef>
+                            </wps:style>
+                            <wps:bodyPr rot="0" spcFirstLastPara="0" vertOverflow="overflow" horzOverflow="overflow" vert="horz" wrap="square" lIns="91440" tIns="45720" rIns="91440" bIns="45720" numCol="1" spcCol="0" rtlCol="0" fromWordArt="0" anchor="ctr" anchorCtr="0" forceAA="0" compatLnSpc="1">
+                              <a:prstTxWarp prst="textNoShape">
+                                <a:avLst/>
+                              </a:prstTxWarp>
+                              <a:noAutofit/>
+                            </wps:bodyPr>
+                          </wps:wsp>
+                        </wpg:wgp>
+                      </a:graphicData>
+                    </a:graphic>
+                    <wp14:sizeRelH relativeFrom="page">
+                      <wp14:pctWidth>94100</wp14:pctWidth>
+                    </wp14:sizeRelH>
+                    <wp14:sizeRelV relativeFrom="page">
+                      <wp14:pctHeight>12100</wp14:pctHeight>
+                    </wp14:sizeRelV>
+                  </wp:anchor>
+                </w:drawing>
+              </mc:Choice>
+              <mc:Fallback>
+                <w:pict>
+                  <v:group w14:anchorId="17CE84FB" id="Group 149" o:spid="_x0000_s1026" style="position:absolute;left:0;text-align:left;margin-left:0;margin-top:0;width:8in;height:95.7pt;z-index:251662336;mso-width-percent:941;mso-height-percent:121;mso-top-percent:23;mso-position-horizontal:center;mso-position-horizontal-relative:page;mso-position-vertical-relative:page;mso-width-percent:941;mso-height-percent:121;mso-top-percent:23" coordorigin="" coordsize="73152,12161" o:gfxdata="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">
+                    <v:shape id="Rectangle 51" o:spid="_x0000_s1027" style="position:absolute;width:73152;height:11303;visibility:visible;mso-wrap-style:square;v-text-anchor:middle" coordsize="7312660,1129665" o:gfxdata="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" path="m,l7312660,r,1129665l3619500,733425,,1091565,,xe" fillcolor="#4472c4 [3204]" stroked="f" strokeweight="1pt">
+                      <v:stroke joinstyle="miter"/>
+                      <v:path arrowok="t" o:connecttype="custom" o:connectlocs="0,0;7315200,0;7315200,1130373;3620757,733885;0,1092249;0,0" o:connectangles="0,0,0,0,0,0"/>
+                    </v:shape>
+                    <v:rect id="Rectangle 151" o:spid="_x0000_s1028" style="position:absolute;width:73152;height:12161;visibility:visible;mso-wrap-style:square;v-text-anchor:middle" o:gfxdata="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" stroked="f" strokeweight="1pt">
+                      <v:fill r:id="rId9" o:title="" recolor="t" rotate="t" type="frame"/>
+                    </v:rect>
+                    <w10:wrap anchorx="page" anchory="page"/>
+                  </v:group>
+                </w:pict>
+              </mc:Fallback>
+            </mc:AlternateContent>
+          </w:r>
+          <w:r>
+            <w:rPr>
+              <w:noProof/>
+            </w:rPr>
+            <mc:AlternateContent>
+              <mc:Choice Requires="wps">
+                <w:drawing>
+                  <wp:anchor distT="0" distB="0" distL="114300" distR="114300" simplePos="0" relativeHeight="251661312" behindDoc="0" locked="0" layoutInCell="1" allowOverlap="1" wp14:anchorId="2A8F58A3" wp14:editId="5848226E">
+                    <wp:simplePos x="0" y="0"/>
+                    <wp:positionH relativeFrom="page">
+                      <wp:align>center</wp:align>
+                    </wp:positionH>
+                    <mc:AlternateContent>
+                      <mc:Choice Requires="wp14">
+                        <wp:positionV relativeFrom="page">
+                          <wp14:pctPosVOffset>70000</wp14:pctPosVOffset>
+                        </wp:positionV>
+                      </mc:Choice>
+                      <mc:Fallback>
+                        <wp:positionV relativeFrom="page">
+                          <wp:posOffset>7484110</wp:posOffset>
+                        </wp:positionV>
+                      </mc:Fallback>
+                    </mc:AlternateContent>
+                    <wp:extent cx="7315200" cy="1009650"/>
+                    <wp:effectExtent l="0" t="0" r="0" b="0"/>
+                    <wp:wrapSquare wrapText="bothSides"/>
+                    <wp:docPr id="153" name="Text Box 153"/>
+                    <wp:cNvGraphicFramePr/>
+                    <a:graphic xmlns:a="http://schemas.openxmlformats.org/drawingml/2006/main">
+                      <a:graphicData uri="http://schemas.microsoft.com/office/word/2010/wordprocessingShape">
+                        <wps:wsp>
+                          <wps:cNvSpPr txBox="1"/>
+                          <wps:spPr>
+                            <a:xfrm>
+                              <a:off x="0" y="0"/>
+                              <a:ext cx="7315200" cy="1009650"/>
+                            </a:xfrm>
+                            <a:prstGeom prst="rect">
+                              <a:avLst/>
+                            </a:prstGeom>
+                            <a:noFill/>
+                            <a:ln w="6350">
+                              <a:noFill/>
+                            </a:ln>
+                            <a:effectLst/>
+                          </wps:spPr>
+                          <wps:style>
+                            <a:lnRef idx="0">
+                              <a:schemeClr val="accent1"/>
+                            </a:lnRef>
+                            <a:fillRef idx="0">
+                              <a:schemeClr val="accent1"/>
+                            </a:fillRef>
+                            <a:effectRef idx="0">
+                              <a:schemeClr val="accent1"/>
+                            </a:effectRef>
+                            <a:fontRef idx="minor">
+                              <a:schemeClr val="dk1"/>
+                            </a:fontRef>
+                          </wps:style>
+                          <wps:txbx>
+                            <w:txbxContent>
+                              <w:p>
+                                <w:pPr>
+                                  <w:pStyle w:val="a9"/>
+                                  <w:jc w:val="right"/>
+                                  <w:rPr>
+                                    <w:color w:val="4472C4" w:themeColor="accent1"/>
+                                    <w:sz w:val="28"/>
+                                    <w:szCs w:val="28"/>
+                                  </w:rPr>
+                                </w:pPr>
+                                <w:r>
+                                  <w:rPr>
+                                    <w:color w:val="4472C4" w:themeColor="accent1"/>
+                                    <w:sz w:val="28"/>
+                                    <w:szCs w:val="28"/>
+                                  </w:rPr>
+                                  <w:t>Distributed Systems</w:t>
+                                </w:r>
+                              </w:p>
+                              <w:p>
+                                <w:pPr>
+                                  <w:pStyle w:val="a9"/>
+                                  <w:jc w:val="right"/>
+                                  <w:rPr>
+                                    <w:color w:val="4472C4" w:themeColor="accent1"/>
+                                    <w:sz w:val="28"/>
+                                    <w:szCs w:val="28"/>
+                                  </w:rPr>
+                                </w:pPr>
+                                <w:r>
+                                  <w:rPr>
+                                    <w:color w:val="4472C4" w:themeColor="accent1"/>
+                                    <w:sz w:val="28"/>
+                                    <w:szCs w:val="28"/>
+                                  </w:rPr>
+                                  <w:t>M</w:t>
+                                </w:r>
+                                <w:r>
+                                  <w:rPr>
+                                    <w:color w:val="4472C4" w:themeColor="accent1"/>
+                                    <w:sz w:val="28"/>
+                                    <w:szCs w:val="28"/>
+                                  </w:rPr>
+                                  <w:t>arch 202</w:t>
+                                </w:r>
+                                <w:r>
+                                  <w:rPr>
+                                    <w:color w:val="4472C4" w:themeColor="accent1"/>
+                                    <w:sz w:val="28"/>
+                                    <w:szCs w:val="28"/>
+                                  </w:rPr>
+                                  <w:t>3</w:t>
+                                </w:r>
+                              </w:p>
+                            </w:txbxContent>
+                          </wps:txbx>
+                          <wps:bodyPr rot="0" spcFirstLastPara="0" vertOverflow="overflow" horzOverflow="overflow" vert="horz" wrap="square" lIns="1600200" tIns="0" rIns="685800" bIns="0" numCol="1" spcCol="0" rtlCol="0" fromWordArt="0" anchor="t" anchorCtr="0" forceAA="0" compatLnSpc="1">
+                            <a:prstTxWarp prst="textNoShape">
+                              <a:avLst/>
+                            </a:prstTxWarp>
+                            <a:spAutoFit/>
+                          </wps:bodyPr>
+                        </wps:wsp>
+                      </a:graphicData>
+                    </a:graphic>
+                    <wp14:sizeRelH relativeFrom="page">
+                      <wp14:pctWidth>94100</wp14:pctWidth>
+                    </wp14:sizeRelH>
+                    <wp14:sizeRelV relativeFrom="page">
+                      <wp14:pctHeight>10000</wp14:pctHeight>
+                    </wp14:sizeRelV>
+                  </wp:anchor>
+                </w:drawing>
+              </mc:Choice>
+              <mc:Fallback>
+                <w:pict>
+                  <v:shapetype w14:anchorId="2A8F58A3" id="_x0000_t202" coordsize="21600,21600" o:spt="202" path="m,l,21600r21600,l21600,xe">
+                    <v:stroke joinstyle="miter"/>
+                    <v:path gradientshapeok="t" o:connecttype="rect"/>
+                  </v:shapetype>
+                  <v:shape id="Text Box 153" o:spid="_x0000_s1026" type="#_x0000_t202" style="position:absolute;left:0;text-align:left;margin-left:0;margin-top:0;width:8in;height:79.5pt;z-index:251661312;visibility:visible;mso-wrap-style:square;mso-width-percent:941;mso-height-percent:100;mso-top-percent:700;mso-wrap-distance-left:9pt;mso-wrap-distance-top:0;mso-wrap-distance-right:9pt;mso-wrap-distance-bottom:0;mso-position-horizontal:center;mso-position-horizontal-relative:page;mso-position-vertical-relative:page;mso-width-percent:941;mso-height-percent:100;mso-top-percent:700;mso-width-relative:page;mso-height-relative:page;v-text-anchor:top" o:gfxdata="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" filled="f" stroked="f" strokeweight=".5pt">
+                    <v:textbox style="mso-fit-shape-to-text:t" inset="126pt,0,54pt,0">
+                      <w:txbxContent>
+                        <w:p>
+                          <w:pPr>
+                            <w:pStyle w:val="a9"/>
+                            <w:jc w:val="right"/>
+                            <w:rPr>
+                              <w:color w:val="4472C4" w:themeColor="accent1"/>
+                              <w:sz w:val="28"/>
+                              <w:szCs w:val="28"/>
+                            </w:rPr>
+                          </w:pPr>
+                          <w:r>
+                            <w:rPr>
+                              <w:color w:val="4472C4" w:themeColor="accent1"/>
+                              <w:sz w:val="28"/>
+                              <w:szCs w:val="28"/>
+                            </w:rPr>
+                            <w:t>Distributed Systems</w:t>
+                          </w:r>
+                        </w:p>
+                        <w:p>
+                          <w:pPr>
+                            <w:pStyle w:val="a9"/>
+                            <w:jc w:val="right"/>
+                            <w:rPr>
+                              <w:color w:val="4472C4" w:themeColor="accent1"/>
+                              <w:sz w:val="28"/>
+                              <w:szCs w:val="28"/>
+                            </w:rPr>
+                          </w:pPr>
+                          <w:r>
+                            <w:rPr>
+                              <w:color w:val="4472C4" w:themeColor="accent1"/>
+                              <w:sz w:val="28"/>
+                              <w:szCs w:val="28"/>
+                            </w:rPr>
+                            <w:t>M</w:t>
+                          </w:r>
+                          <w:r>
+                            <w:rPr>
+                              <w:color w:val="4472C4" w:themeColor="accent1"/>
+                              <w:sz w:val="28"/>
+                              <w:szCs w:val="28"/>
+                            </w:rPr>
+                            <w:t>arch 202</w:t>
+                          </w:r>
+                          <w:r>
+                            <w:rPr>
+                              <w:color w:val="4472C4" w:themeColor="accent1"/>
+                              <w:sz w:val="28"/>
+                              <w:szCs w:val="28"/>
+                            </w:rPr>
+                            <w:t>3</w:t>
+                          </w:r>
+                        </w:p>
+                      </w:txbxContent>
+                    </v:textbox>
+                    <w10:wrap type="square" anchorx="page" anchory="page"/>
+                  </v:shape>
+                </w:pict>
+              </mc:Fallback>
+            </mc:AlternateContent>
+          </w:r>
+          <w:r>
+            <w:rPr>
+              <w:noProof/>
+            </w:rPr>
+            <mc:AlternateContent>
+              <mc:Choice Requires="wps">
+                <w:drawing>
+                  <wp:anchor distT="0" distB="0" distL="114300" distR="114300" simplePos="0" relativeHeight="251659264" behindDoc="0" locked="0" layoutInCell="1" allowOverlap="1" wp14:anchorId="625DBF29" wp14:editId="417B62A2">
+                    <wp:simplePos x="0" y="0"/>
+                    <wp:positionH relativeFrom="page">
+                      <wp:align>center</wp:align>
+                    </wp:positionH>
+                    <mc:AlternateContent>
+                      <mc:Choice Requires="wp14">
+                        <wp:positionV relativeFrom="page">
+                          <wp14:pctPosVOffset>30000</wp14:pctPosVOffset>
+                        </wp:positionV>
+                      </mc:Choice>
+                      <mc:Fallback>
+                        <wp:positionV relativeFrom="page">
+                          <wp:posOffset>3207385</wp:posOffset>
+                        </wp:positionV>
+                      </mc:Fallback>
+                    </mc:AlternateContent>
+                    <wp:extent cx="7315200" cy="3638550"/>
+                    <wp:effectExtent l="0" t="0" r="0" b="6350"/>
+                    <wp:wrapSquare wrapText="bothSides"/>
+                    <wp:docPr id="154" name="Text Box 154"/>
+                    <wp:cNvGraphicFramePr/>
+                    <a:graphic xmlns:a="http://schemas.openxmlformats.org/drawingml/2006/main">
+                      <a:graphicData uri="http://schemas.microsoft.com/office/word/2010/wordprocessingShape">
+                        <wps:wsp>
+                          <wps:cNvSpPr txBox="1"/>
+                          <wps:spPr>
+                            <a:xfrm>
+                              <a:off x="0" y="0"/>
+                              <a:ext cx="7315200" cy="3638550"/>
+                            </a:xfrm>
+                            <a:prstGeom prst="rect">
+                              <a:avLst/>
+                            </a:prstGeom>
+                            <a:noFill/>
+                            <a:ln w="6350">
+                              <a:noFill/>
+                            </a:ln>
+                            <a:effectLst/>
+                          </wps:spPr>
+                          <wps:style>
+                            <a:lnRef idx="0">
+                              <a:schemeClr val="accent1"/>
+                            </a:lnRef>
+                            <a:fillRef idx="0">
+                              <a:schemeClr val="accent1"/>
+                            </a:fillRef>
+                            <a:effectRef idx="0">
+                              <a:schemeClr val="accent1"/>
+                            </a:effectRef>
+                            <a:fontRef idx="minor">
+                              <a:schemeClr val="dk1"/>
+                            </a:fontRef>
+                          </wps:style>
+                          <wps:txbx>
+                            <w:txbxContent>
+                              <w:p>
+                                <w:pPr>
+                                  <w:jc w:val="right"/>
+                                  <w:rPr>
+                                    <w:color w:val="4472C4" w:themeColor="accent1"/>
+                                    <w:sz w:val="64"/>
+                                    <w:szCs w:val="64"/>
+                                  </w:rPr>
+                                </w:pPr>
+                                <w:sdt>
+                                  <w:sdtPr>
+                                    <w:rPr>
+                                      <w:caps/>
+                                      <w:color w:val="4472C4" w:themeColor="accent1"/>
+                                      <w:sz w:val="64"/>
+                                      <w:szCs w:val="64"/>
+                                    </w:rPr>
+                                    <w:alias w:val="Title"/>
+                                    <w:tag w:val=""/>
+                                    <w:id w:val="691421362"/>
+                                    <w:showingPlcHdr/>
+                                    <w:dataBinding w:prefixMappings="xmlns:ns0='http://purl.org/dc/elements/1.1/' xmlns:ns1='http://schemas.openxmlformats.org/package/2006/metadata/core-properties' " w:xpath="/ns1:coreProperties[1]/ns0:title[1]" w:storeItemID="{6C3C8BC8-F283-45AE-878A-BAB7291924A1}"/>
+                                    <w:text w:multiLine="1"/>
+                                  </w:sdtPr>
+                                  <w:sdtEndPr>
+                                    <w:rPr>
+                                      <w:caps w:val="0"/>
+                                    </w:rPr>
+                                  </w:sdtEndPr>
+                                  <w:sdtContent>
+                                    <w:r>
+                                      <w:rPr>
+                                        <w:caps/>
+                                        <w:color w:val="4472C4" w:themeColor="accent1"/>
+                                        <w:sz w:val="64"/>
+                                        <w:szCs w:val="64"/>
+                                      </w:rPr>
+                                      <w:t xml:space="preserve">     </w:t>
+                                    </w:r>
+                                  </w:sdtContent>
+                                </w:sdt>
+                              </w:p>
+                              <w:sdt>
+                                <w:sdtPr>
+                                  <w:rPr>
+                                    <w:color w:val="404040" w:themeColor="text1" w:themeTint="BF"/>
+                                    <w:sz w:val="36"/>
+                                    <w:szCs w:val="36"/>
+                                  </w:rPr>
+                                  <w:alias w:val="Subtitle"/>
+                                  <w:tag w:val=""/>
+                                  <w:id w:val="1083488239"/>
+                                  <w:showingPlcHdr/>
+                                  <w:dataBinding w:prefixMappings="xmlns:ns0='http://purl.org/dc/elements/1.1/' xmlns:ns1='http://schemas.openxmlformats.org/package/2006/metadata/core-properties' " w:xpath="/ns1:coreProperties[1]/ns0:subject[1]" w:storeItemID="{6C3C8BC8-F283-45AE-878A-BAB7291924A1}"/>
+                                  <w:text/>
+                                </w:sdtPr>
+                                <w:sdtContent>
+                                  <w:p>
+                                    <w:pPr>
+                                      <w:jc w:val="center"/>
+                                      <w:rPr>
+                                        <w:smallCaps/>
+                                        <w:color w:val="404040" w:themeColor="text1" w:themeTint="BF"/>
+                                        <w:sz w:val="36"/>
+                                        <w:szCs w:val="36"/>
+                                      </w:rPr>
+                                    </w:pPr>
+                                    <w:r>
+                                      <w:rPr>
+                                        <w:color w:val="404040" w:themeColor="text1" w:themeTint="BF"/>
+                                        <w:sz w:val="36"/>
+                                        <w:szCs w:val="36"/>
+                                      </w:rPr>
+                                      <w:t xml:space="preserve">     </w:t>
+                                    </w:r>
+                                  </w:p>
+                                </w:sdtContent>
+                              </w:sdt>
+                            </w:txbxContent>
+                          </wps:txbx>
+                          <wps:bodyPr rot="0" spcFirstLastPara="0" vertOverflow="overflow" horzOverflow="overflow" vert="horz" wrap="square" lIns="1600200" tIns="0" rIns="685800" bIns="0" numCol="1" spcCol="0" rtlCol="0" fromWordArt="0" anchor="b" anchorCtr="0" forceAA="0" compatLnSpc="1">
+                            <a:prstTxWarp prst="textNoShape">
+                              <a:avLst/>
+                            </a:prstTxWarp>
+                            <a:noAutofit/>
+                          </wps:bodyPr>
+                        </wps:wsp>
+                      </a:graphicData>
+                    </a:graphic>
+                    <wp14:sizeRelH relativeFrom="page">
+                      <wp14:pctWidth>94100</wp14:pctWidth>
+                    </wp14:sizeRelH>
+                    <wp14:sizeRelV relativeFrom="page">
+                      <wp14:pctHeight>36300</wp14:pctHeight>
+                    </wp14:sizeRelV>
+                  </wp:anchor>
+                </w:drawing>
+              </mc:Choice>
+              <mc:Fallback>
+                <w:pict>
+                  <v:shape w14:anchorId="625DBF29" id="Text Box 154" o:spid="_x0000_s1027" type="#_x0000_t202" style="position:absolute;left:0;text-align:left;margin-left:0;margin-top:0;width:8in;height:286.5pt;z-index:251659264;visibility:visible;mso-wrap-style:square;mso-width-percent:941;mso-height-percent:363;mso-top-percent:300;mso-wrap-distance-left:9pt;mso-wrap-distance-top:0;mso-wrap-distance-right:9pt;mso-wrap-distance-bottom:0;mso-position-horizontal:center;mso-position-horizontal-relative:page;mso-position-vertical-relative:page;mso-width-percent:941;mso-height-percent:363;mso-top-percent:300;mso-width-relative:page;mso-height-relative:page;v-text-anchor:bottom" o:gfxdata="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" filled="f" stroked="f" strokeweight=".5pt">
+                    <v:textbox inset="126pt,0,54pt,0">
+                      <w:txbxContent>
+                        <w:p>
+                          <w:pPr>
+                            <w:jc w:val="right"/>
+                            <w:rPr>
+                              <w:color w:val="4472C4" w:themeColor="accent1"/>
+                              <w:sz w:val="64"/>
+                              <w:szCs w:val="64"/>
+                            </w:rPr>
+                          </w:pPr>
+                          <w:sdt>
+                            <w:sdtPr>
+                              <w:rPr>
+                                <w:caps/>
+                                <w:color w:val="4472C4" w:themeColor="accent1"/>
+                                <w:sz w:val="64"/>
+                                <w:szCs w:val="64"/>
+                              </w:rPr>
+                              <w:alias w:val="Title"/>
+                              <w:tag w:val=""/>
+                              <w:id w:val="691421362"/>
+                              <w:showingPlcHdr/>
+                              <w:dataBinding w:prefixMappings="xmlns:ns0='http://purl.org/dc/elements/1.1/' xmlns:ns1='http://schemas.openxmlformats.org/package/2006/metadata/core-properties' " w:xpath="/ns1:coreProperties[1]/ns0:title[1]" w:storeItemID="{6C3C8BC8-F283-45AE-878A-BAB7291924A1}"/>
+                              <w:text w:multiLine="1"/>
+                            </w:sdtPr>
+                            <w:sdtEndPr>
+                              <w:rPr>
+                                <w:caps w:val="0"/>
+                              </w:rPr>
+                            </w:sdtEndPr>
+                            <w:sdtContent>
+                              <w:r>
+                                <w:rPr>
+                                  <w:caps/>
+                                  <w:color w:val="4472C4" w:themeColor="accent1"/>
+                                  <w:sz w:val="64"/>
+                                  <w:szCs w:val="64"/>
+                                </w:rPr>
+                                <w:t xml:space="preserve">     </w:t>
+                              </w:r>
+                            </w:sdtContent>
+                          </w:sdt>
+                        </w:p>
+                        <w:sdt>
+                          <w:sdtPr>
+                            <w:rPr>
+                              <w:color w:val="404040" w:themeColor="text1" w:themeTint="BF"/>
+                              <w:sz w:val="36"/>
+                              <w:szCs w:val="36"/>
+                            </w:rPr>
+                            <w:alias w:val="Subtitle"/>
+                            <w:tag w:val=""/>
+                            <w:id w:val="1083488239"/>
+                            <w:showingPlcHdr/>
+                            <w:dataBinding w:prefixMappings="xmlns:ns0='http://purl.org/dc/elements/1.1/' xmlns:ns1='http://schemas.openxmlformats.org/package/2006/metadata/core-properties' " w:xpath="/ns1:coreProperties[1]/ns0:subject[1]" w:storeItemID="{6C3C8BC8-F283-45AE-878A-BAB7291924A1}"/>
+                            <w:text/>
+                          </w:sdtPr>
+                          <w:sdtContent>
+                            <w:p>
+                              <w:pPr>
+                                <w:jc w:val="center"/>
+                                <w:rPr>
+                                  <w:smallCaps/>
+                                  <w:color w:val="404040" w:themeColor="text1" w:themeTint="BF"/>
+                                  <w:sz w:val="36"/>
+                                  <w:szCs w:val="36"/>
+                                </w:rPr>
+                              </w:pPr>
+                              <w:r>
+                                <w:rPr>
+                                  <w:color w:val="404040" w:themeColor="text1" w:themeTint="BF"/>
+                                  <w:sz w:val="36"/>
+                                  <w:szCs w:val="36"/>
+                                </w:rPr>
+                                <w:t xml:space="preserve">     </w:t>
+                              </w:r>
+                            </w:p>
+                          </w:sdtContent>
+                        </w:sdt>
+                      </w:txbxContent>
+                    </v:textbox>
+                    <w10:wrap type="square" anchorx="page" anchory="page"/>
+                  </v:shape>
+                </w:pict>
+              </mc:Fallback>
+            </mc:AlternateContent>
+          </w:r>
+        </w:p>
+        <w:p>
+          <w:pPr>
+            <w:rPr>
+              <w:rFonts w:hint="eastAsia"/>
+            </w:rPr>
+          </w:pPr>
+          <w:r>
+            <w:rPr>
+              <w:noProof/>
+            </w:rPr>
+            <mc:AlternateContent>
+              <mc:Choice Requires="wps">
+                <w:drawing>
+                  <wp:anchor distT="0" distB="0" distL="114300" distR="114300" simplePos="0" relativeHeight="251660288" behindDoc="0" locked="0" layoutInCell="1" allowOverlap="1" wp14:anchorId="3583B96B" wp14:editId="1D7F6289">
+                    <wp:simplePos x="0" y="0"/>
+                    <wp:positionH relativeFrom="margin">
+                      <wp:posOffset>-691515</wp:posOffset>
+                    </wp:positionH>
+                    <wp:positionV relativeFrom="page">
+                      <wp:posOffset>7926705</wp:posOffset>
+                    </wp:positionV>
+                    <wp:extent cx="7315200" cy="914400"/>
+                    <wp:effectExtent l="0" t="0" r="0" b="6985"/>
+                    <wp:wrapSquare wrapText="bothSides"/>
+                    <wp:docPr id="152" name="Text Box 152"/>
+                    <wp:cNvGraphicFramePr/>
+                    <a:graphic xmlns:a="http://schemas.openxmlformats.org/drawingml/2006/main">
+                      <a:graphicData uri="http://schemas.microsoft.com/office/word/2010/wordprocessingShape">
+                        <wps:wsp>
+                          <wps:cNvSpPr txBox="1"/>
+                          <wps:spPr>
+                            <a:xfrm>
+                              <a:off x="0" y="0"/>
+                              <a:ext cx="7315200" cy="914400"/>
+                            </a:xfrm>
+                            <a:prstGeom prst="rect">
+                              <a:avLst/>
+                            </a:prstGeom>
+                            <a:noFill/>
+                            <a:ln w="6350">
+                              <a:noFill/>
+                            </a:ln>
+                            <a:effectLst/>
+                          </wps:spPr>
+                          <wps:style>
+                            <a:lnRef idx="0">
+                              <a:schemeClr val="accent1"/>
+                            </a:lnRef>
+                            <a:fillRef idx="0">
+                              <a:schemeClr val="accent1"/>
+                            </a:fillRef>
+                            <a:effectRef idx="0">
+                              <a:schemeClr val="accent1"/>
+                            </a:effectRef>
+                            <a:fontRef idx="minor">
+                              <a:schemeClr val="dk1"/>
+                            </a:fontRef>
+                          </wps:style>
+                          <wps:txbx>
+                            <w:txbxContent>
+                              <w:p>
+                                <w:pPr>
+                                  <w:pStyle w:val="a9"/>
+                                  <w:jc w:val="right"/>
+                                  <w:rPr>
+                                    <w:color w:val="595959" w:themeColor="text1" w:themeTint="A6"/>
+                                    <w:sz w:val="18"/>
+                                    <w:szCs w:val="18"/>
+                                    <w:lang w:val="en-GB"/>
+                                  </w:rPr>
+                                </w:pPr>
+                                <w:r>
+                                  <w:rPr>
+                                    <w:color w:val="595959" w:themeColor="text1" w:themeTint="A6"/>
+                                    <w:sz w:val="18"/>
+                                    <w:szCs w:val="18"/>
+                                    <w:lang w:val="en-GB"/>
+                                  </w:rPr>
+                                  <w:t>Higher Diploma in Science in Computin</w:t>
+                                </w:r>
+                                <w:r>
+                                  <w:rPr>
+                                    <w:color w:val="595959" w:themeColor="text1" w:themeTint="A6"/>
+                                    <w:sz w:val="18"/>
+                                    <w:szCs w:val="18"/>
+                                    <w:lang w:val="en-GB"/>
+                                  </w:rPr>
+                                  <w:t>g</w:t>
+                                </w:r>
+                              </w:p>
+                              <w:p>
+                                <w:pPr>
+                                  <w:pStyle w:val="a9"/>
+                                  <w:jc w:val="right"/>
+                                  <w:rPr>
+                                    <w:color w:val="595959" w:themeColor="text1" w:themeTint="A6"/>
+                                    <w:sz w:val="18"/>
+                                    <w:szCs w:val="18"/>
+                                    <w:lang w:val="en-GB"/>
+                                  </w:rPr>
+                                </w:pPr>
+                                <w:r>
+                                  <w:rPr>
+                                    <w:color w:val="595959" w:themeColor="text1" w:themeTint="A6"/>
+                                    <w:sz w:val="18"/>
+                                    <w:szCs w:val="18"/>
+                                    <w:lang w:val="en-GB"/>
+                                  </w:rPr>
+                                  <w:t>21219842</w:t>
+                                </w:r>
+                              </w:p>
+                              <w:p>
+                                <w:pPr>
+                                  <w:pStyle w:val="a9"/>
+                                  <w:jc w:val="right"/>
+                                  <w:rPr>
+                                    <w:color w:val="595959" w:themeColor="text1" w:themeTint="A6"/>
+                                    <w:sz w:val="18"/>
+                                    <w:szCs w:val="18"/>
+                                    <w:lang w:val="en-GB"/>
+                                  </w:rPr>
+                                </w:pPr>
+                                <w:proofErr w:type="spellStart"/>
+                                <w:r>
+                                  <w:rPr>
+                                    <w:color w:val="595959" w:themeColor="text1" w:themeTint="A6"/>
+                                    <w:sz w:val="18"/>
+                                    <w:szCs w:val="18"/>
+                                    <w:lang w:val="en-GB"/>
+                                  </w:rPr>
+                                  <w:t>Chungman</w:t>
+                                </w:r>
+                                <w:proofErr w:type="spellEnd"/>
+                                <w:r>
+                                  <w:rPr>
+                                    <w:color w:val="595959" w:themeColor="text1" w:themeTint="A6"/>
+                                    <w:sz w:val="18"/>
+                                    <w:szCs w:val="18"/>
+                                    <w:lang w:val="en-GB"/>
+                                  </w:rPr>
+                                  <w:t xml:space="preserve"> Lee</w:t>
+                                </w:r>
+                              </w:p>
+                            </w:txbxContent>
+                          </wps:txbx>
+                          <wps:bodyPr rot="0" spcFirstLastPara="0" vertOverflow="overflow" horzOverflow="overflow" vert="horz" wrap="square" lIns="1600200" tIns="0" rIns="685800" bIns="0" numCol="1" spcCol="0" rtlCol="0" fromWordArt="0" anchor="b" anchorCtr="0" forceAA="0" compatLnSpc="1">
+                            <a:prstTxWarp prst="textNoShape">
+                              <a:avLst/>
+                            </a:prstTxWarp>
+                            <a:noAutofit/>
+                          </wps:bodyPr>
+                        </wps:wsp>
+                      </a:graphicData>
+                    </a:graphic>
+                    <wp14:sizeRelH relativeFrom="page">
+                      <wp14:pctWidth>94100</wp14:pctWidth>
+                    </wp14:sizeRelH>
+                    <wp14:sizeRelV relativeFrom="page">
+                      <wp14:pctHeight>9200</wp14:pctHeight>
+                    </wp14:sizeRelV>
+                  </wp:anchor>
+                </w:drawing>
+              </mc:Choice>
+              <mc:Fallback>
+                <w:pict>
+                  <v:shape w14:anchorId="3583B96B" id="Text Box 152" o:spid="_x0000_s1028" type="#_x0000_t202" style="position:absolute;left:0;text-align:left;margin-left:-54.45pt;margin-top:624.15pt;width:8in;height:1in;z-index:251660288;visibility:visible;mso-wrap-style:square;mso-width-percent:941;mso-height-percent:92;mso-wrap-distance-left:9pt;mso-wrap-distance-top:0;mso-wrap-distance-right:9pt;mso-wrap-distance-bottom:0;mso-position-horizontal:absolute;mso-position-horizontal-relative:margin;mso-position-vertical:absolute;mso-position-vertical-relative:page;mso-width-percent:941;mso-height-percent:92;mso-width-relative:page;mso-height-relative:page;v-text-anchor:bottom" o:gfxdata="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" filled="f" stroked="f" strokeweight=".5pt">
+                    <v:textbox inset="126pt,0,54pt,0">
+                      <w:txbxContent>
+                        <w:p>
+                          <w:pPr>
+                            <w:pStyle w:val="a9"/>
+                            <w:jc w:val="right"/>
+                            <w:rPr>
+                              <w:color w:val="595959" w:themeColor="text1" w:themeTint="A6"/>
+                              <w:sz w:val="18"/>
+                              <w:szCs w:val="18"/>
+                              <w:lang w:val="en-GB"/>
+                            </w:rPr>
+                          </w:pPr>
+                          <w:r>
+                            <w:rPr>
+                              <w:color w:val="595959" w:themeColor="text1" w:themeTint="A6"/>
+                              <w:sz w:val="18"/>
+                              <w:szCs w:val="18"/>
+                              <w:lang w:val="en-GB"/>
+                            </w:rPr>
+                            <w:t>Higher Diploma in Science in Computin</w:t>
+                          </w:r>
+                          <w:r>
+                            <w:rPr>
+                              <w:color w:val="595959" w:themeColor="text1" w:themeTint="A6"/>
+                              <w:sz w:val="18"/>
+                              <w:szCs w:val="18"/>
+                              <w:lang w:val="en-GB"/>
+                            </w:rPr>
+                            <w:t>g</w:t>
+                          </w:r>
+                        </w:p>
+                        <w:p>
+                          <w:pPr>
+                            <w:pStyle w:val="a9"/>
+                            <w:jc w:val="right"/>
+                            <w:rPr>
+                              <w:color w:val="595959" w:themeColor="text1" w:themeTint="A6"/>
+                              <w:sz w:val="18"/>
+                              <w:szCs w:val="18"/>
+                              <w:lang w:val="en-GB"/>
+                            </w:rPr>
+                          </w:pPr>
+                          <w:r>
+                            <w:rPr>
+                              <w:color w:val="595959" w:themeColor="text1" w:themeTint="A6"/>
+                              <w:sz w:val="18"/>
+                              <w:szCs w:val="18"/>
+                              <w:lang w:val="en-GB"/>
+                            </w:rPr>
+                            <w:t>21219842</w:t>
+                          </w:r>
+                        </w:p>
+                        <w:p>
+                          <w:pPr>
+                            <w:pStyle w:val="a9"/>
+                            <w:jc w:val="right"/>
+                            <w:rPr>
+                              <w:color w:val="595959" w:themeColor="text1" w:themeTint="A6"/>
+                              <w:sz w:val="18"/>
+                              <w:szCs w:val="18"/>
+                              <w:lang w:val="en-GB"/>
+                            </w:rPr>
+                          </w:pPr>
+                          <w:proofErr w:type="spellStart"/>
+                          <w:r>
+                            <w:rPr>
+                              <w:color w:val="595959" w:themeColor="text1" w:themeTint="A6"/>
+                              <w:sz w:val="18"/>
+                              <w:szCs w:val="18"/>
+                              <w:lang w:val="en-GB"/>
+                            </w:rPr>
+                            <w:t>Chungman</w:t>
+                          </w:r>
+                          <w:proofErr w:type="spellEnd"/>
+                          <w:r>
+                            <w:rPr>
+                              <w:color w:val="595959" w:themeColor="text1" w:themeTint="A6"/>
+                              <w:sz w:val="18"/>
+                              <w:szCs w:val="18"/>
+                              <w:lang w:val="en-GB"/>
+                            </w:rPr>
+                            <w:t xml:space="preserve"> Lee</w:t>
+                          </w:r>
+                        </w:p>
+                      </w:txbxContent>
+                    </v:textbox>
+                    <w10:wrap type="square" anchorx="margin" anchory="page"/>
+                  </v:shape>
+                </w:pict>
+              </mc:Fallback>
+            </mc:AlternateContent>
+          </w:r>
+          <w:r>
+            <w:br w:type="page"/>
+          </w:r>
+        </w:p>
+      </w:sdtContent>
+    </w:sdt>
+    <w:p>
+      <w:pPr>
+        <w:jc w:val="left"/>
+        <w:rPr>
+          <w:sz w:val="28"/>
+          <w:szCs w:val="28"/>
+        </w:rPr>
+      </w:pPr>
+      <w:r>
+        <w:rPr>
+          <w:rFonts w:hint="eastAsia"/>
+          <w:sz w:val="28"/>
+          <w:szCs w:val="28"/>
+        </w:rPr>
+        <w:lastRenderedPageBreak/>
+        <w:t>C</w:t>
+      </w:r>
+      <w:r>
+        <w:rPr>
+          <w:sz w:val="28"/>
+          <w:szCs w:val="28"/>
+        </w:rPr>
+        <w:t>ontents</w:t>
+      </w:r>
+    </w:p>
+    <w:p>
+      <w:pPr>
+        <w:pStyle w:val="a3"/>
+        <w:numPr>
+          <w:ilvl w:val="0"/>
+          <w:numId w:val="17"/>
+        </w:numPr>
+        <w:ind w:leftChars="0"/>
+        <w:jc w:val="left"/>
+      </w:pPr>
+      <w:r>
+        <w:t>Introduction</w:t>
+      </w:r>
+    </w:p>
+    <w:p>
+      <w:pPr>
+        <w:pStyle w:val="a3"/>
+        <w:numPr>
+          <w:ilvl w:val="0"/>
+          <w:numId w:val="17"/>
+        </w:numPr>
+        <w:ind w:leftChars="0"/>
+        <w:jc w:val="left"/>
+      </w:pPr>
+      <w:r>
+        <w:t>Service 1:</w:t>
+      </w:r>
+      <w:r>
+        <w:t xml:space="preserve"> </w:t>
+      </w:r>
+      <w:r>
+        <w:t>Water Pollution Tracker</w:t>
+      </w:r>
+    </w:p>
+    <w:p>
+      <w:pPr>
+        <w:pStyle w:val="a3"/>
+        <w:numPr>
+          <w:ilvl w:val="1"/>
+          <w:numId w:val="17"/>
+        </w:numPr>
+        <w:ind w:leftChars="0"/>
+        <w:jc w:val="left"/>
+      </w:pPr>
+      <w:r>
+        <w:t>Methods</w:t>
+      </w:r>
+    </w:p>
+    <w:p>
+      <w:pPr>
+        <w:pStyle w:val="a3"/>
+        <w:numPr>
+          <w:ilvl w:val="2"/>
+          <w:numId w:val="17"/>
+        </w:numPr>
+        <w:ind w:leftChars="0"/>
+        <w:jc w:val="left"/>
+      </w:pPr>
+      <w:proofErr w:type="spellStart"/>
+      <w:r>
+        <w:t>GetWaterPollutionHistory</w:t>
+      </w:r>
+      <w:proofErr w:type="spellEnd"/>
+      <w:r>
+        <w:t xml:space="preserve"> (Server-side streaming RPC)</w:t>
+      </w:r>
+    </w:p>
+    <w:p>
+      <w:pPr>
+        <w:pStyle w:val="a3"/>
+        <w:numPr>
+          <w:ilvl w:val="2"/>
+          <w:numId w:val="17"/>
+        </w:numPr>
+        <w:ind w:leftChars="0"/>
+        <w:jc w:val="left"/>
+      </w:pPr>
+      <w:proofErr w:type="spellStart"/>
+      <w:r>
+        <w:t>Get</w:t>
+      </w:r>
+      <w:r>
+        <w:t>Water</w:t>
+      </w:r>
+      <w:r>
+        <w:t>PollutionAlerts</w:t>
+      </w:r>
+      <w:proofErr w:type="spellEnd"/>
+      <w:r>
+        <w:t>(Unary RPC)</w:t>
+      </w:r>
+    </w:p>
+    <w:p>
+      <w:pPr>
+        <w:pStyle w:val="a3"/>
+        <w:numPr>
+          <w:ilvl w:val="2"/>
+          <w:numId w:val="17"/>
+        </w:numPr>
+        <w:ind w:leftChars="0"/>
+        <w:jc w:val="left"/>
         <w:rPr>
           <w:rFonts w:hint="eastAsia"/>
         </w:rPr>
-        <w:t>N</w:t>
-      </w:r>
-      <w:r>
-        <w:t>ational College of Ireland</w:t>
-      </w:r>
-    </w:p>
-    <w:p>
-      <w:pPr>
-        <w:jc w:val="right"/>
+      </w:pPr>
+      <w:proofErr w:type="spellStart"/>
+      <w:r>
+        <w:t>Monitor</w:t>
+      </w:r>
+      <w:r>
+        <w:t>Water</w:t>
+      </w:r>
+      <w:r>
+        <w:t>Pollution</w:t>
+      </w:r>
+      <w:proofErr w:type="spellEnd"/>
+      <w:r>
+        <w:t xml:space="preserve"> </w:t>
+      </w:r>
+      <w:r>
+        <w:t>(</w:t>
+      </w:r>
+      <w:r>
+        <w:t>Bidirectional streaming RPC</w:t>
+      </w:r>
+      <w:r>
+        <w:t>)</w:t>
+      </w:r>
+    </w:p>
+    <w:p>
+      <w:pPr>
+        <w:pStyle w:val="a3"/>
+        <w:numPr>
+          <w:ilvl w:val="0"/>
+          <w:numId w:val="17"/>
+        </w:numPr>
+        <w:ind w:leftChars="0"/>
+        <w:jc w:val="left"/>
       </w:pPr>
       <w:r>
         <w:rPr>
           <w:rFonts w:hint="eastAsia"/>
         </w:rPr>
-        <w:t>H</w:t>
-      </w:r>
-      <w:r>
-        <w:t>igher Diploma in Science in Computing</w:t>
-      </w:r>
-    </w:p>
-    <w:p>
-      <w:pPr>
-        <w:jc w:val="right"/>
+        <w:t>S</w:t>
+      </w:r>
+      <w:r>
+        <w:t xml:space="preserve">ervice 2: </w:t>
+      </w:r>
+      <w:r>
+        <w:t>Air Pollution Tracker</w:t>
+      </w:r>
+    </w:p>
+    <w:p>
+      <w:pPr>
+        <w:pStyle w:val="a3"/>
+        <w:numPr>
+          <w:ilvl w:val="1"/>
+          <w:numId w:val="17"/>
+        </w:numPr>
+        <w:ind w:leftChars="0"/>
+        <w:jc w:val="left"/>
+      </w:pPr>
+      <w:r>
+        <w:t>Methods</w:t>
+      </w:r>
+    </w:p>
+    <w:p>
+      <w:pPr>
+        <w:pStyle w:val="a3"/>
+        <w:numPr>
+          <w:ilvl w:val="2"/>
+          <w:numId w:val="17"/>
+        </w:numPr>
+        <w:ind w:leftChars="0"/>
+        <w:jc w:val="left"/>
+      </w:pPr>
+      <w:proofErr w:type="spellStart"/>
+      <w:r>
+        <w:t>Get</w:t>
+      </w:r>
+      <w:r>
+        <w:t>Air</w:t>
+      </w:r>
+      <w:r>
+        <w:t>PollutionHistory</w:t>
+      </w:r>
+      <w:proofErr w:type="spellEnd"/>
+      <w:r>
+        <w:t xml:space="preserve"> (Server-side streaming RPC)</w:t>
+      </w:r>
+    </w:p>
+    <w:p>
+      <w:pPr>
+        <w:pStyle w:val="a3"/>
+        <w:numPr>
+          <w:ilvl w:val="2"/>
+          <w:numId w:val="17"/>
+        </w:numPr>
+        <w:ind w:leftChars="0"/>
+        <w:jc w:val="left"/>
+      </w:pPr>
+      <w:proofErr w:type="spellStart"/>
+      <w:r>
+        <w:t>Get</w:t>
+      </w:r>
+      <w:r>
+        <w:t>Air</w:t>
+      </w:r>
+      <w:r>
+        <w:t>PollutionAlerts</w:t>
+      </w:r>
+      <w:proofErr w:type="spellEnd"/>
+      <w:r>
+        <w:t xml:space="preserve"> (Unary RPC)</w:t>
+      </w:r>
+    </w:p>
+    <w:p>
+      <w:pPr>
+        <w:pStyle w:val="a3"/>
+        <w:numPr>
+          <w:ilvl w:val="2"/>
+          <w:numId w:val="17"/>
+        </w:numPr>
+        <w:ind w:leftChars="0"/>
+        <w:jc w:val="left"/>
+        <w:rPr>
+          <w:rFonts w:hint="eastAsia"/>
+        </w:rPr>
+      </w:pPr>
+      <w:proofErr w:type="spellStart"/>
+      <w:r>
+        <w:t>Monitor</w:t>
+      </w:r>
+      <w:r>
+        <w:t>Water</w:t>
+      </w:r>
+      <w:r>
+        <w:t>Pollution</w:t>
+      </w:r>
+      <w:proofErr w:type="spellEnd"/>
+      <w:r>
+        <w:t xml:space="preserve"> </w:t>
+      </w:r>
+      <w:r>
+        <w:t>(</w:t>
+      </w:r>
+      <w:r>
+        <w:t>Bidirectional streaming RPC</w:t>
+      </w:r>
+      <w:r>
+        <w:t>)</w:t>
+      </w:r>
+    </w:p>
+    <w:p>
+      <w:pPr>
+        <w:pStyle w:val="a3"/>
+        <w:numPr>
+          <w:ilvl w:val="0"/>
+          <w:numId w:val="17"/>
+        </w:numPr>
+        <w:ind w:leftChars="0"/>
+        <w:jc w:val="left"/>
+      </w:pPr>
+      <w:r>
+        <w:rPr>
+          <w:rFonts w:hint="eastAsia"/>
+        </w:rPr>
+        <w:t>S</w:t>
+      </w:r>
+      <w:r>
+        <w:t xml:space="preserve">ervice 3: </w:t>
+      </w:r>
+      <w:r>
+        <w:t>Data Visualization Service</w:t>
+      </w:r>
+    </w:p>
+    <w:p>
+      <w:pPr>
+        <w:pStyle w:val="a3"/>
+        <w:numPr>
+          <w:ilvl w:val="1"/>
+          <w:numId w:val="17"/>
+        </w:numPr>
+        <w:ind w:leftChars="0"/>
+        <w:jc w:val="left"/>
+      </w:pPr>
+      <w:r>
+        <w:rPr>
+          <w:rFonts w:hint="eastAsia"/>
+        </w:rPr>
+        <w:t>M</w:t>
+      </w:r>
+      <w:r>
+        <w:t>ethods</w:t>
+      </w:r>
+    </w:p>
+    <w:p>
+      <w:pPr>
+        <w:pStyle w:val="a3"/>
+        <w:numPr>
+          <w:ilvl w:val="2"/>
+          <w:numId w:val="17"/>
+        </w:numPr>
+        <w:ind w:leftChars="0"/>
+        <w:jc w:val="left"/>
+      </w:pPr>
+      <w:proofErr w:type="spellStart"/>
+      <w:r>
+        <w:t>GetPollutionStatistics</w:t>
+      </w:r>
+      <w:proofErr w:type="spellEnd"/>
+      <w:r>
+        <w:t xml:space="preserve"> </w:t>
+      </w:r>
+      <w:r>
+        <w:t>(</w:t>
+      </w:r>
+      <w:r>
+        <w:t>Server-side streaming RPC</w:t>
+      </w:r>
+      <w:r>
+        <w:t>)</w:t>
+      </w:r>
+    </w:p>
+    <w:p>
+      <w:pPr>
+        <w:pStyle w:val="a3"/>
+        <w:numPr>
+          <w:ilvl w:val="2"/>
+          <w:numId w:val="17"/>
+        </w:numPr>
+        <w:ind w:leftChars="0"/>
+        <w:jc w:val="left"/>
+      </w:pPr>
+      <w:proofErr w:type="spellStart"/>
+      <w:r>
+        <w:t>FilterDataByLocation</w:t>
+      </w:r>
+      <w:proofErr w:type="spellEnd"/>
+      <w:r>
+        <w:t xml:space="preserve"> </w:t>
+      </w:r>
+      <w:r>
+        <w:t>(</w:t>
+      </w:r>
+      <w:r>
+        <w:t>Bidirectional streaming RPC</w:t>
+      </w:r>
+      <w:r>
+        <w:t>)</w:t>
+      </w:r>
+    </w:p>
+    <w:p>
+      <w:pPr>
+        <w:pStyle w:val="a3"/>
+        <w:numPr>
+          <w:ilvl w:val="2"/>
+          <w:numId w:val="17"/>
+        </w:numPr>
+        <w:ind w:leftChars="0"/>
+        <w:jc w:val="left"/>
+        <w:rPr>
+          <w:rFonts w:hint="eastAsia"/>
+        </w:rPr>
+      </w:pPr>
+      <w:proofErr w:type="spellStart"/>
+      <w:r>
+        <w:t>SetFavoriteLocation</w:t>
+      </w:r>
+      <w:proofErr w:type="spellEnd"/>
+      <w:r>
+        <w:t xml:space="preserve"> (Client-side streaming service)</w:t>
+      </w:r>
+    </w:p>
+    <w:p>
+      <w:pPr>
+        <w:pStyle w:val="a3"/>
+        <w:numPr>
+          <w:ilvl w:val="0"/>
+          <w:numId w:val="17"/>
+        </w:numPr>
+        <w:ind w:leftChars="0"/>
+        <w:jc w:val="left"/>
+      </w:pPr>
+      <w:r>
+        <w:t>Conclusion</w:t>
+      </w:r>
+    </w:p>
+    <w:p>
+      <w:pPr>
+        <w:pStyle w:val="a3"/>
+        <w:numPr>
+          <w:ilvl w:val="0"/>
+          <w:numId w:val="17"/>
+        </w:numPr>
+        <w:ind w:leftChars="0"/>
+        <w:jc w:val="left"/>
+      </w:pPr>
+      <w:r>
+        <w:t xml:space="preserve">Git </w:t>
+      </w:r>
+      <w:proofErr w:type="spellStart"/>
+      <w:r>
+        <w:t>adress</w:t>
+      </w:r>
+      <w:proofErr w:type="spellEnd"/>
+      <w:r>
+        <w:t xml:space="preserve"> </w:t>
+      </w:r>
+    </w:p>
+    <w:p>
+      <w:pPr>
+        <w:jc w:val="left"/>
+      </w:pPr>
+      <w:r>
+        <w:br w:type="page"/>
+      </w:r>
+    </w:p>
+    <w:p>
+      <w:r>
+        <w:lastRenderedPageBreak/>
+        <w:t xml:space="preserve">1. </w:t>
+      </w:r>
+      <w:r>
+        <w:t>Introduction</w:t>
+      </w:r>
+    </w:p>
+    <w:p>
+      <w:r>
+        <w:t>This</w:t>
+      </w:r>
+      <w:r>
+        <w:t xml:space="preserve"> smart pollution tracking system aims to help users monitor and analyze the levels of water and air pollution</w:t>
+      </w:r>
+      <w:r>
+        <w:t xml:space="preserve"> by location</w:t>
+      </w:r>
+      <w:r>
+        <w:t>. Th</w:t>
+      </w:r>
+      <w:r>
+        <w:t>is</w:t>
+      </w:r>
+      <w:r>
+        <w:t xml:space="preserve"> </w:t>
+      </w:r>
+      <w:r>
+        <w:t>provides</w:t>
+      </w:r>
+      <w:r>
+        <w:t xml:space="preserve"> three services: a water pollution tracker, an air pollution tracker, and a data visualization service. The water and air pollution trackers use collect pollution data, while the data visualization service aggregates and displays the data in real-time for users to view.</w:t>
+      </w:r>
+    </w:p>
+    <w:p/>
+    <w:p>
+      <w:r>
+        <w:t xml:space="preserve">2. </w:t>
+      </w:r>
+      <w:r>
+        <w:t>Service</w:t>
+      </w:r>
+      <w:r>
+        <w:t xml:space="preserve"> 1: </w:t>
+      </w:r>
+      <w:r>
+        <w:t>Water Pollution Tracker</w:t>
+      </w:r>
+    </w:p>
+    <w:p>
+      <w:pPr>
+        <w:ind w:left="360"/>
+      </w:pPr>
+      <w:r>
+        <w:t>The water pollution tracker service allows users to track and analyze the levels of water pollution in their environment. The service supports the following RPCs:</w:t>
+      </w:r>
+    </w:p>
+    <w:p>
+      <w:pPr>
+        <w:ind w:left="360"/>
       </w:pPr>
       <w:r>
         <w:rPr>
@@ -54,154 +1610,183 @@
         <w:t>2</w:t>
       </w:r>
       <w:r>
-        <w:t>1219842</w:t>
-      </w:r>
-    </w:p>
-    <w:p>
-      <w:pPr>
-        <w:jc w:val="right"/>
-      </w:pPr>
+        <w:t>.1 Methods</w:t>
+      </w:r>
+    </w:p>
+    <w:p>
+      <w:pPr>
+        <w:ind w:left="360" w:firstLine="360"/>
+      </w:pPr>
+      <w:r>
+        <w:t xml:space="preserve">2.1.1 </w:t>
+      </w:r>
       <w:proofErr w:type="spellStart"/>
       <w:r>
+        <w:t>GetWaterPollutionHistory</w:t>
+      </w:r>
+      <w:proofErr w:type="spellEnd"/>
+      <w:r>
+        <w:t xml:space="preserve"> (Server</w:t>
+      </w:r>
+      <w:r>
+        <w:t>-</w:t>
+      </w:r>
+      <w:r>
+        <w:t xml:space="preserve">side </w:t>
+      </w:r>
+      <w:r>
+        <w:t>s</w:t>
+      </w:r>
+      <w:r>
+        <w:t>treaming RPC)</w:t>
+      </w:r>
+    </w:p>
+    <w:p>
+      <w:pPr>
+        <w:ind w:left="720"/>
+      </w:pPr>
+      <w:proofErr w:type="spellStart"/>
+      <w:r>
+        <w:rPr>
+          <w:b/>
+          <w:bCs/>
+        </w:rPr>
+        <w:t>rpc</w:t>
+      </w:r>
+      <w:proofErr w:type="spellEnd"/>
+      <w:r>
+        <w:t xml:space="preserve"> </w:t>
+      </w:r>
+      <w:proofErr w:type="spellStart"/>
+      <w:r>
+        <w:t>GetWaterPollutionHistory</w:t>
+      </w:r>
+      <w:proofErr w:type="spellEnd"/>
+      <w:r>
+        <w:t xml:space="preserve"> (</w:t>
+      </w:r>
+      <w:proofErr w:type="spellStart"/>
+      <w:r>
+        <w:t>WaterPollutionHistoryRequest</w:t>
+      </w:r>
+      <w:proofErr w:type="spellEnd"/>
+      <w:r>
+        <w:t xml:space="preserve">) </w:t>
+      </w:r>
+      <w:r>
+        <w:rPr>
+          <w:b/>
+          <w:bCs/>
+        </w:rPr>
+        <w:t>returns</w:t>
+      </w:r>
+      <w:r>
+        <w:t xml:space="preserve"> (</w:t>
+      </w:r>
+      <w:r>
+        <w:rPr>
+          <w:b/>
+          <w:bCs/>
+        </w:rPr>
+        <w:t>stream</w:t>
+      </w:r>
+      <w:r>
+        <w:t xml:space="preserve"> </w:t>
+      </w:r>
+      <w:proofErr w:type="spellStart"/>
+      <w:r>
+        <w:t>WaterPollutionLevel</w:t>
+      </w:r>
+      <w:proofErr w:type="spellEnd"/>
+      <w:r>
+        <w:t>) {}</w:t>
+      </w:r>
+    </w:p>
+    <w:p>
+      <w:pPr>
+        <w:ind w:left="720"/>
+      </w:pPr>
+      <w:r>
+        <w:t>This r</w:t>
+      </w:r>
+      <w:r>
+        <w:t>etrieves a stream of historical water pollution levels over a specified period.</w:t>
+      </w:r>
+    </w:p>
+    <w:p>
+      <w:pPr>
+        <w:ind w:left="720"/>
+      </w:pPr>
+      <w:r>
+        <w:t xml:space="preserve">2.1.2 </w:t>
+      </w:r>
+      <w:proofErr w:type="spellStart"/>
+      <w:r>
+        <w:t>Get</w:t>
+      </w:r>
+      <w:r>
+        <w:t>Water</w:t>
+      </w:r>
+      <w:r>
+        <w:t>PollutionAlerts</w:t>
+      </w:r>
+      <w:proofErr w:type="spellEnd"/>
+      <w:r>
+        <w:t>(Unary RPC)</w:t>
+      </w:r>
+    </w:p>
+    <w:p>
+      <w:pPr>
+        <w:ind w:left="720"/>
         <w:rPr>
           <w:rFonts w:hint="eastAsia"/>
         </w:rPr>
-        <w:t>C</w:t>
-      </w:r>
-      <w:r>
-        <w:t>hungman</w:t>
+      </w:pPr>
+      <w:proofErr w:type="spellStart"/>
+      <w:r>
+        <w:rPr>
+          <w:b/>
+          <w:bCs/>
+        </w:rPr>
+        <w:t>rpc</w:t>
       </w:r>
       <w:proofErr w:type="spellEnd"/>
       <w:r>
-        <w:t xml:space="preserve"> Lee</w:t>
-      </w:r>
-    </w:p>
-    <w:p/>
-    <w:p>
-      <w:r>
-        <w:t xml:space="preserve">1. </w:t>
-      </w:r>
-      <w:r>
-        <w:t>Domain Description</w:t>
-      </w:r>
-    </w:p>
-    <w:p>
-      <w:r>
-        <w:t>This</w:t>
-      </w:r>
-      <w:r>
-        <w:t xml:space="preserve"> smart pollution tracking system aims to help users monitor and analyze the levels of water and air pollution</w:t>
-      </w:r>
-      <w:r>
-        <w:t xml:space="preserve"> by location</w:t>
-      </w:r>
-      <w:r>
-        <w:t>. Th</w:t>
-      </w:r>
-      <w:r>
-        <w:t>is</w:t>
-      </w:r>
-      <w:r>
         <w:t xml:space="preserve"> </w:t>
       </w:r>
-      <w:r>
-        <w:t>provides</w:t>
-      </w:r>
-      <w:r>
-        <w:t xml:space="preserve"> three services: a water pollution tracker, an air pollution tracker, and a data visualization service. The water and air pollution trackers use collect pollution data, while the data visualization service aggregates and displays the data in real-time for users to view.</w:t>
-      </w:r>
-    </w:p>
-    <w:p>
-      <w:r>
-        <w:t xml:space="preserve">2. </w:t>
-      </w:r>
-      <w:r>
-        <w:t>Service Definition and RPC</w:t>
-      </w:r>
-    </w:p>
-    <w:p>
-      <w:pPr>
-        <w:ind w:left="360"/>
-      </w:pPr>
-      <w:r>
-        <w:t xml:space="preserve">2.1 </w:t>
-      </w:r>
-      <w:r>
-        <w:t>Water Pollution Tracker</w:t>
-      </w:r>
-    </w:p>
-    <w:p>
-      <w:pPr>
-        <w:ind w:left="360"/>
-      </w:pPr>
-      <w:r>
-        <w:t>The water pollution tracker service allows users to track and analyze the levels of water pollution in their environment. The service supports the following RPCs:</w:t>
-      </w:r>
-    </w:p>
-    <w:p>
-      <w:pPr>
-        <w:ind w:left="360" w:firstLine="360"/>
-      </w:pPr>
-      <w:r>
-        <w:t xml:space="preserve">2.1.1 </w:t>
-      </w:r>
       <w:proofErr w:type="spellStart"/>
       <w:r>
-        <w:t>GetWaterPollutionHistory</w:t>
+        <w:t>GetWaterPollutionAlerts</w:t>
       </w:r>
       <w:proofErr w:type="spellEnd"/>
       <w:r>
-        <w:t xml:space="preserve"> (Server</w:t>
-      </w:r>
-      <w:r>
-        <w:t>-</w:t>
-      </w:r>
-      <w:r>
-        <w:t xml:space="preserve">side </w:t>
-      </w:r>
-      <w:r>
-        <w:t>s</w:t>
-      </w:r>
-      <w:r>
-        <w:t>treaming RPC)</w:t>
-      </w:r>
-    </w:p>
-    <w:p>
-      <w:pPr>
-        <w:ind w:left="720"/>
-      </w:pPr>
-      <w:r>
-        <w:t>This r</w:t>
-      </w:r>
-      <w:r>
-        <w:t>etrieves a stream of historical water pollution levels over a specified period.</w:t>
-      </w:r>
-    </w:p>
-    <w:p>
-      <w:pPr>
-        <w:ind w:left="720"/>
-      </w:pPr>
-      <w:r>
-        <w:t xml:space="preserve">2.1.2 </w:t>
+        <w:t xml:space="preserve"> (</w:t>
       </w:r>
       <w:proofErr w:type="spellStart"/>
-      <w:proofErr w:type="gramStart"/>
-      <w:r>
-        <w:t>Get</w:t>
-      </w:r>
-      <w:r>
-        <w:t>Water</w:t>
-      </w:r>
-      <w:r>
-        <w:t>PollutionAlerts</w:t>
+      <w:r>
+        <w:t>WaterPollutionAlertsRequest</w:t>
       </w:r>
       <w:proofErr w:type="spellEnd"/>
       <w:r>
-        <w:t>(</w:t>
-      </w:r>
-      <w:proofErr w:type="gramEnd"/>
-      <w:r>
-        <w:t>Unary RPC)</w:t>
+        <w:t xml:space="preserve">) </w:t>
+      </w:r>
+      <w:r>
+        <w:rPr>
+          <w:b/>
+          <w:bCs/>
+        </w:rPr>
+        <w:t>returns</w:t>
+      </w:r>
+      <w:r>
+        <w:t xml:space="preserve"> (</w:t>
+      </w:r>
+      <w:proofErr w:type="spellStart"/>
+      <w:r>
+        <w:t>WaterPollutionAlertsResponse</w:t>
+      </w:r>
+      <w:proofErr w:type="spellEnd"/>
+      <w:r>
+        <w:t>) {}</w:t>
       </w:r>
     </w:p>
     <w:p>
@@ -249,6 +1834,80 @@
     </w:p>
     <w:p>
       <w:pPr>
+        <w:ind w:left="720"/>
+        <w:rPr>
+          <w:rFonts w:hint="eastAsia"/>
+        </w:rPr>
+      </w:pPr>
+      <w:proofErr w:type="spellStart"/>
+      <w:r>
+        <w:rPr>
+          <w:b/>
+          <w:bCs/>
+        </w:rPr>
+        <w:t>rpc</w:t>
+      </w:r>
+      <w:proofErr w:type="spellEnd"/>
+      <w:r>
+        <w:t xml:space="preserve"> </w:t>
+      </w:r>
+      <w:proofErr w:type="spellStart"/>
+      <w:r>
+        <w:t>MonitorWaterPollution</w:t>
+      </w:r>
+      <w:proofErr w:type="spellEnd"/>
+      <w:r>
+        <w:t xml:space="preserve"> (</w:t>
+      </w:r>
+      <w:r>
+        <w:rPr>
+          <w:b/>
+          <w:bCs/>
+        </w:rPr>
+        <w:t>stream</w:t>
+      </w:r>
+      <w:r>
+        <w:t xml:space="preserve"> </w:t>
+      </w:r>
+      <w:proofErr w:type="spellStart"/>
+      <w:r>
+        <w:t>WaterPollutionMonitorRequest</w:t>
+      </w:r>
+      <w:proofErr w:type="spellEnd"/>
+      <w:r>
+        <w:t xml:space="preserve">) </w:t>
+      </w:r>
+      <w:r>
+        <w:rPr>
+          <w:b/>
+          <w:bCs/>
+        </w:rPr>
+        <w:t>returns</w:t>
+      </w:r>
+      <w:r>
+        <w:t xml:space="preserve"> (</w:t>
+      </w:r>
+      <w:r>
+        <w:rPr>
+          <w:b/>
+          <w:bCs/>
+        </w:rPr>
+        <w:t>stream</w:t>
+      </w:r>
+      <w:r>
+        <w:t xml:space="preserve"> </w:t>
+      </w:r>
+      <w:proofErr w:type="spellStart"/>
+      <w:r>
+        <w:t>WaterPollutionLevel</w:t>
+      </w:r>
+      <w:proofErr w:type="spellEnd"/>
+      <w:r>
+        <w:t>) {}</w:t>
+      </w:r>
+    </w:p>
+    <w:p>
+      <w:pPr>
         <w:pStyle w:val="a3"/>
         <w:ind w:leftChars="0" w:left="720"/>
       </w:pPr>
@@ -267,11 +1926,8 @@
     </w:p>
     <w:p/>
     <w:p>
-      <w:pPr>
-        <w:ind w:firstLineChars="200" w:firstLine="400"/>
-      </w:pPr>
-      <w:r>
-        <w:t xml:space="preserve">2.2 </w:t>
+      <w:r>
+        <w:t xml:space="preserve">3. Service 2: </w:t>
       </w:r>
       <w:r>
         <w:t>Air Pollution Tracker</w:t>
@@ -306,426 +1962,817 @@
         <w:t>ing</w:t>
       </w:r>
       <w:r>
-        <w:t xml:space="preserve"> the levels of air </w:t>
-      </w:r>
-      <w:r>
-        <w:lastRenderedPageBreak/>
-        <w:t>pollution in their environment.</w:t>
-      </w:r>
-    </w:p>
-    <w:p>
-      <w:pPr>
-        <w:ind w:left="720"/>
-      </w:pPr>
-      <w:r>
-        <w:t xml:space="preserve">2.2.1 </w:t>
-      </w:r>
-      <w:proofErr w:type="spellStart"/>
-      <w:r>
-        <w:t>Get</w:t>
-      </w:r>
-      <w:r>
-        <w:t>Air</w:t>
-      </w:r>
-      <w:r>
-        <w:t>PollutionHistory</w:t>
-      </w:r>
-      <w:proofErr w:type="spellEnd"/>
-      <w:r>
-        <w:t xml:space="preserve"> (Server-side streaming RPC)</w:t>
-      </w:r>
-    </w:p>
-    <w:p>
-      <w:pPr>
-        <w:ind w:left="720"/>
-      </w:pPr>
-      <w:r>
-        <w:t>This RPC r</w:t>
-      </w:r>
-      <w:r>
-        <w:t xml:space="preserve">etrieves a stream of historical </w:t>
-      </w:r>
-      <w:r>
-        <w:t>air</w:t>
-      </w:r>
-      <w:r>
-        <w:t xml:space="preserve"> pollution levels over a specified period.</w:t>
-      </w:r>
-    </w:p>
-    <w:p>
-      <w:pPr>
-        <w:pStyle w:val="a3"/>
-        <w:ind w:leftChars="0" w:left="720"/>
-      </w:pPr>
-      <w:r>
-        <w:t xml:space="preserve">2.2.2 </w:t>
-      </w:r>
-      <w:proofErr w:type="spellStart"/>
-      <w:r>
-        <w:t>Get</w:t>
-      </w:r>
-      <w:r>
-        <w:t>Air</w:t>
-      </w:r>
-      <w:r>
-        <w:t>PollutionAlerts</w:t>
-      </w:r>
-      <w:proofErr w:type="spellEnd"/>
-      <w:r>
-        <w:t xml:space="preserve"> (Unary RPC)</w:t>
-      </w:r>
-    </w:p>
-    <w:p>
-      <w:pPr>
-        <w:pStyle w:val="a3"/>
-        <w:ind w:leftChars="0" w:left="720"/>
-      </w:pPr>
-      <w:r>
-        <w:t>This RPC r</w:t>
-      </w:r>
-      <w:r>
-        <w:t xml:space="preserve">etrieves a list of pollution alerts </w:t>
-      </w:r>
-      <w:r>
-        <w:t>that are made by</w:t>
-      </w:r>
-      <w:r>
-        <w:t xml:space="preserve"> the system when pollution levels exceed a threshold.</w:t>
-      </w:r>
-    </w:p>
-    <w:p>
-      <w:pPr>
-        <w:pStyle w:val="a3"/>
-        <w:ind w:leftChars="0" w:left="720"/>
-      </w:pPr>
-      <w:r>
-        <w:t xml:space="preserve">2.2.3 </w:t>
-      </w:r>
-      <w:proofErr w:type="spellStart"/>
-      <w:r>
-        <w:t>Monitor</w:t>
-      </w:r>
-      <w:r>
-        <w:t>Water</w:t>
-      </w:r>
-      <w:r>
-        <w:t>Pollution</w:t>
-      </w:r>
-      <w:proofErr w:type="spellEnd"/>
-      <w:r>
-        <w:t xml:space="preserve"> </w:t>
-      </w:r>
-      <w:r>
-        <w:t>(</w:t>
-      </w:r>
-      <w:r>
-        <w:t>Bidirectional streaming RPC</w:t>
-      </w:r>
-      <w:r>
-        <w:t>)</w:t>
-      </w:r>
-    </w:p>
-    <w:p>
-      <w:pPr>
-        <w:pStyle w:val="a3"/>
-        <w:ind w:leftChars="0" w:left="720"/>
-      </w:pPr>
-      <w:r>
-        <w:t xml:space="preserve">This RPC </w:t>
-      </w:r>
-      <w:r>
-        <w:t xml:space="preserve">will make </w:t>
-      </w:r>
-      <w:r>
-        <w:t>users</w:t>
-      </w:r>
-      <w:r>
-        <w:t xml:space="preserve"> possible</w:t>
-      </w:r>
-      <w:r>
-        <w:t xml:space="preserve"> to continuously monitor air</w:t>
-      </w:r>
-      <w:r>
-        <w:t xml:space="preserve"> </w:t>
-      </w:r>
-      <w:r>
-        <w:t>pollution levels and receive real-time updates as pollution levels change.</w:t>
-      </w:r>
-    </w:p>
-    <w:p>
-      <w:pPr>
-        <w:ind w:left="360"/>
-      </w:pPr>
-      <w:r>
-        <w:t xml:space="preserve">2.3 </w:t>
-      </w:r>
-      <w:r>
-        <w:t>Data Visualization Service</w:t>
-      </w:r>
-    </w:p>
-    <w:p>
-      <w:pPr>
-        <w:ind w:left="360"/>
-      </w:pPr>
-      <w:r>
-        <w:t xml:space="preserve">The data visualization service </w:t>
-      </w:r>
-      <w:proofErr w:type="gramStart"/>
-      <w:r>
-        <w:t>gather</w:t>
-      </w:r>
-      <w:proofErr w:type="gramEnd"/>
-      <w:r>
-        <w:t xml:space="preserve"> the pollution data collected by the water and air pollution trackers and presents it in a</w:t>
-      </w:r>
-      <w:r>
-        <w:t>n</w:t>
-      </w:r>
-      <w:r>
-        <w:t xml:space="preserve"> interface.</w:t>
-      </w:r>
-    </w:p>
-    <w:p>
-      <w:pPr>
-        <w:ind w:left="720"/>
-      </w:pPr>
-      <w:r>
-        <w:t xml:space="preserve">2.3.1 </w:t>
-      </w:r>
-      <w:proofErr w:type="spellStart"/>
-      <w:r>
-        <w:t>GetPollutionStatistics</w:t>
-      </w:r>
-      <w:proofErr w:type="spellEnd"/>
-      <w:r>
-        <w:t xml:space="preserve"> </w:t>
-      </w:r>
-      <w:r>
-        <w:t>(</w:t>
-      </w:r>
-      <w:r>
-        <w:t>Server-side streaming RPC</w:t>
-      </w:r>
-      <w:r>
-        <w:t>)</w:t>
-      </w:r>
-    </w:p>
-    <w:p>
-      <w:pPr>
-        <w:ind w:left="720"/>
-      </w:pPr>
-      <w:r>
-        <w:t>This RPC r</w:t>
-      </w:r>
-      <w:r>
-        <w:t>etrieves a stream of statistics related to water and air pollution levels, such as average pollution levels over a certain period or the highest pollution level recorded.</w:t>
-      </w:r>
-    </w:p>
-    <w:p>
-      <w:pPr>
-        <w:ind w:left="720"/>
-      </w:pPr>
-      <w:r>
-        <w:t xml:space="preserve">2.3.2 </w:t>
-      </w:r>
-      <w:proofErr w:type="spellStart"/>
-      <w:r>
-        <w:t>FilterDataByLocation</w:t>
-      </w:r>
-      <w:proofErr w:type="spellEnd"/>
-      <w:r>
-        <w:t xml:space="preserve"> </w:t>
-      </w:r>
-      <w:r>
-        <w:t>(</w:t>
-      </w:r>
-      <w:r>
-        <w:t>Bidirectional streaming RPC</w:t>
-      </w:r>
-      <w:r>
-        <w:t>)</w:t>
-      </w:r>
-    </w:p>
-    <w:p>
-      <w:pPr>
-        <w:ind w:left="720"/>
-      </w:pPr>
-      <w:r>
-        <w:t>This</w:t>
-      </w:r>
-      <w:r>
-        <w:t xml:space="preserve"> </w:t>
-      </w:r>
-      <w:r>
-        <w:t>RPC a</w:t>
-      </w:r>
-      <w:r>
-        <w:t xml:space="preserve">llows users to filter pollution data by their current </w:t>
-      </w:r>
-      <w:r>
-        <w:t>location and</w:t>
-      </w:r>
-      <w:r>
-        <w:t xml:space="preserve"> receive real-time updates as pollution levels change in their area.</w:t>
-      </w:r>
-    </w:p>
-    <w:p>
-      <w:pPr>
-        <w:pStyle w:val="a3"/>
-        <w:ind w:leftChars="0" w:left="720"/>
-      </w:pPr>
-      <w:r>
-        <w:t xml:space="preserve">2.3.3 </w:t>
-      </w:r>
-      <w:proofErr w:type="spellStart"/>
-      <w:r>
-        <w:t>SetFavoriteLocation</w:t>
-      </w:r>
-      <w:proofErr w:type="spellEnd"/>
-      <w:r>
-        <w:t xml:space="preserve"> </w:t>
-      </w:r>
-      <w:r>
-        <w:t>(Client-side streaming service)</w:t>
-      </w:r>
-    </w:p>
-    <w:p>
-      <w:pPr>
-        <w:pStyle w:val="a3"/>
-        <w:ind w:leftChars="0" w:left="720"/>
-      </w:pPr>
-      <w:r>
-        <w:t>This RPC allows the user to save the</w:t>
-      </w:r>
-      <w:r>
-        <w:t>i</w:t>
-      </w:r>
-      <w:r>
-        <w:t xml:space="preserve">r favorite locations for tracking pollution. The client can send </w:t>
-      </w:r>
-      <w:r>
-        <w:t>multiple</w:t>
-      </w:r>
-      <w:r>
-        <w:t xml:space="preserve"> location requests in a single call, and the server respond with a status message for each location.</w:t>
-      </w:r>
-    </w:p>
-    <w:p>
-      <w:r>
-        <w:t xml:space="preserve">3. </w:t>
-      </w:r>
-      <w:r>
-        <w:t>Project Plan:</w:t>
-      </w:r>
-    </w:p>
-    <w:p>
-      <w:pPr>
-        <w:ind w:left="720"/>
-      </w:pPr>
-      <w:r>
-        <w:t>Week 1: Develop the water pollution tracker service and corresponding proto file.</w:t>
-      </w:r>
-    </w:p>
-    <w:p>
-      <w:pPr>
-        <w:ind w:left="720"/>
-      </w:pPr>
-      <w:r>
-        <w:t>Week 2: Develop the air pollution tracker service and corresponding proto file.</w:t>
-      </w:r>
-    </w:p>
-    <w:p>
-      <w:pPr>
-        <w:ind w:left="720"/>
-      </w:pPr>
-      <w:r>
-        <w:t>Week 3: Develop the data visualization service and corresponding proto file.</w:t>
-      </w:r>
-    </w:p>
-    <w:p>
-      <w:pPr>
-        <w:ind w:left="720"/>
-      </w:pPr>
-      <w:r>
-        <w:t xml:space="preserve">Week 4: </w:t>
-      </w:r>
-      <w:r>
-        <w:t>Develop the server and client.</w:t>
-      </w:r>
-    </w:p>
-    <w:p>
-      <w:pPr>
-        <w:ind w:left="720"/>
-      </w:pPr>
-      <w:r>
-        <w:t xml:space="preserve">Week </w:t>
-      </w:r>
-      <w:r>
-        <w:t>5</w:t>
-      </w:r>
-      <w:r>
-        <w:t xml:space="preserve">: Implement the naming services using </w:t>
-      </w:r>
-      <w:proofErr w:type="spellStart"/>
-      <w:r>
-        <w:t>jmDNS</w:t>
-      </w:r>
-      <w:proofErr w:type="spellEnd"/>
-      <w:r>
-        <w:t xml:space="preserve"> for registration and discovery.</w:t>
-      </w:r>
-    </w:p>
-    <w:p>
-      <w:pPr>
-        <w:ind w:left="720"/>
+        <w:t xml:space="preserve"> the levels of air pollution in their environment.</w:t>
+      </w:r>
+    </w:p>
+    <w:p>
+      <w:pPr>
+        <w:ind w:leftChars="200" w:left="400"/>
       </w:pPr>
       <w:r>
         <w:rPr>
           <w:rFonts w:hint="eastAsia"/>
         </w:rPr>
         <w:lastRenderedPageBreak/>
-        <w:t>W</w:t>
-      </w:r>
-      <w:r>
-        <w:t>eek 6: Finish the report.</w:t>
-      </w:r>
-    </w:p>
-    <w:p>
-      <w:r>
-        <w:t xml:space="preserve">4. </w:t>
-      </w:r>
-      <w:r>
-        <w:t>Conclusion</w:t>
-      </w:r>
-    </w:p>
-    <w:p>
-      <w:r>
-        <w:t>This s</w:t>
-      </w:r>
-      <w:r>
-        <w:t xml:space="preserve">mart water/air pollution tracking system will provide users with valuable information about their environment and help them make informed decisions to reduce pollution levels. The system's modular design and use of </w:t>
+        <w:t>3</w:t>
+      </w:r>
+      <w:r>
+        <w:t>.1 Methods</w:t>
+      </w:r>
+    </w:p>
+    <w:p>
+      <w:pPr>
+        <w:ind w:left="720"/>
+      </w:pPr>
+      <w:r>
+        <w:t>3</w:t>
+      </w:r>
+      <w:r>
+        <w:t>.</w:t>
+      </w:r>
+      <w:r>
+        <w:t>1</w:t>
+      </w:r>
+      <w:r>
+        <w:t xml:space="preserve">.1 </w:t>
       </w:r>
       <w:proofErr w:type="spellStart"/>
       <w:r>
-        <w:t>gRPC</w:t>
+        <w:t>Get</w:t>
+      </w:r>
+      <w:r>
+        <w:t>Air</w:t>
+      </w:r>
+      <w:r>
+        <w:t>PollutionHistory</w:t>
       </w:r>
       <w:proofErr w:type="spellEnd"/>
       <w:r>
-        <w:t xml:space="preserve"> and Java will ensure scalability and flexibility in future development.</w:t>
-      </w:r>
-    </w:p>
-    <w:p>
-      <w:r>
+        <w:t xml:space="preserve"> (Server-side streaming RPC)</w:t>
+      </w:r>
+    </w:p>
+    <w:p>
+      <w:pPr>
+        <w:ind w:left="720"/>
         <w:rPr>
           <w:rFonts w:hint="eastAsia"/>
         </w:rPr>
+      </w:pPr>
+      <w:proofErr w:type="spellStart"/>
+      <w:r>
+        <w:rPr>
+          <w:b/>
+          <w:bCs/>
+        </w:rPr>
+        <w:t>rpc</w:t>
+      </w:r>
+      <w:proofErr w:type="spellEnd"/>
+      <w:r>
+        <w:t xml:space="preserve"> </w:t>
+      </w:r>
+      <w:proofErr w:type="spellStart"/>
+      <w:r>
+        <w:t>GetAirPollutionHistory</w:t>
+      </w:r>
+      <w:proofErr w:type="spellEnd"/>
+      <w:r>
+        <w:t xml:space="preserve"> (</w:t>
+      </w:r>
+      <w:proofErr w:type="spellStart"/>
+      <w:r>
+        <w:t>AirPollutionHistoryRequest</w:t>
+      </w:r>
+      <w:proofErr w:type="spellEnd"/>
+      <w:r>
+        <w:t xml:space="preserve">) </w:t>
+      </w:r>
+      <w:r>
+        <w:rPr>
+          <w:b/>
+          <w:bCs/>
+        </w:rPr>
+        <w:t>returns</w:t>
+      </w:r>
+      <w:r>
+        <w:t xml:space="preserve"> (</w:t>
+      </w:r>
+      <w:r>
+        <w:rPr>
+          <w:b/>
+          <w:bCs/>
+        </w:rPr>
+        <w:t>stream</w:t>
+      </w:r>
+      <w:r>
+        <w:t xml:space="preserve"> </w:t>
+      </w:r>
+      <w:proofErr w:type="spellStart"/>
+      <w:r>
+        <w:t>AirPollutionLevel</w:t>
+      </w:r>
+      <w:proofErr w:type="spellEnd"/>
+      <w:r>
+        <w:t>) {}</w:t>
+      </w:r>
+    </w:p>
+    <w:p>
+      <w:pPr>
+        <w:ind w:left="720"/>
+      </w:pPr>
+      <w:r>
+        <w:t>This RPC r</w:t>
+      </w:r>
+      <w:r>
+        <w:t xml:space="preserve">etrieves a stream of historical </w:t>
+      </w:r>
+      <w:r>
+        <w:t>air</w:t>
+      </w:r>
+      <w:r>
+        <w:t xml:space="preserve"> pollution levels over a specified period.</w:t>
+      </w:r>
+    </w:p>
+    <w:p>
+      <w:pPr>
+        <w:pStyle w:val="a3"/>
+        <w:ind w:leftChars="0" w:left="720"/>
+      </w:pPr>
+      <w:r>
+        <w:t>3.1</w:t>
+      </w:r>
+      <w:r>
+        <w:t xml:space="preserve">.2 </w:t>
+      </w:r>
+      <w:proofErr w:type="spellStart"/>
+      <w:r>
+        <w:t>Get</w:t>
+      </w:r>
+      <w:r>
+        <w:t>Air</w:t>
+      </w:r>
+      <w:r>
+        <w:t>PollutionAlerts</w:t>
+      </w:r>
+      <w:proofErr w:type="spellEnd"/>
+      <w:r>
+        <w:t xml:space="preserve"> (Unary RPC)</w:t>
+      </w:r>
+    </w:p>
+    <w:p>
+      <w:pPr>
+        <w:ind w:firstLine="720"/>
+        <w:rPr>
+          <w:rFonts w:hint="eastAsia"/>
+        </w:rPr>
+      </w:pPr>
+      <w:proofErr w:type="spellStart"/>
+      <w:r>
+        <w:rPr>
+          <w:b/>
+          <w:bCs/>
+        </w:rPr>
+        <w:t>rpc</w:t>
+      </w:r>
+      <w:proofErr w:type="spellEnd"/>
+      <w:r>
+        <w:t xml:space="preserve"> </w:t>
+      </w:r>
+      <w:proofErr w:type="spellStart"/>
+      <w:r>
+        <w:t>GetAirPollutionAlerts</w:t>
+      </w:r>
+      <w:proofErr w:type="spellEnd"/>
+      <w:r>
+        <w:t xml:space="preserve"> (</w:t>
+      </w:r>
+      <w:proofErr w:type="spellStart"/>
+      <w:r>
+        <w:t>AirPollutionAlertsRequest</w:t>
+      </w:r>
+      <w:proofErr w:type="spellEnd"/>
+      <w:r>
+        <w:t xml:space="preserve">) </w:t>
+      </w:r>
+      <w:r>
+        <w:rPr>
+          <w:b/>
+          <w:bCs/>
+        </w:rPr>
+        <w:t>returns</w:t>
+      </w:r>
+      <w:r>
+        <w:t xml:space="preserve"> (</w:t>
+      </w:r>
+      <w:proofErr w:type="spellStart"/>
+      <w:r>
+        <w:t>AirPollutionAlertsResponse</w:t>
+      </w:r>
+      <w:proofErr w:type="spellEnd"/>
+      <w:r>
+        <w:t>) {}</w:t>
+      </w:r>
+    </w:p>
+    <w:p>
+      <w:pPr>
+        <w:pStyle w:val="a3"/>
+        <w:ind w:leftChars="0" w:left="720"/>
+      </w:pPr>
+      <w:r>
+        <w:t>This RPC r</w:t>
+      </w:r>
+      <w:r>
+        <w:t xml:space="preserve">etrieves a list of pollution alerts </w:t>
+      </w:r>
+      <w:r>
+        <w:t>that are made by</w:t>
+      </w:r>
+      <w:r>
+        <w:t xml:space="preserve"> the system when pollution levels exceed a threshold.</w:t>
+      </w:r>
+    </w:p>
+    <w:p>
+      <w:pPr>
+        <w:pStyle w:val="a3"/>
+        <w:ind w:leftChars="0" w:left="720"/>
+      </w:pPr>
+      <w:r>
+        <w:t>3.1</w:t>
+      </w:r>
+      <w:r>
+        <w:t xml:space="preserve">.3 </w:t>
+      </w:r>
+      <w:proofErr w:type="spellStart"/>
+      <w:r>
+        <w:t>Monitor</w:t>
+      </w:r>
+      <w:r>
+        <w:t>Water</w:t>
+      </w:r>
+      <w:r>
+        <w:t>Pollution</w:t>
+      </w:r>
+      <w:proofErr w:type="spellEnd"/>
+      <w:r>
+        <w:t xml:space="preserve"> </w:t>
+      </w:r>
+      <w:r>
+        <w:t>(</w:t>
+      </w:r>
+      <w:r>
+        <w:t>Bidirectional streaming RPC</w:t>
+      </w:r>
+      <w:r>
+        <w:t>)</w:t>
+      </w:r>
+    </w:p>
+    <w:p>
+      <w:pPr>
+        <w:pStyle w:val="a3"/>
+        <w:ind w:leftChars="0" w:left="720"/>
+        <w:rPr>
+          <w:rFonts w:hint="eastAsia"/>
+        </w:rPr>
+      </w:pPr>
+      <w:proofErr w:type="spellStart"/>
+      <w:r>
+        <w:rPr>
+          <w:b/>
+          <w:bCs/>
+        </w:rPr>
+        <w:t>rpc</w:t>
+      </w:r>
+      <w:proofErr w:type="spellEnd"/>
+      <w:r>
+        <w:t xml:space="preserve"> </w:t>
+      </w:r>
+      <w:proofErr w:type="spellStart"/>
+      <w:r>
+        <w:t>MonitorAirPollution</w:t>
+      </w:r>
+      <w:proofErr w:type="spellEnd"/>
+      <w:r>
+        <w:t xml:space="preserve"> (</w:t>
+      </w:r>
+      <w:r>
+        <w:rPr>
+          <w:b/>
+          <w:bCs/>
+        </w:rPr>
+        <w:t>stream</w:t>
+      </w:r>
+      <w:r>
+        <w:t xml:space="preserve"> </w:t>
+      </w:r>
+      <w:proofErr w:type="spellStart"/>
+      <w:r>
+        <w:rPr>
+          <w:u w:val="single"/>
+        </w:rPr>
+        <w:t>AirPollutionMonitorRequest</w:t>
+      </w:r>
+      <w:proofErr w:type="spellEnd"/>
+      <w:r>
+        <w:t xml:space="preserve">) </w:t>
+      </w:r>
+      <w:r>
+        <w:rPr>
+          <w:b/>
+          <w:bCs/>
+        </w:rPr>
+        <w:t>returns</w:t>
+      </w:r>
+      <w:r>
+        <w:t xml:space="preserve"> (</w:t>
+      </w:r>
+      <w:r>
+        <w:rPr>
+          <w:b/>
+          <w:bCs/>
+        </w:rPr>
+        <w:t>stream</w:t>
+      </w:r>
+      <w:r>
+        <w:t xml:space="preserve"> </w:t>
+      </w:r>
+      <w:proofErr w:type="spellStart"/>
+      <w:r>
+        <w:t>AirPollutionLevel</w:t>
+      </w:r>
+      <w:proofErr w:type="spellEnd"/>
+      <w:r>
+        <w:t>) {}</w:t>
+      </w:r>
+    </w:p>
+    <w:p>
+      <w:pPr>
+        <w:pStyle w:val="a3"/>
+        <w:ind w:leftChars="0" w:left="720"/>
+      </w:pPr>
+      <w:r>
+        <w:t xml:space="preserve">This RPC </w:t>
+      </w:r>
+      <w:r>
+        <w:t xml:space="preserve">will make </w:t>
+      </w:r>
+      <w:r>
+        <w:t>users</w:t>
+      </w:r>
+      <w:r>
+        <w:t xml:space="preserve"> possible</w:t>
+      </w:r>
+      <w:r>
+        <w:t xml:space="preserve"> to continuously monitor air</w:t>
+      </w:r>
+      <w:r>
+        <w:t xml:space="preserve"> </w:t>
+      </w:r>
+      <w:r>
+        <w:t>pollution levels and receive real-time updates as pollution levels change.</w:t>
+      </w:r>
+    </w:p>
+    <w:p>
+      <w:pPr>
+        <w:pStyle w:val="a3"/>
+        <w:ind w:leftChars="0" w:left="720"/>
+      </w:pPr>
+    </w:p>
+    <w:p>
+      <w:r>
+        <w:t>4. Service 3:</w:t>
+      </w:r>
+      <w:r>
+        <w:t xml:space="preserve"> </w:t>
+      </w:r>
+      <w:r>
+        <w:t>Data Visualization Service</w:t>
+      </w:r>
+    </w:p>
+    <w:p>
+      <w:pPr>
+        <w:ind w:left="360"/>
+      </w:pPr>
+      <w:r>
+        <w:t xml:space="preserve">The data visualization service </w:t>
+      </w:r>
+      <w:proofErr w:type="gramStart"/>
+      <w:r>
+        <w:t>gather</w:t>
+      </w:r>
+      <w:proofErr w:type="gramEnd"/>
+      <w:r>
+        <w:t xml:space="preserve"> the pollution data collected by the water and air pollution trackers and presents it in a</w:t>
+      </w:r>
+      <w:r>
+        <w:t>n</w:t>
+      </w:r>
+      <w:r>
+        <w:t xml:space="preserve"> interface.</w:t>
+      </w:r>
+    </w:p>
+    <w:p>
+      <w:pPr>
+        <w:ind w:left="360"/>
+      </w:pPr>
+      <w:r>
+        <w:rPr>
+          <w:rFonts w:hint="eastAsia"/>
+        </w:rPr>
+        <w:t>4</w:t>
+      </w:r>
+      <w:r>
+        <w:t>.1 Methods</w:t>
+      </w:r>
+    </w:p>
+    <w:p>
+      <w:pPr>
+        <w:ind w:left="720"/>
+      </w:pPr>
+      <w:r>
+        <w:t>4.1</w:t>
+      </w:r>
+      <w:r>
+        <w:t xml:space="preserve">.1 </w:t>
+      </w:r>
+      <w:proofErr w:type="spellStart"/>
+      <w:r>
+        <w:t>GetPollutionStatistics</w:t>
+      </w:r>
+      <w:proofErr w:type="spellEnd"/>
+      <w:r>
+        <w:t xml:space="preserve"> </w:t>
+      </w:r>
+      <w:r>
+        <w:t>(</w:t>
+      </w:r>
+      <w:r>
+        <w:t>Server-side streaming RPC</w:t>
+      </w:r>
+      <w:r>
+        <w:t>)</w:t>
+      </w:r>
+    </w:p>
+    <w:p>
+      <w:pPr>
+        <w:ind w:left="720"/>
+        <w:rPr>
+          <w:rFonts w:hint="eastAsia"/>
+        </w:rPr>
+      </w:pPr>
+      <w:proofErr w:type="spellStart"/>
+      <w:r>
+        <w:rPr>
+          <w:b/>
+          <w:bCs/>
+        </w:rPr>
+        <w:t>rpc</w:t>
+      </w:r>
+      <w:proofErr w:type="spellEnd"/>
+      <w:r>
+        <w:t xml:space="preserve"> </w:t>
+      </w:r>
+      <w:proofErr w:type="spellStart"/>
+      <w:r>
+        <w:t>GetPollutionStatistics</w:t>
+      </w:r>
+      <w:proofErr w:type="spellEnd"/>
+      <w:r>
+        <w:t xml:space="preserve"> (</w:t>
+      </w:r>
+      <w:proofErr w:type="spellStart"/>
+      <w:r>
+        <w:t>PollutionStatisticsRequest</w:t>
+      </w:r>
+      <w:proofErr w:type="spellEnd"/>
+      <w:r>
+        <w:t xml:space="preserve">) </w:t>
+      </w:r>
+      <w:r>
+        <w:rPr>
+          <w:b/>
+          <w:bCs/>
+        </w:rPr>
+        <w:t>returns</w:t>
+      </w:r>
+      <w:r>
+        <w:t xml:space="preserve"> (</w:t>
+      </w:r>
+      <w:r>
+        <w:rPr>
+          <w:b/>
+          <w:bCs/>
+        </w:rPr>
+        <w:t>stream</w:t>
+      </w:r>
+      <w:r>
+        <w:t xml:space="preserve"> </w:t>
+      </w:r>
+      <w:proofErr w:type="spellStart"/>
+      <w:r>
+        <w:t>PollutionStatistics</w:t>
+      </w:r>
+      <w:proofErr w:type="spellEnd"/>
+      <w:r>
+        <w:t>) {}</w:t>
+      </w:r>
+    </w:p>
+    <w:p>
+      <w:pPr>
+        <w:ind w:left="720"/>
+      </w:pPr>
+      <w:r>
+        <w:t>This RPC r</w:t>
+      </w:r>
+      <w:r>
+        <w:t>etrieves a stream of statistics related to water and air pollution levels, such as average pollution levels over a certain period or the highest pollution level recorded.</w:t>
+      </w:r>
+    </w:p>
+    <w:p>
+      <w:pPr>
+        <w:ind w:left="720"/>
+      </w:pPr>
+      <w:r>
+        <w:t>4.1</w:t>
+      </w:r>
+      <w:r>
+        <w:t xml:space="preserve">.2 </w:t>
+      </w:r>
+      <w:proofErr w:type="spellStart"/>
+      <w:r>
+        <w:t>FilterDataByLocation</w:t>
+      </w:r>
+      <w:proofErr w:type="spellEnd"/>
+      <w:r>
+        <w:t xml:space="preserve"> </w:t>
+      </w:r>
+      <w:r>
+        <w:t>(</w:t>
+      </w:r>
+      <w:r>
+        <w:t>Bidirectional streaming RPC</w:t>
+      </w:r>
+      <w:r>
+        <w:t>)</w:t>
+      </w:r>
+    </w:p>
+    <w:p>
+      <w:pPr>
+        <w:ind w:left="720"/>
+        <w:rPr>
+          <w:rFonts w:hint="eastAsia"/>
+        </w:rPr>
+      </w:pPr>
+      <w:proofErr w:type="spellStart"/>
+      <w:r>
+        <w:rPr>
+          <w:b/>
+          <w:bCs/>
+        </w:rPr>
+        <w:t>rpc</w:t>
+      </w:r>
+      <w:proofErr w:type="spellEnd"/>
+      <w:r>
+        <w:t xml:space="preserve"> </w:t>
+      </w:r>
+      <w:proofErr w:type="spellStart"/>
+      <w:r>
+        <w:t>FilterDataByLocation</w:t>
+      </w:r>
+      <w:proofErr w:type="spellEnd"/>
+      <w:r>
+        <w:t xml:space="preserve"> (</w:t>
+      </w:r>
+      <w:r>
+        <w:rPr>
+          <w:b/>
+          <w:bCs/>
+        </w:rPr>
+        <w:t>stream</w:t>
+      </w:r>
+      <w:r>
+        <w:t xml:space="preserve"> </w:t>
+      </w:r>
+      <w:proofErr w:type="spellStart"/>
+      <w:r>
+        <w:t>LocationFilterRequest</w:t>
+      </w:r>
+      <w:proofErr w:type="spellEnd"/>
+      <w:r>
+        <w:t xml:space="preserve">) </w:t>
+      </w:r>
+      <w:r>
+        <w:rPr>
+          <w:b/>
+          <w:bCs/>
+        </w:rPr>
+        <w:t>returns</w:t>
+      </w:r>
+      <w:r>
+        <w:t xml:space="preserve"> (</w:t>
+      </w:r>
+      <w:r>
+        <w:rPr>
+          <w:b/>
+          <w:bCs/>
+        </w:rPr>
+        <w:t>stream</w:t>
+      </w:r>
+      <w:r>
+        <w:t xml:space="preserve"> </w:t>
+      </w:r>
+      <w:proofErr w:type="spellStart"/>
+      <w:r>
+        <w:t>PollutionLevel</w:t>
+      </w:r>
+      <w:proofErr w:type="spellEnd"/>
+      <w:r>
+        <w:t>) {}</w:t>
+      </w:r>
+    </w:p>
+    <w:p>
+      <w:pPr>
+        <w:ind w:left="720"/>
+      </w:pPr>
+      <w:r>
+        <w:t>This</w:t>
+      </w:r>
+      <w:r>
+        <w:t xml:space="preserve"> </w:t>
+      </w:r>
+      <w:r>
+        <w:t>RPC a</w:t>
+      </w:r>
+      <w:r>
+        <w:t xml:space="preserve">llows users to filter pollution data by their current </w:t>
+      </w:r>
+      <w:r>
+        <w:t>location and</w:t>
+      </w:r>
+      <w:r>
+        <w:t xml:space="preserve"> receive real-time updates as pollution levels change in their area.</w:t>
+      </w:r>
+    </w:p>
+    <w:p>
+      <w:pPr>
+        <w:pStyle w:val="a3"/>
+        <w:ind w:leftChars="0" w:left="720"/>
+      </w:pPr>
+      <w:r>
+        <w:t>4.1</w:t>
+      </w:r>
+      <w:r>
+        <w:t xml:space="preserve">.3 </w:t>
+      </w:r>
+      <w:proofErr w:type="spellStart"/>
+      <w:r>
+        <w:t>SetFavoriteLocation</w:t>
+      </w:r>
+      <w:proofErr w:type="spellEnd"/>
+      <w:r>
+        <w:t xml:space="preserve"> </w:t>
+      </w:r>
+      <w:r>
+        <w:t>(Client-side streaming service)</w:t>
+      </w:r>
+    </w:p>
+    <w:p>
+      <w:pPr>
+        <w:ind w:left="720"/>
+        <w:rPr>
+          <w:rFonts w:hint="eastAsia"/>
+        </w:rPr>
+      </w:pPr>
+      <w:proofErr w:type="spellStart"/>
+      <w:r>
+        <w:rPr>
+          <w:b/>
+          <w:bCs/>
+        </w:rPr>
+        <w:lastRenderedPageBreak/>
+        <w:t>rpc</w:t>
+      </w:r>
+      <w:proofErr w:type="spellEnd"/>
+      <w:r>
+        <w:t xml:space="preserve"> </w:t>
+      </w:r>
+      <w:proofErr w:type="spellStart"/>
+      <w:r>
+        <w:t>SetFavoriteLocation</w:t>
+      </w:r>
+      <w:proofErr w:type="spellEnd"/>
+      <w:r>
+        <w:t xml:space="preserve"> (</w:t>
+      </w:r>
+      <w:r>
+        <w:rPr>
+          <w:b/>
+          <w:bCs/>
+        </w:rPr>
+        <w:t>stream</w:t>
+      </w:r>
+      <w:r>
+        <w:t xml:space="preserve"> </w:t>
+      </w:r>
+      <w:proofErr w:type="spellStart"/>
+      <w:r>
+        <w:t>FavoriteLocationRequest</w:t>
+      </w:r>
+      <w:proofErr w:type="spellEnd"/>
+      <w:r>
+        <w:t xml:space="preserve">) </w:t>
+      </w:r>
+      <w:r>
+        <w:rPr>
+          <w:b/>
+          <w:bCs/>
+        </w:rPr>
+        <w:t>returns</w:t>
+      </w:r>
+      <w:r>
+        <w:t xml:space="preserve"> (</w:t>
+      </w:r>
+      <w:r>
+        <w:rPr>
+          <w:b/>
+          <w:bCs/>
+        </w:rPr>
+        <w:t>stream</w:t>
+      </w:r>
+      <w:r>
+        <w:t xml:space="preserve"> </w:t>
+      </w:r>
+      <w:proofErr w:type="spellStart"/>
+      <w:r>
+        <w:t>FavoriteLocationResponse</w:t>
+      </w:r>
+      <w:proofErr w:type="spellEnd"/>
+      <w:r>
+        <w:t>) {}</w:t>
+      </w:r>
+    </w:p>
+    <w:p>
+      <w:pPr>
+        <w:pStyle w:val="a3"/>
+        <w:ind w:leftChars="0" w:left="720"/>
+      </w:pPr>
+      <w:r>
+        <w:t>This RPC allows the user to save the</w:t>
+      </w:r>
+      <w:r>
+        <w:t>i</w:t>
+      </w:r>
+      <w:r>
+        <w:t xml:space="preserve">r favorite locations for tracking pollution. The client can send </w:t>
+      </w:r>
+      <w:r>
+        <w:t>multiple</w:t>
+      </w:r>
+      <w:r>
+        <w:t xml:space="preserve"> location requests in a single call, and the server respond with a status message for each location.</w:t>
+      </w:r>
+    </w:p>
+    <w:p>
+      <w:pPr>
+        <w:pStyle w:val="a3"/>
+        <w:ind w:leftChars="0" w:left="720"/>
+      </w:pPr>
+    </w:p>
+    <w:p>
+      <w:r>
         <w:t>5</w:t>
       </w:r>
       <w:r>
         <w:t xml:space="preserve">. </w:t>
       </w:r>
+      <w:r>
+        <w:t>Conclusion</w:t>
+      </w:r>
+    </w:p>
+    <w:p>
+      <w:r>
+        <w:t>This s</w:t>
+      </w:r>
+      <w:r>
+        <w:t xml:space="preserve">mart water/air pollution tracking system will provide users with valuable information about their environment and help them make informed decisions to reduce pollution levels. The system's modular design and use of </w:t>
+      </w:r>
       <w:proofErr w:type="spellStart"/>
       <w:r>
+        <w:t>gRPC</w:t>
+      </w:r>
+      <w:proofErr w:type="spellEnd"/>
+      <w:r>
+        <w:t xml:space="preserve"> and Java will ensure scalability and flexibility in future development.</w:t>
+      </w:r>
+    </w:p>
+    <w:p/>
+    <w:p>
+      <w:r>
+        <w:t>6</w:t>
+      </w:r>
+      <w:r>
+        <w:t xml:space="preserve">. </w:t>
+      </w:r>
+      <w:proofErr w:type="spellStart"/>
+      <w:r>
         <w:t>Git</w:t>
       </w:r>
       <w:r>
@@ -735,7 +2782,7 @@
       <w:r>
         <w:t xml:space="preserve">:  </w:t>
       </w:r>
-      <w:hyperlink r:id="rId7" w:history="1">
+      <w:hyperlink r:id="rId10" w:history="1">
         <w:r>
           <w:rPr>
             <w:rStyle w:val="a4"/>
@@ -2432,6 +4479,231 @@
     </w:lvl>
   </w:abstractNum>
   <w:abstractNum w:abstractNumId="13" w15:restartNumberingAfterBreak="0">
+    <w:nsid w:val="5F0B04E7"/>
+    <w:multiLevelType w:val="multilevel"/>
+    <w:tmpl w:val="5A6E8992"/>
+    <w:lvl w:ilvl="0">
+      <w:start w:val="1"/>
+      <w:numFmt w:val="decimal"/>
+      <w:lvlText w:val="%1."/>
+      <w:lvlJc w:val="left"/>
+      <w:pPr>
+        <w:ind w:left="800" w:hanging="360"/>
+      </w:pPr>
+      <w:rPr>
+        <w:rFonts w:hint="default"/>
+      </w:rPr>
+    </w:lvl>
+    <w:lvl w:ilvl="1">
+      <w:start w:val="1"/>
+      <w:numFmt w:val="decimal"/>
+      <w:isLgl/>
+      <w:lvlText w:val="%1.%2"/>
+      <w:lvlJc w:val="left"/>
+      <w:pPr>
+        <w:ind w:left="1160" w:hanging="360"/>
+      </w:pPr>
+      <w:rPr>
+        <w:rFonts w:hint="default"/>
+      </w:rPr>
+    </w:lvl>
+    <w:lvl w:ilvl="2">
+      <w:start w:val="1"/>
+      <w:numFmt w:val="decimal"/>
+      <w:isLgl/>
+      <w:lvlText w:val="%1.%2.%3"/>
+      <w:lvlJc w:val="left"/>
+      <w:pPr>
+        <w:ind w:left="1880" w:hanging="720"/>
+      </w:pPr>
+      <w:rPr>
+        <w:rFonts w:hint="default"/>
+      </w:rPr>
+    </w:lvl>
+    <w:lvl w:ilvl="3">
+      <w:start w:val="1"/>
+      <w:numFmt w:val="decimal"/>
+      <w:isLgl/>
+      <w:lvlText w:val="%1.%2.%3.%4"/>
+      <w:lvlJc w:val="left"/>
+      <w:pPr>
+        <w:ind w:left="2240" w:hanging="720"/>
+      </w:pPr>
+      <w:rPr>
+        <w:rFonts w:hint="default"/>
+      </w:rPr>
+    </w:lvl>
+    <w:lvl w:ilvl="4">
+      <w:start w:val="1"/>
+      <w:numFmt w:val="decimal"/>
+      <w:isLgl/>
+      <w:lvlText w:val="%1.%2.%3.%4.%5"/>
+      <w:lvlJc w:val="left"/>
+      <w:pPr>
+        <w:ind w:left="2960" w:hanging="1080"/>
+      </w:pPr>
+      <w:rPr>
+        <w:rFonts w:hint="default"/>
+      </w:rPr>
+    </w:lvl>
+    <w:lvl w:ilvl="5">
+      <w:start w:val="1"/>
+      <w:numFmt w:val="decimal"/>
+      <w:isLgl/>
+      <w:lvlText w:val="%1.%2.%3.%4.%5.%6"/>
+      <w:lvlJc w:val="left"/>
+      <w:pPr>
+        <w:ind w:left="3320" w:hanging="1080"/>
+      </w:pPr>
+      <w:rPr>
+        <w:rFonts w:hint="default"/>
+      </w:rPr>
+    </w:lvl>
+    <w:lvl w:ilvl="6">
+      <w:start w:val="1"/>
+      <w:numFmt w:val="decimal"/>
+      <w:isLgl/>
+      <w:lvlText w:val="%1.%2.%3.%4.%5.%6.%7"/>
+      <w:lvlJc w:val="left"/>
+      <w:pPr>
+        <w:ind w:left="4040" w:hanging="1440"/>
+      </w:pPr>
+      <w:rPr>
+        <w:rFonts w:hint="default"/>
+      </w:rPr>
+    </w:lvl>
+    <w:lvl w:ilvl="7">
+      <w:start w:val="1"/>
+      <w:numFmt w:val="decimal"/>
+      <w:isLgl/>
+      <w:lvlText w:val="%1.%2.%3.%4.%5.%6.%7.%8"/>
+      <w:lvlJc w:val="left"/>
+      <w:pPr>
+        <w:ind w:left="4400" w:hanging="1440"/>
+      </w:pPr>
+      <w:rPr>
+        <w:rFonts w:hint="default"/>
+      </w:rPr>
+    </w:lvl>
+    <w:lvl w:ilvl="8">
+      <w:start w:val="1"/>
+      <w:numFmt w:val="decimal"/>
+      <w:isLgl/>
+      <w:lvlText w:val="%1.%2.%3.%4.%5.%6.%7.%8.%9"/>
+      <w:lvlJc w:val="left"/>
+      <w:pPr>
+        <w:ind w:left="5120" w:hanging="1800"/>
+      </w:pPr>
+      <w:rPr>
+        <w:rFonts w:hint="default"/>
+      </w:rPr>
+    </w:lvl>
+  </w:abstractNum>
+  <w:abstractNum w:abstractNumId="14" w15:restartNumberingAfterBreak="0">
+    <w:nsid w:val="5FFB6D41"/>
+    <w:multiLevelType w:val="multilevel"/>
+    <w:tmpl w:val="45320EC0"/>
+    <w:lvl w:ilvl="0">
+      <w:start w:val="1"/>
+      <w:numFmt w:val="decimal"/>
+      <w:pStyle w:val="1"/>
+      <w:lvlText w:val="%1"/>
+      <w:lvlJc w:val="left"/>
+      <w:pPr>
+        <w:ind w:left="432" w:hanging="432"/>
+      </w:pPr>
+      <w:rPr>
+        <w:rFonts w:hint="default"/>
+        <w:color w:val="auto"/>
+        <w:sz w:val="28"/>
+        <w:szCs w:val="28"/>
+      </w:rPr>
+    </w:lvl>
+    <w:lvl w:ilvl="1">
+      <w:start w:val="1"/>
+      <w:numFmt w:val="decimal"/>
+      <w:pStyle w:val="2"/>
+      <w:lvlText w:val="%1.%2"/>
+      <w:lvlJc w:val="left"/>
+      <w:pPr>
+        <w:ind w:left="1002" w:hanging="576"/>
+      </w:pPr>
+      <w:rPr>
+        <w:color w:val="auto"/>
+      </w:rPr>
+    </w:lvl>
+    <w:lvl w:ilvl="2">
+      <w:start w:val="1"/>
+      <w:numFmt w:val="decimal"/>
+      <w:pStyle w:val="3"/>
+      <w:lvlText w:val="%1.%2.%3"/>
+      <w:lvlJc w:val="left"/>
+      <w:pPr>
+        <w:ind w:left="720" w:hanging="720"/>
+      </w:pPr>
+    </w:lvl>
+    <w:lvl w:ilvl="3">
+      <w:start w:val="1"/>
+      <w:numFmt w:val="decimal"/>
+      <w:pStyle w:val="4"/>
+      <w:lvlText w:val="%1.%2.%3.%4"/>
+      <w:lvlJc w:val="left"/>
+      <w:pPr>
+        <w:ind w:left="864" w:hanging="864"/>
+      </w:pPr>
+    </w:lvl>
+    <w:lvl w:ilvl="4">
+      <w:start w:val="1"/>
+      <w:numFmt w:val="decimal"/>
+      <w:pStyle w:val="5"/>
+      <w:lvlText w:val="%1.%2.%3.%4.%5"/>
+      <w:lvlJc w:val="left"/>
+      <w:pPr>
+        <w:ind w:left="1008" w:hanging="1008"/>
+      </w:pPr>
+    </w:lvl>
+    <w:lvl w:ilvl="5">
+      <w:start w:val="1"/>
+      <w:numFmt w:val="decimal"/>
+      <w:pStyle w:val="6"/>
+      <w:lvlText w:val="%1.%2.%3.%4.%5.%6"/>
+      <w:lvlJc w:val="left"/>
+      <w:pPr>
+        <w:ind w:left="1152" w:hanging="1152"/>
+      </w:pPr>
+    </w:lvl>
+    <w:lvl w:ilvl="6">
+      <w:start w:val="1"/>
+      <w:numFmt w:val="decimal"/>
+      <w:pStyle w:val="7"/>
+      <w:lvlText w:val="%1.%2.%3.%4.%5.%6.%7"/>
+      <w:lvlJc w:val="left"/>
+      <w:pPr>
+        <w:ind w:left="1296" w:hanging="1296"/>
+      </w:pPr>
+    </w:lvl>
+    <w:lvl w:ilvl="7">
+      <w:start w:val="1"/>
+      <w:numFmt w:val="decimal"/>
+      <w:pStyle w:val="8"/>
+      <w:lvlText w:val="%1.%2.%3.%4.%5.%6.%7.%8"/>
+      <w:lvlJc w:val="left"/>
+      <w:pPr>
+        <w:ind w:left="1440" w:hanging="1440"/>
+      </w:pPr>
+    </w:lvl>
+    <w:lvl w:ilvl="8">
+      <w:start w:val="1"/>
+      <w:numFmt w:val="decimal"/>
+      <w:pStyle w:val="9"/>
+      <w:lvlText w:val="%1.%2.%3.%4.%5.%6.%7.%8.%9"/>
+      <w:lvlJc w:val="left"/>
+      <w:pPr>
+        <w:ind w:left="1584" w:hanging="1584"/>
+      </w:pPr>
+    </w:lvl>
+  </w:abstractNum>
+  <w:abstractNum w:abstractNumId="15" w15:restartNumberingAfterBreak="0">
     <w:nsid w:val="6BF67E8B"/>
     <w:multiLevelType w:val="multilevel"/>
     <w:tmpl w:val="6AC80126"/>
@@ -2544,7 +4816,7 @@
       </w:pPr>
     </w:lvl>
   </w:abstractNum>
-  <w:abstractNum w:abstractNumId="14" w15:restartNumberingAfterBreak="0">
+  <w:abstractNum w:abstractNumId="16" w15:restartNumberingAfterBreak="0">
     <w:nsid w:val="6CB244C8"/>
     <w:multiLevelType w:val="multilevel"/>
     <w:tmpl w:val="D2EC5F84"/>
@@ -2691,16 +4963,22 @@
     <w:abstractNumId w:val="7"/>
   </w:num>
   <w:num w:numId="12" w16cid:durableId="1266811932">
-    <w:abstractNumId w:val="13"/>
+    <w:abstractNumId w:val="15"/>
   </w:num>
   <w:num w:numId="13" w16cid:durableId="1949461684">
     <w:abstractNumId w:val="1"/>
   </w:num>
   <w:num w:numId="14" w16cid:durableId="1964262563">
-    <w:abstractNumId w:val="14"/>
+    <w:abstractNumId w:val="16"/>
   </w:num>
   <w:num w:numId="15" w16cid:durableId="1619605198">
     <w:abstractNumId w:val="0"/>
+  </w:num>
+  <w:num w:numId="16" w16cid:durableId="85227378">
+    <w:abstractNumId w:val="14"/>
+  </w:num>
+  <w:num w:numId="17" w16cid:durableId="928855054">
+    <w:abstractNumId w:val="13"/>
   </w:num>
 </w:numbering>
 </file>
@@ -3111,10 +5389,311 @@
       <w:autoSpaceDN w:val="0"/>
     </w:pPr>
   </w:style>
+  <w:style w:type="paragraph" w:styleId="1">
+    <w:name w:val="heading 1"/>
+    <w:basedOn w:val="a"/>
+    <w:next w:val="a"/>
+    <w:link w:val="1Char"/>
+    <w:uiPriority w:val="9"/>
+    <w:qFormat/>
+    <w:rsid w:val="00423B83"/>
+    <w:pPr>
+      <w:keepNext/>
+      <w:keepLines/>
+      <w:widowControl/>
+      <w:numPr>
+        <w:numId w:val="16"/>
+      </w:numPr>
+      <w:wordWrap/>
+      <w:autoSpaceDE/>
+      <w:autoSpaceDN/>
+      <w:spacing w:before="240" w:after="0"/>
+      <w:jc w:val="left"/>
+      <w:outlineLvl w:val="0"/>
+    </w:pPr>
+    <w:rPr>
+      <w:rFonts w:ascii="Times New Roman" w:eastAsiaTheme="majorEastAsia" w:hAnsi="Times New Roman" w:cstheme="majorBidi"/>
+      <w:b/>
+      <w:kern w:val="0"/>
+      <w:sz w:val="28"/>
+      <w:szCs w:val="32"/>
+      <w:lang w:val="en-IE" w:eastAsia="en-US"/>
+    </w:rPr>
+  </w:style>
+  <w:style w:type="paragraph" w:styleId="2">
+    <w:name w:val="heading 2"/>
+    <w:basedOn w:val="a"/>
+    <w:next w:val="a"/>
+    <w:link w:val="2Char"/>
+    <w:uiPriority w:val="9"/>
+    <w:unhideWhenUsed/>
+    <w:qFormat/>
+    <w:rsid w:val="00423B83"/>
+    <w:pPr>
+      <w:keepNext/>
+      <w:keepLines/>
+      <w:widowControl/>
+      <w:numPr>
+        <w:ilvl w:val="1"/>
+        <w:numId w:val="16"/>
+      </w:numPr>
+      <w:wordWrap/>
+      <w:autoSpaceDE/>
+      <w:autoSpaceDN/>
+      <w:spacing w:before="40" w:after="0"/>
+      <w:jc w:val="left"/>
+      <w:outlineLvl w:val="1"/>
+    </w:pPr>
+    <w:rPr>
+      <w:rFonts w:ascii="Times New Roman" w:eastAsiaTheme="majorEastAsia" w:hAnsi="Times New Roman" w:cstheme="majorBidi"/>
+      <w:color w:val="000000" w:themeColor="text1"/>
+      <w:kern w:val="0"/>
+      <w:sz w:val="28"/>
+      <w:szCs w:val="26"/>
+      <w:lang w:val="en-IE" w:eastAsia="en-US"/>
+    </w:rPr>
+  </w:style>
+  <w:style w:type="paragraph" w:styleId="3">
+    <w:name w:val="heading 3"/>
+    <w:basedOn w:val="a"/>
+    <w:next w:val="a"/>
+    <w:link w:val="3Char"/>
+    <w:uiPriority w:val="9"/>
+    <w:unhideWhenUsed/>
+    <w:qFormat/>
+    <w:rsid w:val="00423B83"/>
+    <w:pPr>
+      <w:keepNext/>
+      <w:keepLines/>
+      <w:widowControl/>
+      <w:numPr>
+        <w:ilvl w:val="2"/>
+        <w:numId w:val="16"/>
+      </w:numPr>
+      <w:wordWrap/>
+      <w:autoSpaceDE/>
+      <w:autoSpaceDN/>
+      <w:spacing w:before="40" w:after="0"/>
+      <w:jc w:val="left"/>
+      <w:outlineLvl w:val="2"/>
+    </w:pPr>
+    <w:rPr>
+      <w:rFonts w:asciiTheme="majorHAnsi" w:eastAsiaTheme="majorEastAsia" w:hAnsiTheme="majorHAnsi" w:cstheme="majorBidi"/>
+      <w:color w:val="1F3763" w:themeColor="accent1" w:themeShade="7F"/>
+      <w:kern w:val="0"/>
+      <w:sz w:val="24"/>
+      <w:szCs w:val="24"/>
+      <w:lang w:val="en-IE" w:eastAsia="en-US"/>
+    </w:rPr>
+  </w:style>
+  <w:style w:type="paragraph" w:styleId="4">
+    <w:name w:val="heading 4"/>
+    <w:basedOn w:val="a"/>
+    <w:next w:val="a"/>
+    <w:link w:val="4Char"/>
+    <w:uiPriority w:val="9"/>
+    <w:unhideWhenUsed/>
+    <w:qFormat/>
+    <w:rsid w:val="00423B83"/>
+    <w:pPr>
+      <w:keepNext/>
+      <w:keepLines/>
+      <w:widowControl/>
+      <w:numPr>
+        <w:ilvl w:val="3"/>
+        <w:numId w:val="16"/>
+      </w:numPr>
+      <w:wordWrap/>
+      <w:autoSpaceDE/>
+      <w:autoSpaceDN/>
+      <w:spacing w:before="40" w:after="0"/>
+      <w:jc w:val="left"/>
+      <w:outlineLvl w:val="3"/>
+    </w:pPr>
+    <w:rPr>
+      <w:rFonts w:asciiTheme="majorHAnsi" w:eastAsiaTheme="majorEastAsia" w:hAnsiTheme="majorHAnsi" w:cstheme="majorBidi"/>
+      <w:i/>
+      <w:iCs/>
+      <w:color w:val="2F5496" w:themeColor="accent1" w:themeShade="BF"/>
+      <w:kern w:val="0"/>
+      <w:sz w:val="22"/>
+      <w:lang w:val="en-IE" w:eastAsia="en-US"/>
+    </w:rPr>
+  </w:style>
+  <w:style w:type="paragraph" w:styleId="5">
+    <w:name w:val="heading 5"/>
+    <w:basedOn w:val="a"/>
+    <w:next w:val="a"/>
+    <w:link w:val="5Char"/>
+    <w:uiPriority w:val="9"/>
+    <w:semiHidden/>
+    <w:unhideWhenUsed/>
+    <w:qFormat/>
+    <w:rsid w:val="00423B83"/>
+    <w:pPr>
+      <w:keepNext/>
+      <w:keepLines/>
+      <w:widowControl/>
+      <w:numPr>
+        <w:ilvl w:val="4"/>
+        <w:numId w:val="16"/>
+      </w:numPr>
+      <w:wordWrap/>
+      <w:autoSpaceDE/>
+      <w:autoSpaceDN/>
+      <w:spacing w:before="40" w:after="0"/>
+      <w:jc w:val="left"/>
+      <w:outlineLvl w:val="4"/>
+    </w:pPr>
+    <w:rPr>
+      <w:rFonts w:asciiTheme="majorHAnsi" w:eastAsiaTheme="majorEastAsia" w:hAnsiTheme="majorHAnsi" w:cstheme="majorBidi"/>
+      <w:color w:val="2F5496" w:themeColor="accent1" w:themeShade="BF"/>
+      <w:kern w:val="0"/>
+      <w:sz w:val="22"/>
+      <w:lang w:val="en-IE" w:eastAsia="en-US"/>
+    </w:rPr>
+  </w:style>
+  <w:style w:type="paragraph" w:styleId="6">
+    <w:name w:val="heading 6"/>
+    <w:basedOn w:val="a"/>
+    <w:next w:val="a"/>
+    <w:link w:val="6Char"/>
+    <w:uiPriority w:val="9"/>
+    <w:semiHidden/>
+    <w:unhideWhenUsed/>
+    <w:qFormat/>
+    <w:rsid w:val="00423B83"/>
+    <w:pPr>
+      <w:keepNext/>
+      <w:keepLines/>
+      <w:widowControl/>
+      <w:numPr>
+        <w:ilvl w:val="5"/>
+        <w:numId w:val="16"/>
+      </w:numPr>
+      <w:wordWrap/>
+      <w:autoSpaceDE/>
+      <w:autoSpaceDN/>
+      <w:spacing w:before="40" w:after="0"/>
+      <w:jc w:val="left"/>
+      <w:outlineLvl w:val="5"/>
+    </w:pPr>
+    <w:rPr>
+      <w:rFonts w:asciiTheme="majorHAnsi" w:eastAsiaTheme="majorEastAsia" w:hAnsiTheme="majorHAnsi" w:cstheme="majorBidi"/>
+      <w:color w:val="1F3763" w:themeColor="accent1" w:themeShade="7F"/>
+      <w:kern w:val="0"/>
+      <w:sz w:val="22"/>
+      <w:lang w:val="en-IE" w:eastAsia="en-US"/>
+    </w:rPr>
+  </w:style>
+  <w:style w:type="paragraph" w:styleId="7">
+    <w:name w:val="heading 7"/>
+    <w:basedOn w:val="a"/>
+    <w:next w:val="a"/>
+    <w:link w:val="7Char"/>
+    <w:uiPriority w:val="9"/>
+    <w:semiHidden/>
+    <w:unhideWhenUsed/>
+    <w:qFormat/>
+    <w:rsid w:val="00423B83"/>
+    <w:pPr>
+      <w:keepNext/>
+      <w:keepLines/>
+      <w:widowControl/>
+      <w:numPr>
+        <w:ilvl w:val="6"/>
+        <w:numId w:val="16"/>
+      </w:numPr>
+      <w:wordWrap/>
+      <w:autoSpaceDE/>
+      <w:autoSpaceDN/>
+      <w:spacing w:before="40" w:after="0"/>
+      <w:jc w:val="left"/>
+      <w:outlineLvl w:val="6"/>
+    </w:pPr>
+    <w:rPr>
+      <w:rFonts w:asciiTheme="majorHAnsi" w:eastAsiaTheme="majorEastAsia" w:hAnsiTheme="majorHAnsi" w:cstheme="majorBidi"/>
+      <w:i/>
+      <w:iCs/>
+      <w:color w:val="1F3763" w:themeColor="accent1" w:themeShade="7F"/>
+      <w:kern w:val="0"/>
+      <w:sz w:val="22"/>
+      <w:lang w:val="en-IE" w:eastAsia="en-US"/>
+    </w:rPr>
+  </w:style>
+  <w:style w:type="paragraph" w:styleId="8">
+    <w:name w:val="heading 8"/>
+    <w:basedOn w:val="a"/>
+    <w:next w:val="a"/>
+    <w:link w:val="8Char"/>
+    <w:uiPriority w:val="9"/>
+    <w:semiHidden/>
+    <w:unhideWhenUsed/>
+    <w:qFormat/>
+    <w:rsid w:val="00423B83"/>
+    <w:pPr>
+      <w:keepNext/>
+      <w:keepLines/>
+      <w:widowControl/>
+      <w:numPr>
+        <w:ilvl w:val="7"/>
+        <w:numId w:val="16"/>
+      </w:numPr>
+      <w:wordWrap/>
+      <w:autoSpaceDE/>
+      <w:autoSpaceDN/>
+      <w:spacing w:before="40" w:after="0"/>
+      <w:jc w:val="left"/>
+      <w:outlineLvl w:val="7"/>
+    </w:pPr>
+    <w:rPr>
+      <w:rFonts w:asciiTheme="majorHAnsi" w:eastAsiaTheme="majorEastAsia" w:hAnsiTheme="majorHAnsi" w:cstheme="majorBidi"/>
+      <w:color w:val="272727" w:themeColor="text1" w:themeTint="D8"/>
+      <w:kern w:val="0"/>
+      <w:sz w:val="21"/>
+      <w:szCs w:val="21"/>
+      <w:lang w:val="en-IE" w:eastAsia="en-US"/>
+    </w:rPr>
+  </w:style>
+  <w:style w:type="paragraph" w:styleId="9">
+    <w:name w:val="heading 9"/>
+    <w:basedOn w:val="a"/>
+    <w:next w:val="a"/>
+    <w:link w:val="9Char"/>
+    <w:uiPriority w:val="9"/>
+    <w:semiHidden/>
+    <w:unhideWhenUsed/>
+    <w:qFormat/>
+    <w:rsid w:val="00423B83"/>
+    <w:pPr>
+      <w:keepNext/>
+      <w:keepLines/>
+      <w:widowControl/>
+      <w:numPr>
+        <w:ilvl w:val="8"/>
+        <w:numId w:val="16"/>
+      </w:numPr>
+      <w:wordWrap/>
+      <w:autoSpaceDE/>
+      <w:autoSpaceDN/>
+      <w:spacing w:before="40" w:after="0"/>
+      <w:jc w:val="left"/>
+      <w:outlineLvl w:val="8"/>
+    </w:pPr>
+    <w:rPr>
+      <w:rFonts w:asciiTheme="majorHAnsi" w:eastAsiaTheme="majorEastAsia" w:hAnsiTheme="majorHAnsi" w:cstheme="majorBidi"/>
+      <w:i/>
+      <w:iCs/>
+      <w:color w:val="272727" w:themeColor="text1" w:themeTint="D8"/>
+      <w:kern w:val="0"/>
+      <w:sz w:val="21"/>
+      <w:szCs w:val="21"/>
+      <w:lang w:val="en-IE" w:eastAsia="en-US"/>
+    </w:rPr>
+  </w:style>
   <w:style w:type="character" w:default="1" w:styleId="a0">
     <w:name w:val="Default Paragraph Font"/>
     <w:uiPriority w:val="1"/>
-    <w:semiHidden/>
     <w:unhideWhenUsed/>
   </w:style>
   <w:style w:type="table" w:default="1" w:styleId="a1">
@@ -3226,6 +5805,287 @@
     <w:link w:val="a8"/>
     <w:uiPriority w:val="99"/>
     <w:rsid w:val="00487F9D"/>
+  </w:style>
+  <w:style w:type="character" w:customStyle="1" w:styleId="1Char">
+    <w:name w:val="제목 1 Char"/>
+    <w:basedOn w:val="a0"/>
+    <w:link w:val="1"/>
+    <w:uiPriority w:val="9"/>
+    <w:rsid w:val="00423B83"/>
+    <w:rPr>
+      <w:rFonts w:ascii="Times New Roman" w:eastAsiaTheme="majorEastAsia" w:hAnsi="Times New Roman" w:cstheme="majorBidi"/>
+      <w:b/>
+      <w:kern w:val="0"/>
+      <w:sz w:val="28"/>
+      <w:szCs w:val="32"/>
+      <w:lang w:val="en-IE" w:eastAsia="en-US"/>
+    </w:rPr>
+  </w:style>
+  <w:style w:type="character" w:customStyle="1" w:styleId="2Char">
+    <w:name w:val="제목 2 Char"/>
+    <w:basedOn w:val="a0"/>
+    <w:link w:val="2"/>
+    <w:uiPriority w:val="9"/>
+    <w:rsid w:val="00423B83"/>
+    <w:rPr>
+      <w:rFonts w:ascii="Times New Roman" w:eastAsiaTheme="majorEastAsia" w:hAnsi="Times New Roman" w:cstheme="majorBidi"/>
+      <w:color w:val="000000" w:themeColor="text1"/>
+      <w:kern w:val="0"/>
+      <w:sz w:val="28"/>
+      <w:szCs w:val="26"/>
+      <w:lang w:val="en-IE" w:eastAsia="en-US"/>
+    </w:rPr>
+  </w:style>
+  <w:style w:type="character" w:customStyle="1" w:styleId="3Char">
+    <w:name w:val="제목 3 Char"/>
+    <w:basedOn w:val="a0"/>
+    <w:link w:val="3"/>
+    <w:uiPriority w:val="9"/>
+    <w:rsid w:val="00423B83"/>
+    <w:rPr>
+      <w:rFonts w:asciiTheme="majorHAnsi" w:eastAsiaTheme="majorEastAsia" w:hAnsiTheme="majorHAnsi" w:cstheme="majorBidi"/>
+      <w:color w:val="1F3763" w:themeColor="accent1" w:themeShade="7F"/>
+      <w:kern w:val="0"/>
+      <w:sz w:val="24"/>
+      <w:szCs w:val="24"/>
+      <w:lang w:val="en-IE" w:eastAsia="en-US"/>
+    </w:rPr>
+  </w:style>
+  <w:style w:type="character" w:customStyle="1" w:styleId="4Char">
+    <w:name w:val="제목 4 Char"/>
+    <w:basedOn w:val="a0"/>
+    <w:link w:val="4"/>
+    <w:uiPriority w:val="9"/>
+    <w:rsid w:val="00423B83"/>
+    <w:rPr>
+      <w:rFonts w:asciiTheme="majorHAnsi" w:eastAsiaTheme="majorEastAsia" w:hAnsiTheme="majorHAnsi" w:cstheme="majorBidi"/>
+      <w:i/>
+      <w:iCs/>
+      <w:color w:val="2F5496" w:themeColor="accent1" w:themeShade="BF"/>
+      <w:kern w:val="0"/>
+      <w:sz w:val="22"/>
+      <w:lang w:val="en-IE" w:eastAsia="en-US"/>
+    </w:rPr>
+  </w:style>
+  <w:style w:type="character" w:customStyle="1" w:styleId="5Char">
+    <w:name w:val="제목 5 Char"/>
+    <w:basedOn w:val="a0"/>
+    <w:link w:val="5"/>
+    <w:uiPriority w:val="9"/>
+    <w:semiHidden/>
+    <w:rsid w:val="00423B83"/>
+    <w:rPr>
+      <w:rFonts w:asciiTheme="majorHAnsi" w:eastAsiaTheme="majorEastAsia" w:hAnsiTheme="majorHAnsi" w:cstheme="majorBidi"/>
+      <w:color w:val="2F5496" w:themeColor="accent1" w:themeShade="BF"/>
+      <w:kern w:val="0"/>
+      <w:sz w:val="22"/>
+      <w:lang w:val="en-IE" w:eastAsia="en-US"/>
+    </w:rPr>
+  </w:style>
+  <w:style w:type="character" w:customStyle="1" w:styleId="6Char">
+    <w:name w:val="제목 6 Char"/>
+    <w:basedOn w:val="a0"/>
+    <w:link w:val="6"/>
+    <w:uiPriority w:val="9"/>
+    <w:semiHidden/>
+    <w:rsid w:val="00423B83"/>
+    <w:rPr>
+      <w:rFonts w:asciiTheme="majorHAnsi" w:eastAsiaTheme="majorEastAsia" w:hAnsiTheme="majorHAnsi" w:cstheme="majorBidi"/>
+      <w:color w:val="1F3763" w:themeColor="accent1" w:themeShade="7F"/>
+      <w:kern w:val="0"/>
+      <w:sz w:val="22"/>
+      <w:lang w:val="en-IE" w:eastAsia="en-US"/>
+    </w:rPr>
+  </w:style>
+  <w:style w:type="character" w:customStyle="1" w:styleId="7Char">
+    <w:name w:val="제목 7 Char"/>
+    <w:basedOn w:val="a0"/>
+    <w:link w:val="7"/>
+    <w:uiPriority w:val="9"/>
+    <w:semiHidden/>
+    <w:rsid w:val="00423B83"/>
+    <w:rPr>
+      <w:rFonts w:asciiTheme="majorHAnsi" w:eastAsiaTheme="majorEastAsia" w:hAnsiTheme="majorHAnsi" w:cstheme="majorBidi"/>
+      <w:i/>
+      <w:iCs/>
+      <w:color w:val="1F3763" w:themeColor="accent1" w:themeShade="7F"/>
+      <w:kern w:val="0"/>
+      <w:sz w:val="22"/>
+      <w:lang w:val="en-IE" w:eastAsia="en-US"/>
+    </w:rPr>
+  </w:style>
+  <w:style w:type="character" w:customStyle="1" w:styleId="8Char">
+    <w:name w:val="제목 8 Char"/>
+    <w:basedOn w:val="a0"/>
+    <w:link w:val="8"/>
+    <w:uiPriority w:val="9"/>
+    <w:semiHidden/>
+    <w:rsid w:val="00423B83"/>
+    <w:rPr>
+      <w:rFonts w:asciiTheme="majorHAnsi" w:eastAsiaTheme="majorEastAsia" w:hAnsiTheme="majorHAnsi" w:cstheme="majorBidi"/>
+      <w:color w:val="272727" w:themeColor="text1" w:themeTint="D8"/>
+      <w:kern w:val="0"/>
+      <w:sz w:val="21"/>
+      <w:szCs w:val="21"/>
+      <w:lang w:val="en-IE" w:eastAsia="en-US"/>
+    </w:rPr>
+  </w:style>
+  <w:style w:type="character" w:customStyle="1" w:styleId="9Char">
+    <w:name w:val="제목 9 Char"/>
+    <w:basedOn w:val="a0"/>
+    <w:link w:val="9"/>
+    <w:uiPriority w:val="9"/>
+    <w:semiHidden/>
+    <w:rsid w:val="00423B83"/>
+    <w:rPr>
+      <w:rFonts w:asciiTheme="majorHAnsi" w:eastAsiaTheme="majorEastAsia" w:hAnsiTheme="majorHAnsi" w:cstheme="majorBidi"/>
+      <w:i/>
+      <w:iCs/>
+      <w:color w:val="272727" w:themeColor="text1" w:themeTint="D8"/>
+      <w:kern w:val="0"/>
+      <w:sz w:val="21"/>
+      <w:szCs w:val="21"/>
+      <w:lang w:val="en-IE" w:eastAsia="en-US"/>
+    </w:rPr>
+  </w:style>
+  <w:style w:type="paragraph" w:styleId="TOC">
+    <w:name w:val="TOC Heading"/>
+    <w:basedOn w:val="1"/>
+    <w:next w:val="a"/>
+    <w:uiPriority w:val="39"/>
+    <w:unhideWhenUsed/>
+    <w:qFormat/>
+    <w:rsid w:val="00423B83"/>
+    <w:pPr>
+      <w:numPr>
+        <w:numId w:val="0"/>
+      </w:numPr>
+      <w:outlineLvl w:val="9"/>
+    </w:pPr>
+    <w:rPr>
+      <w:b w:val="0"/>
+      <w:color w:val="2F5496" w:themeColor="accent1" w:themeShade="BF"/>
+      <w:sz w:val="32"/>
+      <w:lang w:val="en-US"/>
+    </w:rPr>
+  </w:style>
+  <w:style w:type="paragraph" w:styleId="20">
+    <w:name w:val="toc 2"/>
+    <w:basedOn w:val="a"/>
+    <w:next w:val="a"/>
+    <w:autoRedefine/>
+    <w:uiPriority w:val="39"/>
+    <w:unhideWhenUsed/>
+    <w:rsid w:val="00423B83"/>
+    <w:pPr>
+      <w:widowControl/>
+      <w:wordWrap/>
+      <w:autoSpaceDE/>
+      <w:autoSpaceDN/>
+      <w:spacing w:after="100"/>
+      <w:ind w:left="220"/>
+      <w:jc w:val="left"/>
+    </w:pPr>
+    <w:rPr>
+      <w:rFonts w:cs="Times New Roman"/>
+      <w:kern w:val="0"/>
+      <w:sz w:val="22"/>
+      <w:lang w:eastAsia="en-US"/>
+    </w:rPr>
+  </w:style>
+  <w:style w:type="paragraph" w:styleId="10">
+    <w:name w:val="toc 1"/>
+    <w:basedOn w:val="a"/>
+    <w:next w:val="a"/>
+    <w:autoRedefine/>
+    <w:uiPriority w:val="39"/>
+    <w:unhideWhenUsed/>
+    <w:rsid w:val="00423B83"/>
+    <w:pPr>
+      <w:widowControl/>
+      <w:wordWrap/>
+      <w:autoSpaceDE/>
+      <w:autoSpaceDN/>
+      <w:spacing w:after="100"/>
+      <w:jc w:val="left"/>
+    </w:pPr>
+    <w:rPr>
+      <w:rFonts w:cs="Times New Roman"/>
+      <w:kern w:val="0"/>
+      <w:sz w:val="22"/>
+      <w:lang w:eastAsia="en-US"/>
+    </w:rPr>
+  </w:style>
+  <w:style w:type="paragraph" w:styleId="a9">
+    <w:name w:val="No Spacing"/>
+    <w:link w:val="Char1"/>
+    <w:uiPriority w:val="1"/>
+    <w:qFormat/>
+    <w:rsid w:val="00423B83"/>
+    <w:pPr>
+      <w:spacing w:after="0" w:line="240" w:lineRule="auto"/>
+      <w:jc w:val="left"/>
+    </w:pPr>
+    <w:rPr>
+      <w:kern w:val="0"/>
+      <w:sz w:val="22"/>
+      <w:lang w:eastAsia="en-US"/>
+    </w:rPr>
+  </w:style>
+  <w:style w:type="character" w:customStyle="1" w:styleId="Char1">
+    <w:name w:val="간격 없음 Char"/>
+    <w:basedOn w:val="a0"/>
+    <w:link w:val="a9"/>
+    <w:uiPriority w:val="1"/>
+    <w:rsid w:val="00423B83"/>
+    <w:rPr>
+      <w:kern w:val="0"/>
+      <w:sz w:val="22"/>
+      <w:lang w:eastAsia="en-US"/>
+    </w:rPr>
+  </w:style>
+  <w:style w:type="paragraph" w:styleId="30">
+    <w:name w:val="toc 3"/>
+    <w:basedOn w:val="a"/>
+    <w:next w:val="a"/>
+    <w:autoRedefine/>
+    <w:uiPriority w:val="39"/>
+    <w:unhideWhenUsed/>
+    <w:rsid w:val="00423B83"/>
+    <w:pPr>
+      <w:widowControl/>
+      <w:wordWrap/>
+      <w:autoSpaceDE/>
+      <w:autoSpaceDN/>
+      <w:spacing w:after="100"/>
+      <w:ind w:left="480"/>
+      <w:jc w:val="left"/>
+    </w:pPr>
+    <w:rPr>
+      <w:rFonts w:ascii="Arial" w:hAnsi="Arial" w:cs="Arial"/>
+      <w:kern w:val="0"/>
+      <w:sz w:val="24"/>
+      <w:szCs w:val="24"/>
+      <w:lang w:val="en-IE" w:eastAsia="en-US"/>
+    </w:rPr>
+  </w:style>
+  <w:style w:type="paragraph" w:styleId="aa">
+    <w:name w:val="Date"/>
+    <w:basedOn w:val="a"/>
+    <w:next w:val="a"/>
+    <w:link w:val="Char2"/>
+    <w:uiPriority w:val="99"/>
+    <w:semiHidden/>
+    <w:unhideWhenUsed/>
+    <w:rsid w:val="00481083"/>
+  </w:style>
+  <w:style w:type="character" w:customStyle="1" w:styleId="Char2">
+    <w:name w:val="날짜 Char"/>
+    <w:basedOn w:val="a0"/>
+    <w:link w:val="aa"/>
+    <w:uiPriority w:val="99"/>
+    <w:semiHidden/>
+    <w:rsid w:val="00481083"/>
   </w:style>
 </w:styles>
 </file>

</xml_diff>

<commit_message>
video and minor changes
comments on the code. and video.
</commit_message>
<xml_diff>
--- a/proposal.docx
+++ b/proposal.docx
@@ -1,8 +1,9 @@
 
 <file path=word/document.xml><?xml version="1.0" encoding="utf-8"?>
-<w:document xmlns:wpc="http://schemas.microsoft.com/office/word/2010/wordprocessingCanvas" xmlns:cx="http://schemas.microsoft.com/office/drawing/2014/chartex" xmlns:cx1="http://schemas.microsoft.com/office/drawing/2015/9/8/chartex" xmlns:cx2="http://schemas.microsoft.com/office/drawing/2015/10/21/chartex" xmlns:cx3="http://schemas.microsoft.com/office/drawing/2016/5/9/chartex" xmlns:cx4="http://schemas.microsoft.com/office/drawing/2016/5/10/chartex" xmlns:cx5="http://schemas.microsoft.com/office/drawing/2016/5/11/chartex" xmlns:cx6="http://schemas.microsoft.com/office/drawing/2016/5/12/chartex" xmlns:cx7="http://schemas.microsoft.com/office/drawing/2016/5/13/chartex" xmlns:cx8="http://schemas.microsoft.com/office/drawing/2016/5/14/chartex" xmlns:mc="http://schemas.openxmlformats.org/markup-compatibility/2006" xmlns:aink="http://schemas.microsoft.com/office/drawing/2016/ink" xmlns:am3d="http://schemas.microsoft.com/office/drawing/2017/model3d" xmlns:o="urn:schemas-microsoft-com:office:office" xmlns:oel="http://schemas.microsoft.com/office/2019/extlst" xmlns:r="http://schemas.openxmlformats.org/officeDocument/2006/relationships" xmlns:m="http://schemas.openxmlformats.org/officeDocument/2006/math" xmlns:v="urn:schemas-microsoft-com:vml" xmlns:wp14="http://schemas.microsoft.com/office/word/2010/wordprocessingDrawing" xmlns:wp="http://schemas.openxmlformats.org/drawingml/2006/wordprocessingDrawing" xmlns:w10="urn:schemas-microsoft-com:office:word" xmlns:w="http://schemas.openxmlformats.org/wordprocessingml/2006/main" xmlns:w14="http://schemas.microsoft.com/office/word/2010/wordml" xmlns:w15="http://schemas.microsoft.com/office/word/2012/wordml" xmlns:w16cex="http://schemas.microsoft.com/office/word/2018/wordml/cex" xmlns:w16cid="http://schemas.microsoft.com/office/word/2016/wordml/cid" xmlns:w16="http://schemas.microsoft.com/office/word/2018/wordml" xmlns:w16sdtdh="http://schemas.microsoft.com/office/word/2020/wordml/sdtdatahash" xmlns:w16se="http://schemas.microsoft.com/office/word/2015/wordml/symex" xmlns:wpg="http://schemas.microsoft.com/office/word/2010/wordprocessingGroup" xmlns:wpi="http://schemas.microsoft.com/office/word/2010/wordprocessingInk" xmlns:wne="http://schemas.microsoft.com/office/word/2006/wordml" xmlns:wps="http://schemas.microsoft.com/office/word/2010/wordprocessingShape" mc:Ignorable="w14 w15 w16se w16cid w16 w16cex w16sdtdh wp14">
+<w:document xmlns:wpc="http://schemas.microsoft.com/office/word/2010/wordprocessingCanvas" xmlns:cx="http://schemas.microsoft.com/office/drawing/2014/chartex" xmlns:cx1="http://schemas.microsoft.com/office/drawing/2015/9/8/chartex" xmlns:cx2="http://schemas.microsoft.com/office/drawing/2015/10/21/chartex" xmlns:cx3="http://schemas.microsoft.com/office/drawing/2016/5/9/chartex" xmlns:cx4="http://schemas.microsoft.com/office/drawing/2016/5/10/chartex" xmlns:cx5="http://schemas.microsoft.com/office/drawing/2016/5/11/chartex" xmlns:cx6="http://schemas.microsoft.com/office/drawing/2016/5/12/chartex" xmlns:cx7="http://schemas.microsoft.com/office/drawing/2016/5/13/chartex" xmlns:cx8="http://schemas.microsoft.com/office/drawing/2016/5/14/chartex" xmlns:mc="http://schemas.openxmlformats.org/markup-compatibility/2006" xmlns:aink="http://schemas.microsoft.com/office/drawing/2016/ink" xmlns:am3d="http://schemas.microsoft.com/office/drawing/2017/model3d" xmlns:o="urn:schemas-microsoft-com:office:office" xmlns:oel="http://schemas.microsoft.com/office/2019/extlst" xmlns:r="http://schemas.openxmlformats.org/officeDocument/2006/relationships" xmlns:m="http://schemas.openxmlformats.org/officeDocument/2006/math" xmlns:v="urn:schemas-microsoft-com:vml" xmlns:wp14="http://schemas.microsoft.com/office/word/2010/wordprocessingDrawing" xmlns:wp="http://schemas.openxmlformats.org/drawingml/2006/wordprocessingDrawing" xmlns:w10="urn:schemas-microsoft-com:office:word" xmlns:w="http://schemas.openxmlformats.org/wordprocessingml/2006/main" xmlns:w14="http://schemas.microsoft.com/office/word/2010/wordml" xmlns:w15="http://schemas.microsoft.com/office/word/2012/wordml" xmlns:w16cex="http://schemas.microsoft.com/office/word/2018/wordml/cex" xmlns:w16cid="http://schemas.microsoft.com/office/word/2016/wordml/cid" xmlns:w16="http://schemas.microsoft.com/office/word/2018/wordml" xmlns:w16du="http://schemas.microsoft.com/office/word/2023/wordml/word16du" xmlns:w16sdtdh="http://schemas.microsoft.com/office/word/2020/wordml/sdtdatahash" xmlns:w16se="http://schemas.microsoft.com/office/word/2015/wordml/symex" xmlns:wpg="http://schemas.microsoft.com/office/word/2010/wordprocessingGroup" xmlns:wpi="http://schemas.microsoft.com/office/word/2010/wordprocessingInk" xmlns:wne="http://schemas.microsoft.com/office/word/2006/wordml" xmlns:wps="http://schemas.microsoft.com/office/word/2010/wordprocessingShape" mc:Ignorable="w14 w15 w16se w16cid w16 w16cex w16sdtdh wp14">
   <w:body>
-    <w:bookmarkStart w:id="0" w:name="_Hlk58006159" w:displacedByCustomXml="next"/>
+    <w:bookmarkStart w:id="0" w:name="_Hlk133169856" w:displacedByCustomXml="next"/>
+    <w:bookmarkStart w:id="1" w:name="_Hlk58006159" w:displacedByCustomXml="next"/>
     <w:sdt>
       <w:sdtPr>
         <w:rPr>
@@ -37,7 +38,7 @@
         </w:p>
       </w:sdtContent>
     </w:sdt>
-    <w:bookmarkEnd w:id="0" w:displacedByCustomXml="next"/>
+    <w:bookmarkEnd w:id="1" w:displacedByCustomXml="next"/>
     <w:sdt>
       <w:sdtPr>
         <w:id w:val="-1483768138"/>
@@ -470,23 +471,7 @@
                                     <w:sz w:val="28"/>
                                     <w:szCs w:val="28"/>
                                   </w:rPr>
-                                  <w:t>M</w:t>
-                                </w:r>
-                                <w:r>
-                                  <w:rPr>
-                                    <w:color w:val="4472C4" w:themeColor="accent1"/>
-                                    <w:sz w:val="28"/>
-                                    <w:szCs w:val="28"/>
-                                  </w:rPr>
-                                  <w:t>arch 202</w:t>
-                                </w:r>
-                                <w:r>
-                                  <w:rPr>
-                                    <w:color w:val="4472C4" w:themeColor="accent1"/>
-                                    <w:sz w:val="28"/>
-                                    <w:szCs w:val="28"/>
-                                  </w:rPr>
-                                  <w:t>3</w:t>
+                                  <w:t>March 2023</w:t>
                                 </w:r>
                               </w:p>
                             </w:txbxContent>
@@ -834,11 +819,6 @@
           </w:r>
         </w:p>
         <w:p>
-          <w:pPr>
-            <w:rPr>
-              <w:rFonts w:hint="eastAsia"/>
-            </w:rPr>
-          </w:pPr>
           <w:r>
             <w:rPr>
               <w:noProof/>
@@ -1098,6 +1078,7 @@
         </w:p>
       </w:sdtContent>
     </w:sdt>
+    <w:bookmarkEnd w:id="0"/>
     <w:p>
       <w:pPr>
         <w:jc w:val="left"/>
@@ -1224,9 +1205,6 @@
         </w:numPr>
         <w:ind w:leftChars="0"/>
         <w:jc w:val="left"/>
-        <w:rPr>
-          <w:rFonts w:hint="eastAsia"/>
-        </w:rPr>
       </w:pPr>
       <w:proofErr w:type="spellStart"/>
       <w:r>
@@ -1348,9 +1326,6 @@
         </w:numPr>
         <w:ind w:leftChars="0"/>
         <w:jc w:val="left"/>
-        <w:rPr>
-          <w:rFonts w:hint="eastAsia"/>
-        </w:rPr>
       </w:pPr>
       <w:proofErr w:type="spellStart"/>
       <w:r>
@@ -1484,9 +1459,6 @@
         </w:numPr>
         <w:ind w:leftChars="0"/>
         <w:jc w:val="left"/>
-        <w:rPr>
-          <w:rFonts w:hint="eastAsia"/>
-        </w:rPr>
       </w:pPr>
       <w:proofErr w:type="spellStart"/>
       <w:r>
@@ -1626,7 +1598,11 @@
       </w:r>
       <w:proofErr w:type="spellEnd"/>
       <w:r>
-        <w:t xml:space="preserve"> (Server</w:t>
+        <w:t xml:space="preserve"> </w:t>
+      </w:r>
+      <w:bookmarkStart w:id="2" w:name="_Hlk133181472"/>
+      <w:r>
+        <w:t>(Server</w:t>
       </w:r>
       <w:r>
         <w:t>-</w:t>
@@ -1640,11 +1616,13 @@
       <w:r>
         <w:t>treaming RPC)</w:t>
       </w:r>
+      <w:bookmarkEnd w:id="2"/>
     </w:p>
     <w:p>
       <w:pPr>
         <w:ind w:left="720"/>
       </w:pPr>
+      <w:bookmarkStart w:id="3" w:name="_Hlk133181211"/>
       <w:proofErr w:type="spellStart"/>
       <w:r>
         <w:rPr>
@@ -1706,13 +1684,16 @@
       <w:pPr>
         <w:ind w:left="720"/>
       </w:pPr>
+      <w:bookmarkStart w:id="4" w:name="_Hlk133181283"/>
+      <w:bookmarkEnd w:id="3"/>
       <w:r>
         <w:t>This r</w:t>
       </w:r>
       <w:r>
-        <w:t>etrieves a stream of historical water pollution levels over a specified period.</w:t>
-      </w:r>
-    </w:p>
+        <w:t>etrieves a stream of historical water pollution levels.</w:t>
+      </w:r>
+    </w:p>
+    <w:bookmarkEnd w:id="4"/>
     <w:p>
       <w:pPr>
         <w:ind w:left="720"/>
@@ -1730,18 +1711,18 @@
       <w:r>
         <w:t>PollutionAlerts</w:t>
       </w:r>
+      <w:bookmarkStart w:id="5" w:name="_Hlk133181479"/>
       <w:proofErr w:type="spellEnd"/>
       <w:r>
         <w:t>(Unary RPC)</w:t>
       </w:r>
+      <w:bookmarkEnd w:id="5"/>
     </w:p>
     <w:p>
       <w:pPr>
         <w:ind w:left="720"/>
-        <w:rPr>
-          <w:rFonts w:hint="eastAsia"/>
-        </w:rPr>
-      </w:pPr>
+      </w:pPr>
+      <w:bookmarkStart w:id="6" w:name="_Hlk133181226"/>
       <w:proofErr w:type="spellStart"/>
       <w:r>
         <w:rPr>
@@ -1789,6 +1770,7 @@
         <w:t>) {}</w:t>
       </w:r>
     </w:p>
+    <w:bookmarkEnd w:id="6"/>
     <w:p>
       <w:pPr>
         <w:ind w:left="720"/>
@@ -1822,12 +1804,16 @@
       <w:r>
         <w:t xml:space="preserve"> </w:t>
       </w:r>
+      <w:bookmarkStart w:id="7" w:name="_Hlk133181497"/>
       <w:r>
         <w:t>(</w:t>
       </w:r>
+      <w:bookmarkStart w:id="8" w:name="_Hlk133181516"/>
+      <w:bookmarkStart w:id="9" w:name="_Hlk133181522"/>
       <w:r>
         <w:t>Bidirectional streaming RPC</w:t>
       </w:r>
+      <w:bookmarkEnd w:id="9"/>
       <w:r>
         <w:t>)</w:t>
       </w:r>
@@ -1835,10 +1821,10 @@
     <w:p>
       <w:pPr>
         <w:ind w:left="720"/>
-        <w:rPr>
-          <w:rFonts w:hint="eastAsia"/>
-        </w:rPr>
-      </w:pPr>
+      </w:pPr>
+      <w:bookmarkStart w:id="10" w:name="_Hlk133181248"/>
+      <w:bookmarkEnd w:id="7"/>
+      <w:bookmarkEnd w:id="8"/>
       <w:proofErr w:type="spellStart"/>
       <w:r>
         <w:rPr>
@@ -1857,7 +1843,11 @@
       </w:r>
       <w:proofErr w:type="spellEnd"/>
       <w:r>
-        <w:t xml:space="preserve"> (</w:t>
+        <w:t xml:space="preserve"> </w:t>
+      </w:r>
+      <w:bookmarkStart w:id="11" w:name="_Hlk133181485"/>
+      <w:r>
+        <w:t>(</w:t>
       </w:r>
       <w:r>
         <w:rPr>
@@ -1906,6 +1896,8 @@
         <w:t>) {}</w:t>
       </w:r>
     </w:p>
+    <w:bookmarkEnd w:id="10"/>
+    <w:bookmarkEnd w:id="11"/>
     <w:p>
       <w:pPr>
         <w:pStyle w:val="a3"/>
@@ -1927,11 +1919,16 @@
     <w:p/>
     <w:p>
       <w:r>
-        <w:t xml:space="preserve">3. Service 2: </w:t>
+        <w:t xml:space="preserve">3. </w:t>
+      </w:r>
+      <w:bookmarkStart w:id="12" w:name="_Hlk133181984"/>
+      <w:r>
+        <w:t xml:space="preserve">Service 2: </w:t>
       </w:r>
       <w:r>
         <w:t>Air Pollution Tracker</w:t>
       </w:r>
+      <w:bookmarkEnd w:id="12"/>
     </w:p>
     <w:p>
       <w:pPr>
@@ -1984,6 +1981,7 @@
       <w:pPr>
         <w:ind w:left="720"/>
       </w:pPr>
+      <w:bookmarkStart w:id="13" w:name="_Hlk133182040"/>
       <w:r>
         <w:t>3</w:t>
       </w:r>
@@ -1996,6 +1994,7 @@
       <w:r>
         <w:t xml:space="preserve">.1 </w:t>
       </w:r>
+      <w:bookmarkStart w:id="14" w:name="_Hlk133182050"/>
       <w:proofErr w:type="spellStart"/>
       <w:r>
         <w:t>Get</w:t>
@@ -2014,10 +2013,8 @@
     <w:p>
       <w:pPr>
         <w:ind w:left="720"/>
-        <w:rPr>
-          <w:rFonts w:hint="eastAsia"/>
-        </w:rPr>
-      </w:pPr>
+      </w:pPr>
+      <w:bookmarkStart w:id="15" w:name="_Hlk133182230"/>
       <w:proofErr w:type="spellStart"/>
       <w:r>
         <w:rPr>
@@ -2072,9 +2069,15 @@
       </w:r>
       <w:proofErr w:type="spellEnd"/>
       <w:r>
-        <w:t>) {}</w:t>
-      </w:r>
-    </w:p>
+        <w:t>) {</w:t>
+      </w:r>
+      <w:bookmarkEnd w:id="15"/>
+      <w:r>
+        <w:t>}</w:t>
+      </w:r>
+    </w:p>
+    <w:bookmarkEnd w:id="13"/>
+    <w:bookmarkEnd w:id="14"/>
     <w:p>
       <w:pPr>
         <w:ind w:left="720"/>
@@ -2103,6 +2106,7 @@
       <w:r>
         <w:t xml:space="preserve">.2 </w:t>
       </w:r>
+      <w:bookmarkStart w:id="16" w:name="_Hlk133182198"/>
       <w:proofErr w:type="spellStart"/>
       <w:r>
         <w:t>Get</w:t>
@@ -2115,16 +2119,18 @@
       </w:r>
       <w:proofErr w:type="spellEnd"/>
       <w:r>
-        <w:t xml:space="preserve"> (Unary RPC)</w:t>
+        <w:t xml:space="preserve"> (Unary RPC</w:t>
+      </w:r>
+      <w:bookmarkEnd w:id="16"/>
+      <w:r>
+        <w:t>)</w:t>
       </w:r>
     </w:p>
     <w:p>
       <w:pPr>
         <w:ind w:firstLine="720"/>
-        <w:rPr>
-          <w:rFonts w:hint="eastAsia"/>
-        </w:rPr>
-      </w:pPr>
+      </w:pPr>
+      <w:bookmarkStart w:id="17" w:name="_Hlk133182256"/>
       <w:proofErr w:type="spellStart"/>
       <w:r>
         <w:rPr>
@@ -2133,10 +2139,12 @@
         </w:rPr>
         <w:t>rpc</w:t>
       </w:r>
+      <w:bookmarkEnd w:id="17"/>
       <w:proofErr w:type="spellEnd"/>
       <w:r>
         <w:t xml:space="preserve"> </w:t>
       </w:r>
+      <w:bookmarkStart w:id="18" w:name="_Hlk133182246"/>
       <w:proofErr w:type="spellStart"/>
       <w:r>
         <w:t>GetAirPollutionAlerts</w:t>
@@ -2171,6 +2179,7 @@
       <w:r>
         <w:t>) {}</w:t>
       </w:r>
+      <w:bookmarkEnd w:id="18"/>
     </w:p>
     <w:p>
       <w:pPr>
@@ -2201,6 +2210,7 @@
       <w:r>
         <w:t xml:space="preserve">.3 </w:t>
       </w:r>
+      <w:bookmarkStart w:id="19" w:name="_Hlk133182208"/>
       <w:proofErr w:type="spellStart"/>
       <w:r>
         <w:t>Monitor</w:t>
@@ -2221,6 +2231,7 @@
       <w:r>
         <w:t>Bidirectional streaming RPC</w:t>
       </w:r>
+      <w:bookmarkEnd w:id="19"/>
       <w:r>
         <w:t>)</w:t>
       </w:r>
@@ -2229,9 +2240,6 @@
       <w:pPr>
         <w:pStyle w:val="a3"/>
         <w:ind w:leftChars="0" w:left="720"/>
-        <w:rPr>
-          <w:rFonts w:hint="eastAsia"/>
-        </w:rPr>
       </w:pPr>
       <w:proofErr w:type="spellStart"/>
       <w:r>
@@ -2245,6 +2253,7 @@
       <w:r>
         <w:t xml:space="preserve"> </w:t>
       </w:r>
+      <w:bookmarkStart w:id="20" w:name="_Hlk133182268"/>
       <w:proofErr w:type="spellStart"/>
       <w:r>
         <w:t>MonitorAirPollution</w:t>
@@ -2302,6 +2311,7 @@
       <w:r>
         <w:t>) {}</w:t>
       </w:r>
+      <w:bookmarkEnd w:id="20"/>
     </w:p>
     <w:p>
       <w:pPr>
@@ -2343,9 +2353,11 @@
       <w:r>
         <w:t xml:space="preserve"> </w:t>
       </w:r>
+      <w:bookmarkStart w:id="21" w:name="_Hlk133182021"/>
       <w:r>
         <w:t>Data Visualization Service</w:t>
       </w:r>
+      <w:bookmarkEnd w:id="21"/>
     </w:p>
     <w:p>
       <w:pPr>
@@ -2393,6 +2405,8 @@
       <w:r>
         <w:t xml:space="preserve">.1 </w:t>
       </w:r>
+      <w:bookmarkStart w:id="22" w:name="_Hlk133182325"/>
+      <w:bookmarkStart w:id="23" w:name="_Hlk133182340"/>
       <w:proofErr w:type="spellStart"/>
       <w:r>
         <w:t>GetPollutionStatistics</w:t>
@@ -2407,6 +2421,7 @@
       <w:r>
         <w:t>Server-side streaming RPC</w:t>
       </w:r>
+      <w:bookmarkEnd w:id="23"/>
       <w:r>
         <w:t>)</w:t>
       </w:r>
@@ -2414,10 +2429,8 @@
     <w:p>
       <w:pPr>
         <w:ind w:left="720"/>
-        <w:rPr>
-          <w:rFonts w:hint="eastAsia"/>
-        </w:rPr>
-      </w:pPr>
+      </w:pPr>
+      <w:bookmarkStart w:id="24" w:name="_Hlk133182363"/>
       <w:proofErr w:type="spellStart"/>
       <w:r>
         <w:rPr>
@@ -2472,9 +2485,14 @@
       </w:r>
       <w:proofErr w:type="spellEnd"/>
       <w:r>
-        <w:t>) {}</w:t>
-      </w:r>
-    </w:p>
+        <w:t>) {</w:t>
+      </w:r>
+      <w:bookmarkEnd w:id="22"/>
+      <w:r>
+        <w:t>}</w:t>
+      </w:r>
+    </w:p>
+    <w:bookmarkEnd w:id="24"/>
     <w:p>
       <w:pPr>
         <w:ind w:left="720"/>
@@ -2483,7 +2501,7 @@
         <w:t>This RPC r</w:t>
       </w:r>
       <w:r>
-        <w:t>etrieves a stream of statistics related to water and air pollution levels, such as average pollution levels over a certain period or the highest pollution level recorded.</w:t>
+        <w:t>etrieves a stream of statistics related to water and air pollution levels, such as average pollution levels over a or the highest pollution level recorded.</w:t>
       </w:r>
     </w:p>
     <w:p>
@@ -2494,7 +2512,11 @@
         <w:t>4.1</w:t>
       </w:r>
       <w:r>
-        <w:t xml:space="preserve">.2 </w:t>
+        <w:t>.</w:t>
+      </w:r>
+      <w:bookmarkStart w:id="25" w:name="_Hlk133182402"/>
+      <w:r>
+        <w:t xml:space="preserve">2 </w:t>
       </w:r>
       <w:proofErr w:type="spellStart"/>
       <w:r>
@@ -2510,6 +2532,7 @@
       <w:r>
         <w:t>Bidirectional streaming RPC</w:t>
       </w:r>
+      <w:bookmarkEnd w:id="25"/>
       <w:r>
         <w:t>)</w:t>
       </w:r>
@@ -2517,9 +2540,6 @@
     <w:p>
       <w:pPr>
         <w:ind w:left="720"/>
-        <w:rPr>
-          <w:rFonts w:hint="eastAsia"/>
-        </w:rPr>
       </w:pPr>
       <w:proofErr w:type="spellStart"/>
       <w:r>
@@ -2533,6 +2553,7 @@
       <w:r>
         <w:t xml:space="preserve"> </w:t>
       </w:r>
+      <w:bookmarkStart w:id="26" w:name="_Hlk133182411"/>
       <w:proofErr w:type="spellStart"/>
       <w:r>
         <w:t>FilterDataByLocation</w:t>
@@ -2587,6 +2608,7 @@
       <w:r>
         <w:t>) {}</w:t>
       </w:r>
+      <w:bookmarkEnd w:id="26"/>
     </w:p>
     <w:p>
       <w:pPr>
@@ -2622,6 +2644,7 @@
       <w:r>
         <w:t xml:space="preserve">.3 </w:t>
       </w:r>
+      <w:bookmarkStart w:id="27" w:name="_Hlk133182423"/>
       <w:proofErr w:type="spellStart"/>
       <w:r>
         <w:t>SetFavoriteLocation</w:t>
@@ -2631,15 +2654,21 @@
         <w:t xml:space="preserve"> </w:t>
       </w:r>
       <w:r>
-        <w:t>(Client-side streaming service)</w:t>
+        <w:t>(</w:t>
+      </w:r>
+      <w:bookmarkStart w:id="28" w:name="_Hlk133186426"/>
+      <w:r>
+        <w:t>Client-side streaming service</w:t>
+      </w:r>
+      <w:bookmarkEnd w:id="27"/>
+      <w:bookmarkEnd w:id="28"/>
+      <w:r>
+        <w:t>)</w:t>
       </w:r>
     </w:p>
     <w:p>
       <w:pPr>
         <w:ind w:left="720"/>
-        <w:rPr>
-          <w:rFonts w:hint="eastAsia"/>
-        </w:rPr>
       </w:pPr>
       <w:proofErr w:type="spellStart"/>
       <w:r>
@@ -2654,6 +2683,7 @@
       <w:r>
         <w:t xml:space="preserve"> </w:t>
       </w:r>
+      <w:bookmarkStart w:id="29" w:name="_Hlk133182439"/>
       <w:proofErr w:type="spellStart"/>
       <w:r>
         <w:t>SetFavoriteLocation</w:t>
@@ -2708,6 +2738,7 @@
       <w:r>
         <w:t>) {}</w:t>
       </w:r>
+      <w:bookmarkEnd w:id="29"/>
     </w:p>
     <w:p>
       <w:pPr>
@@ -2765,6 +2796,7 @@
     </w:p>
     <w:p/>
     <w:p>
+      <w:bookmarkStart w:id="30" w:name="_Hlk133178620"/>
       <w:r>
         <w:t>6</w:t>
       </w:r>
@@ -2790,6 +2822,7 @@
           <w:t>https://github.com/ChungmanLee/CA_Distributed_System</w:t>
         </w:r>
       </w:hyperlink>
+      <w:bookmarkEnd w:id="30"/>
     </w:p>
     <w:sectPr>
       <w:pgSz w:w="11906" w:h="16838"/>
@@ -2802,7 +2835,7 @@
 </file>
 
 <file path=word/endnotes.xml><?xml version="1.0" encoding="utf-8"?>
-<w:endnotes xmlns:wpc="http://schemas.microsoft.com/office/word/2010/wordprocessingCanvas" xmlns:cx="http://schemas.microsoft.com/office/drawing/2014/chartex" xmlns:cx1="http://schemas.microsoft.com/office/drawing/2015/9/8/chartex" xmlns:cx2="http://schemas.microsoft.com/office/drawing/2015/10/21/chartex" xmlns:cx3="http://schemas.microsoft.com/office/drawing/2016/5/9/chartex" xmlns:cx4="http://schemas.microsoft.com/office/drawing/2016/5/10/chartex" xmlns:cx5="http://schemas.microsoft.com/office/drawing/2016/5/11/chartex" xmlns:cx6="http://schemas.microsoft.com/office/drawing/2016/5/12/chartex" xmlns:cx7="http://schemas.microsoft.com/office/drawing/2016/5/13/chartex" xmlns:cx8="http://schemas.microsoft.com/office/drawing/2016/5/14/chartex" xmlns:mc="http://schemas.openxmlformats.org/markup-compatibility/2006" xmlns:aink="http://schemas.microsoft.com/office/drawing/2016/ink" xmlns:am3d="http://schemas.microsoft.com/office/drawing/2017/model3d" xmlns:o="urn:schemas-microsoft-com:office:office" xmlns:oel="http://schemas.microsoft.com/office/2019/extlst" xmlns:r="http://schemas.openxmlformats.org/officeDocument/2006/relationships" xmlns:m="http://schemas.openxmlformats.org/officeDocument/2006/math" xmlns:v="urn:schemas-microsoft-com:vml" xmlns:wp14="http://schemas.microsoft.com/office/word/2010/wordprocessingDrawing" xmlns:wp="http://schemas.openxmlformats.org/drawingml/2006/wordprocessingDrawing" xmlns:w10="urn:schemas-microsoft-com:office:word" xmlns:w="http://schemas.openxmlformats.org/wordprocessingml/2006/main" xmlns:w14="http://schemas.microsoft.com/office/word/2010/wordml" xmlns:w15="http://schemas.microsoft.com/office/word/2012/wordml" xmlns:w16cex="http://schemas.microsoft.com/office/word/2018/wordml/cex" xmlns:w16cid="http://schemas.microsoft.com/office/word/2016/wordml/cid" xmlns:w16="http://schemas.microsoft.com/office/word/2018/wordml" xmlns:w16sdtdh="http://schemas.microsoft.com/office/word/2020/wordml/sdtdatahash" xmlns:w16se="http://schemas.microsoft.com/office/word/2015/wordml/symex" xmlns:wpg="http://schemas.microsoft.com/office/word/2010/wordprocessingGroup" xmlns:wpi="http://schemas.microsoft.com/office/word/2010/wordprocessingInk" xmlns:wne="http://schemas.microsoft.com/office/word/2006/wordml" xmlns:wps="http://schemas.microsoft.com/office/word/2010/wordprocessingShape" mc:Ignorable="w14 w15 w16se w16cid w16 w16cex w16sdtdh wp14">
+<w:endnotes xmlns:wpc="http://schemas.microsoft.com/office/word/2010/wordprocessingCanvas" xmlns:cx="http://schemas.microsoft.com/office/drawing/2014/chartex" xmlns:cx1="http://schemas.microsoft.com/office/drawing/2015/9/8/chartex" xmlns:cx2="http://schemas.microsoft.com/office/drawing/2015/10/21/chartex" xmlns:cx3="http://schemas.microsoft.com/office/drawing/2016/5/9/chartex" xmlns:cx4="http://schemas.microsoft.com/office/drawing/2016/5/10/chartex" xmlns:cx5="http://schemas.microsoft.com/office/drawing/2016/5/11/chartex" xmlns:cx6="http://schemas.microsoft.com/office/drawing/2016/5/12/chartex" xmlns:cx7="http://schemas.microsoft.com/office/drawing/2016/5/13/chartex" xmlns:cx8="http://schemas.microsoft.com/office/drawing/2016/5/14/chartex" xmlns:mc="http://schemas.openxmlformats.org/markup-compatibility/2006" xmlns:aink="http://schemas.microsoft.com/office/drawing/2016/ink" xmlns:am3d="http://schemas.microsoft.com/office/drawing/2017/model3d" xmlns:o="urn:schemas-microsoft-com:office:office" xmlns:oel="http://schemas.microsoft.com/office/2019/extlst" xmlns:r="http://schemas.openxmlformats.org/officeDocument/2006/relationships" xmlns:m="http://schemas.openxmlformats.org/officeDocument/2006/math" xmlns:v="urn:schemas-microsoft-com:vml" xmlns:wp14="http://schemas.microsoft.com/office/word/2010/wordprocessingDrawing" xmlns:wp="http://schemas.openxmlformats.org/drawingml/2006/wordprocessingDrawing" xmlns:w10="urn:schemas-microsoft-com:office:word" xmlns:w="http://schemas.openxmlformats.org/wordprocessingml/2006/main" xmlns:w14="http://schemas.microsoft.com/office/word/2010/wordml" xmlns:w15="http://schemas.microsoft.com/office/word/2012/wordml" xmlns:w16cex="http://schemas.microsoft.com/office/word/2018/wordml/cex" xmlns:w16cid="http://schemas.microsoft.com/office/word/2016/wordml/cid" xmlns:w16="http://schemas.microsoft.com/office/word/2018/wordml" xmlns:w16du="http://schemas.microsoft.com/office/word/2023/wordml/word16du" xmlns:w16sdtdh="http://schemas.microsoft.com/office/word/2020/wordml/sdtdatahash" xmlns:w16se="http://schemas.microsoft.com/office/word/2015/wordml/symex" xmlns:wpg="http://schemas.microsoft.com/office/word/2010/wordprocessingGroup" xmlns:wpi="http://schemas.microsoft.com/office/word/2010/wordprocessingInk" xmlns:wne="http://schemas.microsoft.com/office/word/2006/wordml" xmlns:wps="http://schemas.microsoft.com/office/word/2010/wordprocessingShape" mc:Ignorable="w14 w15 w16se w16cid w16 w16cex w16sdtdh wp14">
   <w:endnote w:type="separator" w:id="-1">
     <w:p>
       <w:pPr>
@@ -2827,7 +2860,7 @@
 </file>
 
 <file path=word/footnotes.xml><?xml version="1.0" encoding="utf-8"?>
-<w:footnotes xmlns:wpc="http://schemas.microsoft.com/office/word/2010/wordprocessingCanvas" xmlns:cx="http://schemas.microsoft.com/office/drawing/2014/chartex" xmlns:cx1="http://schemas.microsoft.com/office/drawing/2015/9/8/chartex" xmlns:cx2="http://schemas.microsoft.com/office/drawing/2015/10/21/chartex" xmlns:cx3="http://schemas.microsoft.com/office/drawing/2016/5/9/chartex" xmlns:cx4="http://schemas.microsoft.com/office/drawing/2016/5/10/chartex" xmlns:cx5="http://schemas.microsoft.com/office/drawing/2016/5/11/chartex" xmlns:cx6="http://schemas.microsoft.com/office/drawing/2016/5/12/chartex" xmlns:cx7="http://schemas.microsoft.com/office/drawing/2016/5/13/chartex" xmlns:cx8="http://schemas.microsoft.com/office/drawing/2016/5/14/chartex" xmlns:mc="http://schemas.openxmlformats.org/markup-compatibility/2006" xmlns:aink="http://schemas.microsoft.com/office/drawing/2016/ink" xmlns:am3d="http://schemas.microsoft.com/office/drawing/2017/model3d" xmlns:o="urn:schemas-microsoft-com:office:office" xmlns:oel="http://schemas.microsoft.com/office/2019/extlst" xmlns:r="http://schemas.openxmlformats.org/officeDocument/2006/relationships" xmlns:m="http://schemas.openxmlformats.org/officeDocument/2006/math" xmlns:v="urn:schemas-microsoft-com:vml" xmlns:wp14="http://schemas.microsoft.com/office/word/2010/wordprocessingDrawing" xmlns:wp="http://schemas.openxmlformats.org/drawingml/2006/wordprocessingDrawing" xmlns:w10="urn:schemas-microsoft-com:office:word" xmlns:w="http://schemas.openxmlformats.org/wordprocessingml/2006/main" xmlns:w14="http://schemas.microsoft.com/office/word/2010/wordml" xmlns:w15="http://schemas.microsoft.com/office/word/2012/wordml" xmlns:w16cex="http://schemas.microsoft.com/office/word/2018/wordml/cex" xmlns:w16cid="http://schemas.microsoft.com/office/word/2016/wordml/cid" xmlns:w16="http://schemas.microsoft.com/office/word/2018/wordml" xmlns:w16sdtdh="http://schemas.microsoft.com/office/word/2020/wordml/sdtdatahash" xmlns:w16se="http://schemas.microsoft.com/office/word/2015/wordml/symex" xmlns:wpg="http://schemas.microsoft.com/office/word/2010/wordprocessingGroup" xmlns:wpi="http://schemas.microsoft.com/office/word/2010/wordprocessingInk" xmlns:wne="http://schemas.microsoft.com/office/word/2006/wordml" xmlns:wps="http://schemas.microsoft.com/office/word/2010/wordprocessingShape" mc:Ignorable="w14 w15 w16se w16cid w16 w16cex w16sdtdh wp14">
+<w:footnotes xmlns:wpc="http://schemas.microsoft.com/office/word/2010/wordprocessingCanvas" xmlns:cx="http://schemas.microsoft.com/office/drawing/2014/chartex" xmlns:cx1="http://schemas.microsoft.com/office/drawing/2015/9/8/chartex" xmlns:cx2="http://schemas.microsoft.com/office/drawing/2015/10/21/chartex" xmlns:cx3="http://schemas.microsoft.com/office/drawing/2016/5/9/chartex" xmlns:cx4="http://schemas.microsoft.com/office/drawing/2016/5/10/chartex" xmlns:cx5="http://schemas.microsoft.com/office/drawing/2016/5/11/chartex" xmlns:cx6="http://schemas.microsoft.com/office/drawing/2016/5/12/chartex" xmlns:cx7="http://schemas.microsoft.com/office/drawing/2016/5/13/chartex" xmlns:cx8="http://schemas.microsoft.com/office/drawing/2016/5/14/chartex" xmlns:mc="http://schemas.openxmlformats.org/markup-compatibility/2006" xmlns:aink="http://schemas.microsoft.com/office/drawing/2016/ink" xmlns:am3d="http://schemas.microsoft.com/office/drawing/2017/model3d" xmlns:o="urn:schemas-microsoft-com:office:office" xmlns:oel="http://schemas.microsoft.com/office/2019/extlst" xmlns:r="http://schemas.openxmlformats.org/officeDocument/2006/relationships" xmlns:m="http://schemas.openxmlformats.org/officeDocument/2006/math" xmlns:v="urn:schemas-microsoft-com:vml" xmlns:wp14="http://schemas.microsoft.com/office/word/2010/wordprocessingDrawing" xmlns:wp="http://schemas.openxmlformats.org/drawingml/2006/wordprocessingDrawing" xmlns:w10="urn:schemas-microsoft-com:office:word" xmlns:w="http://schemas.openxmlformats.org/wordprocessingml/2006/main" xmlns:w14="http://schemas.microsoft.com/office/word/2010/wordml" xmlns:w15="http://schemas.microsoft.com/office/word/2012/wordml" xmlns:w16cex="http://schemas.microsoft.com/office/word/2018/wordml/cex" xmlns:w16cid="http://schemas.microsoft.com/office/word/2016/wordml/cid" xmlns:w16="http://schemas.microsoft.com/office/word/2018/wordml" xmlns:w16du="http://schemas.microsoft.com/office/word/2023/wordml/word16du" xmlns:w16sdtdh="http://schemas.microsoft.com/office/word/2020/wordml/sdtdatahash" xmlns:w16se="http://schemas.microsoft.com/office/word/2015/wordml/symex" xmlns:wpg="http://schemas.microsoft.com/office/word/2010/wordprocessingGroup" xmlns:wpi="http://schemas.microsoft.com/office/word/2010/wordprocessingInk" xmlns:wne="http://schemas.microsoft.com/office/word/2006/wordml" xmlns:wps="http://schemas.microsoft.com/office/word/2010/wordprocessingShape" mc:Ignorable="w14 w15 w16se w16cid w16 w16cex w16sdtdh wp14">
   <w:footnote w:type="separator" w:id="-1">
     <w:p>
       <w:pPr>
@@ -2852,7 +2885,7 @@
 </file>
 
 <file path=word/numbering.xml><?xml version="1.0" encoding="utf-8"?>
-<w:numbering xmlns:wpc="http://schemas.microsoft.com/office/word/2010/wordprocessingCanvas" xmlns:cx="http://schemas.microsoft.com/office/drawing/2014/chartex" xmlns:cx1="http://schemas.microsoft.com/office/drawing/2015/9/8/chartex" xmlns:cx2="http://schemas.microsoft.com/office/drawing/2015/10/21/chartex" xmlns:cx3="http://schemas.microsoft.com/office/drawing/2016/5/9/chartex" xmlns:cx4="http://schemas.microsoft.com/office/drawing/2016/5/10/chartex" xmlns:cx5="http://schemas.microsoft.com/office/drawing/2016/5/11/chartex" xmlns:cx6="http://schemas.microsoft.com/office/drawing/2016/5/12/chartex" xmlns:cx7="http://schemas.microsoft.com/office/drawing/2016/5/13/chartex" xmlns:cx8="http://schemas.microsoft.com/office/drawing/2016/5/14/chartex" xmlns:mc="http://schemas.openxmlformats.org/markup-compatibility/2006" xmlns:aink="http://schemas.microsoft.com/office/drawing/2016/ink" xmlns:am3d="http://schemas.microsoft.com/office/drawing/2017/model3d" xmlns:o="urn:schemas-microsoft-com:office:office" xmlns:oel="http://schemas.microsoft.com/office/2019/extlst" xmlns:r="http://schemas.openxmlformats.org/officeDocument/2006/relationships" xmlns:m="http://schemas.openxmlformats.org/officeDocument/2006/math" xmlns:v="urn:schemas-microsoft-com:vml" xmlns:wp14="http://schemas.microsoft.com/office/word/2010/wordprocessingDrawing" xmlns:wp="http://schemas.openxmlformats.org/drawingml/2006/wordprocessingDrawing" xmlns:w10="urn:schemas-microsoft-com:office:word" xmlns:w="http://schemas.openxmlformats.org/wordprocessingml/2006/main" xmlns:w14="http://schemas.microsoft.com/office/word/2010/wordml" xmlns:w15="http://schemas.microsoft.com/office/word/2012/wordml" xmlns:w16cex="http://schemas.microsoft.com/office/word/2018/wordml/cex" xmlns:w16cid="http://schemas.microsoft.com/office/word/2016/wordml/cid" xmlns:w16="http://schemas.microsoft.com/office/word/2018/wordml" xmlns:w16sdtdh="http://schemas.microsoft.com/office/word/2020/wordml/sdtdatahash" xmlns:w16se="http://schemas.microsoft.com/office/word/2015/wordml/symex" xmlns:wpg="http://schemas.microsoft.com/office/word/2010/wordprocessingGroup" xmlns:wpi="http://schemas.microsoft.com/office/word/2010/wordprocessingInk" xmlns:wne="http://schemas.microsoft.com/office/word/2006/wordml" xmlns:wps="http://schemas.microsoft.com/office/word/2010/wordprocessingShape" mc:Ignorable="w14 w15 w16se w16cid w16 w16cex w16sdtdh wp14">
+<w:numbering xmlns:wpc="http://schemas.microsoft.com/office/word/2010/wordprocessingCanvas" xmlns:cx="http://schemas.microsoft.com/office/drawing/2014/chartex" xmlns:cx1="http://schemas.microsoft.com/office/drawing/2015/9/8/chartex" xmlns:cx2="http://schemas.microsoft.com/office/drawing/2015/10/21/chartex" xmlns:cx3="http://schemas.microsoft.com/office/drawing/2016/5/9/chartex" xmlns:cx4="http://schemas.microsoft.com/office/drawing/2016/5/10/chartex" xmlns:cx5="http://schemas.microsoft.com/office/drawing/2016/5/11/chartex" xmlns:cx6="http://schemas.microsoft.com/office/drawing/2016/5/12/chartex" xmlns:cx7="http://schemas.microsoft.com/office/drawing/2016/5/13/chartex" xmlns:cx8="http://schemas.microsoft.com/office/drawing/2016/5/14/chartex" xmlns:mc="http://schemas.openxmlformats.org/markup-compatibility/2006" xmlns:aink="http://schemas.microsoft.com/office/drawing/2016/ink" xmlns:am3d="http://schemas.microsoft.com/office/drawing/2017/model3d" xmlns:o="urn:schemas-microsoft-com:office:office" xmlns:oel="http://schemas.microsoft.com/office/2019/extlst" xmlns:r="http://schemas.openxmlformats.org/officeDocument/2006/relationships" xmlns:m="http://schemas.openxmlformats.org/officeDocument/2006/math" xmlns:v="urn:schemas-microsoft-com:vml" xmlns:wp14="http://schemas.microsoft.com/office/word/2010/wordprocessingDrawing" xmlns:wp="http://schemas.openxmlformats.org/drawingml/2006/wordprocessingDrawing" xmlns:w10="urn:schemas-microsoft-com:office:word" xmlns:w="http://schemas.openxmlformats.org/wordprocessingml/2006/main" xmlns:w14="http://schemas.microsoft.com/office/word/2010/wordml" xmlns:w15="http://schemas.microsoft.com/office/word/2012/wordml" xmlns:w16cex="http://schemas.microsoft.com/office/word/2018/wordml/cex" xmlns:w16cid="http://schemas.microsoft.com/office/word/2016/wordml/cid" xmlns:w16="http://schemas.microsoft.com/office/word/2018/wordml" xmlns:w16du="http://schemas.microsoft.com/office/word/2023/wordml/word16du" xmlns:w16sdtdh="http://schemas.microsoft.com/office/word/2020/wordml/sdtdatahash" xmlns:w16se="http://schemas.microsoft.com/office/word/2015/wordml/symex" xmlns:wpg="http://schemas.microsoft.com/office/word/2010/wordprocessingGroup" xmlns:wpi="http://schemas.microsoft.com/office/word/2010/wordprocessingInk" xmlns:wne="http://schemas.microsoft.com/office/word/2006/wordml" xmlns:wps="http://schemas.microsoft.com/office/word/2010/wordprocessingShape" mc:Ignorable="w14 w15 w16se w16cid w16 w16cex w16sdtdh wp14">
   <w:abstractNum w:abstractNumId="0" w15:restartNumberingAfterBreak="0">
     <w:nsid w:val="016F1DEE"/>
     <w:multiLevelType w:val="multilevel"/>
@@ -5694,6 +5727,7 @@
   <w:style w:type="character" w:default="1" w:styleId="a0">
     <w:name w:val="Default Paragraph Font"/>
     <w:uiPriority w:val="1"/>
+    <w:semiHidden/>
     <w:unhideWhenUsed/>
   </w:style>
   <w:style w:type="table" w:default="1" w:styleId="a1">

</xml_diff>